<commit_message>
Trying to get revised R code for INTRO lecture
</commit_message>
<xml_diff>
--- a/schedule.docx
+++ b/schedule.docx
@@ -35,10 +35,10 @@
         <w:t xml:space="preserve"> </w:t>
       </w:r>
       <w:r>
-        <w:t xml:space="preserve">2022</w:t>
+        <w:t xml:space="preserve">2024</w:t>
       </w:r>
     </w:p>
-    <w:bookmarkStart w:id="36" w:name="schedule"/>
+    <w:bookmarkStart w:id="37" w:name="schedule"/>
     <w:p>
       <w:pPr>
         <w:pStyle w:val="Heading2"/>
@@ -52,15 +52,7 @@
         <w:pStyle w:val="FirstParagraph"/>
       </w:pPr>
       <w:r>
-        <w:t xml:space="preserve">Note: this schedule is subject to change. Please check for updates frequently.</w:t>
-      </w:r>
-    </w:p>
-    <w:p>
-      <w:pPr>
-        <w:pStyle w:val="BodyText"/>
-      </w:pPr>
-      <w:r>
-        <w:t xml:space="preserve">Also, if the due dates listed here differ from WebCampus, use the date listed on WebCampus!</w:t>
+        <w:t xml:space="preserve">Note: this schedule is subject to change. Please check for updates frequently. Also, if a due date listed here differs from that on WebCampus, please use the date listed on WebCampus! Thank you.</w:t>
       </w:r>
     </w:p>
     <w:tbl>
@@ -68,12 +60,14 @@
         <w:tblStyle w:val="Table"/>
         <w:tblW w:type="pct" w:w="5000"/>
         <w:tblLook w:firstRow="1" w:lastRow="0" w:firstColumn="0" w:lastColumn="0" w:noHBand="0" w:noVBand="0" w:val="0020"/>
+        <w:jc w:val="start"/>
+        <w:tblLayout w:type="fixed"/>
       </w:tblPr>
       <w:tblGrid>
-        <w:gridCol w:w="767"/>
-        <w:gridCol w:w="2909"/>
-        <w:gridCol w:w="2909"/>
-        <w:gridCol w:w="1333"/>
+        <w:gridCol w:w="900"/>
+        <w:gridCol w:w="2475"/>
+        <w:gridCol w:w="3060"/>
+        <w:gridCol w:w="1485"/>
       </w:tblGrid>
       <w:tr>
         <w:trPr>
@@ -99,19 +93,19 @@
               <w:jc w:val="left"/>
             </w:pPr>
             <w:r>
-              <w:t xml:space="preserve">Mon. meeting</w:t>
-            </w:r>
-          </w:p>
-        </w:tc>
-        <w:tc>
-          <w:tcPr/>
-          <w:p>
-            <w:pPr>
-              <w:pStyle w:val="Compact"/>
-              <w:jc w:val="left"/>
-            </w:pPr>
-            <w:r>
-              <w:t xml:space="preserve">Wed. meeting (R mini-lab)</w:t>
+              <w:t xml:space="preserve">Tuesday</w:t>
+            </w:r>
+          </w:p>
+        </w:tc>
+        <w:tc>
+          <w:tcPr/>
+          <w:p>
+            <w:pPr>
+              <w:pStyle w:val="Compact"/>
+              <w:jc w:val="left"/>
+            </w:pPr>
+            <w:r>
+              <w:t xml:space="preserve">Thursday (R mini-lab)</w:t>
             </w:r>
           </w:p>
         </w:tc>
@@ -137,7 +131,7 @@
               <w:jc w:val="left"/>
             </w:pPr>
             <w:r>
-              <w:t xml:space="preserve">Aug. 29 (week 1)</w:t>
+              <w:t xml:space="preserve">Week 1: Aug. 26</w:t>
             </w:r>
           </w:p>
         </w:tc>
@@ -193,7 +187,404 @@
               <w:jc w:val="left"/>
             </w:pPr>
             <w:r>
-              <w:t xml:space="preserve">Sept. 5 (week 2)</w:t>
+              <w:t xml:space="preserve">Week 2: Sep. 2</w:t>
+            </w:r>
+          </w:p>
+        </w:tc>
+        <w:tc>
+          <w:tcPr/>
+          <w:p>
+            <w:pPr>
+              <w:pStyle w:val="Compact"/>
+              <w:jc w:val="left"/>
+            </w:pPr>
+            <w:hyperlink r:id="rId22">
+              <w:r>
+                <w:rPr>
+                  <w:rStyle w:val="Hyperlink"/>
+                </w:rPr>
+                <w:t xml:space="preserve">Exercise 1: functions and summary stats</w:t>
+              </w:r>
+            </w:hyperlink>
+          </w:p>
+        </w:tc>
+        <w:tc>
+          <w:tcPr/>
+          <w:p>
+            <w:pPr>
+              <w:pStyle w:val="Compact"/>
+              <w:jc w:val="left"/>
+            </w:pPr>
+            <w:r>
+              <w:t xml:space="preserve">TBD</w:t>
+            </w:r>
+          </w:p>
+        </w:tc>
+        <w:tc>
+          <w:tcPr/>
+          <w:p>
+            <w:pPr>
+              <w:pStyle w:val="Compact"/>
+            </w:pPr>
+          </w:p>
+        </w:tc>
+      </w:tr>
+      <w:tr>
+        <w:tc>
+          <w:tcPr/>
+          <w:p>
+            <w:pPr>
+              <w:pStyle w:val="Compact"/>
+              <w:jc w:val="left"/>
+            </w:pPr>
+            <w:r>
+              <w:t xml:space="preserve">Week 3: Sep. 9</w:t>
+            </w:r>
+          </w:p>
+        </w:tc>
+        <w:tc>
+          <w:tcPr/>
+          <w:p>
+            <w:pPr>
+              <w:pStyle w:val="Compact"/>
+              <w:jc w:val="left"/>
+            </w:pPr>
+            <w:hyperlink r:id="rId23">
+              <w:r>
+                <w:rPr>
+                  <w:rStyle w:val="Hyperlink"/>
+                </w:rPr>
+                <w:t xml:space="preserve">Central limit theorem (CLT) and sampling distributions</w:t>
+              </w:r>
+            </w:hyperlink>
+          </w:p>
+        </w:tc>
+        <w:tc>
+          <w:tcPr/>
+          <w:p>
+            <w:pPr>
+              <w:pStyle w:val="Compact"/>
+              <w:jc w:val="left"/>
+            </w:pPr>
+            <w:hyperlink r:id="rId23">
+              <w:r>
+                <w:rPr>
+                  <w:rStyle w:val="Hyperlink"/>
+                </w:rPr>
+                <w:t xml:space="preserve">Central limit theorem (CLT) and sampling distributions</w:t>
+              </w:r>
+            </w:hyperlink>
+          </w:p>
+        </w:tc>
+        <w:tc>
+          <w:tcPr/>
+          <w:p>
+            <w:pPr>
+              <w:pStyle w:val="Compact"/>
+              <w:jc w:val="left"/>
+            </w:pPr>
+            <w:r>
+              <w:t xml:space="preserve">Exercise 1 due 9/13</w:t>
+            </w:r>
+          </w:p>
+        </w:tc>
+      </w:tr>
+      <w:tr>
+        <w:tc>
+          <w:tcPr/>
+          <w:p>
+            <w:pPr>
+              <w:pStyle w:val="Compact"/>
+              <w:jc w:val="left"/>
+            </w:pPr>
+            <w:r>
+              <w:t xml:space="preserve">Week 4: Sep. 16</w:t>
+            </w:r>
+          </w:p>
+        </w:tc>
+        <w:tc>
+          <w:tcPr/>
+          <w:p>
+            <w:pPr>
+              <w:pStyle w:val="Compact"/>
+              <w:jc w:val="left"/>
+            </w:pPr>
+            <w:hyperlink r:id="rId24">
+              <w:r>
+                <w:rPr>
+                  <w:rStyle w:val="Hyperlink"/>
+                </w:rPr>
+                <w:t xml:space="preserve">Taxonomy of statistics</w:t>
+              </w:r>
+            </w:hyperlink>
+          </w:p>
+        </w:tc>
+        <w:tc>
+          <w:tcPr/>
+          <w:p>
+            <w:pPr>
+              <w:pStyle w:val="Compact"/>
+              <w:jc w:val="left"/>
+            </w:pPr>
+            <w:hyperlink r:id="rId25">
+              <w:r>
+                <w:rPr>
+                  <w:rStyle w:val="Hyperlink"/>
+                </w:rPr>
+                <w:t xml:space="preserve">t-tests and z tests</w:t>
+              </w:r>
+            </w:hyperlink>
+          </w:p>
+        </w:tc>
+        <w:tc>
+          <w:tcPr/>
+          <w:p>
+            <w:pPr>
+              <w:pStyle w:val="Compact"/>
+              <w:jc w:val="left"/>
+            </w:pPr>
+            <w:r>
+              <w:t xml:space="preserve">Project proposals due 9/20</w:t>
+            </w:r>
+          </w:p>
+        </w:tc>
+      </w:tr>
+      <w:tr>
+        <w:tc>
+          <w:tcPr/>
+          <w:p>
+            <w:pPr>
+              <w:pStyle w:val="Compact"/>
+              <w:jc w:val="left"/>
+            </w:pPr>
+            <w:r>
+              <w:t xml:space="preserve">Week 5: Sep. 23</w:t>
+            </w:r>
+          </w:p>
+        </w:tc>
+        <w:tc>
+          <w:tcPr/>
+          <w:p>
+            <w:pPr>
+              <w:pStyle w:val="Compact"/>
+              <w:jc w:val="left"/>
+            </w:pPr>
+            <w:hyperlink r:id="rId25">
+              <w:r>
+                <w:rPr>
+                  <w:rStyle w:val="Hyperlink"/>
+                </w:rPr>
+                <w:t xml:space="preserve">t-tests and z-tests</w:t>
+              </w:r>
+            </w:hyperlink>
+          </w:p>
+        </w:tc>
+        <w:tc>
+          <w:tcPr/>
+          <w:p>
+            <w:pPr>
+              <w:pStyle w:val="Compact"/>
+              <w:jc w:val="left"/>
+            </w:pPr>
+            <w:hyperlink r:id="rId26">
+              <w:r>
+                <w:rPr>
+                  <w:rStyle w:val="Hyperlink"/>
+                </w:rPr>
+                <w:t xml:space="preserve">Exercise 2: t-tests</w:t>
+              </w:r>
+            </w:hyperlink>
+          </w:p>
+        </w:tc>
+        <w:tc>
+          <w:tcPr/>
+          <w:p>
+            <w:pPr>
+              <w:pStyle w:val="Compact"/>
+              <w:jc w:val="left"/>
+            </w:pPr>
+            <w:r>
+              <w:t xml:space="preserve">Exercise 2 due 10/2</w:t>
+            </w:r>
+          </w:p>
+        </w:tc>
+      </w:tr>
+      <w:tr>
+        <w:tc>
+          <w:tcPr/>
+          <w:p>
+            <w:pPr>
+              <w:pStyle w:val="Compact"/>
+              <w:jc w:val="left"/>
+            </w:pPr>
+            <w:r>
+              <w:t xml:space="preserve">Week 6: Sep. 30</w:t>
+            </w:r>
+          </w:p>
+        </w:tc>
+        <w:tc>
+          <w:tcPr/>
+          <w:p>
+            <w:pPr>
+              <w:pStyle w:val="Compact"/>
+              <w:jc w:val="left"/>
+            </w:pPr>
+            <w:hyperlink r:id="rId27">
+              <w:r>
+                <w:rPr>
+                  <w:rStyle w:val="Hyperlink"/>
+                </w:rPr>
+                <w:t xml:space="preserve">Chi-squared tests</w:t>
+              </w:r>
+            </w:hyperlink>
+          </w:p>
+        </w:tc>
+        <w:tc>
+          <w:tcPr/>
+          <w:p>
+            <w:pPr>
+              <w:pStyle w:val="Compact"/>
+              <w:jc w:val="left"/>
+            </w:pPr>
+            <w:r>
+              <w:t xml:space="preserve">TBD</w:t>
+            </w:r>
+          </w:p>
+        </w:tc>
+        <w:tc>
+          <w:tcPr/>
+          <w:p>
+            <w:pPr>
+              <w:pStyle w:val="Compact"/>
+            </w:pPr>
+          </w:p>
+        </w:tc>
+      </w:tr>
+      <w:tr>
+        <w:tc>
+          <w:tcPr/>
+          <w:p>
+            <w:pPr>
+              <w:pStyle w:val="Compact"/>
+              <w:jc w:val="left"/>
+            </w:pPr>
+            <w:r>
+              <w:t xml:space="preserve">Week 7: Oct. 7</w:t>
+            </w:r>
+          </w:p>
+        </w:tc>
+        <w:tc>
+          <w:tcPr/>
+          <w:p>
+            <w:pPr>
+              <w:pStyle w:val="Compact"/>
+              <w:jc w:val="left"/>
+            </w:pPr>
+            <w:hyperlink r:id="rId28">
+              <w:r>
+                <w:rPr>
+                  <w:rStyle w:val="Hyperlink"/>
+                </w:rPr>
+                <w:t xml:space="preserve">Linear regression</w:t>
+              </w:r>
+            </w:hyperlink>
+          </w:p>
+        </w:tc>
+        <w:tc>
+          <w:tcPr/>
+          <w:p>
+            <w:pPr>
+              <w:pStyle w:val="Compact"/>
+              <w:jc w:val="left"/>
+            </w:pPr>
+            <w:hyperlink r:id="rId29">
+              <w:r>
+                <w:rPr>
+                  <w:rStyle w:val="Hyperlink"/>
+                </w:rPr>
+                <w:t xml:space="preserve">Exercise 3: linear regression</w:t>
+              </w:r>
+            </w:hyperlink>
+          </w:p>
+        </w:tc>
+        <w:tc>
+          <w:tcPr/>
+          <w:p>
+            <w:pPr>
+              <w:pStyle w:val="Compact"/>
+              <w:jc w:val="left"/>
+            </w:pPr>
+            <w:r>
+              <w:t xml:space="preserve">Exercise 3 due 10/16</w:t>
+            </w:r>
+          </w:p>
+        </w:tc>
+      </w:tr>
+      <w:tr>
+        <w:tc>
+          <w:tcPr/>
+          <w:p>
+            <w:pPr>
+              <w:pStyle w:val="Compact"/>
+              <w:jc w:val="left"/>
+            </w:pPr>
+            <w:r>
+              <w:t xml:space="preserve">Week 8: Oct. 14</w:t>
+            </w:r>
+          </w:p>
+        </w:tc>
+        <w:tc>
+          <w:tcPr/>
+          <w:p>
+            <w:pPr>
+              <w:pStyle w:val="Compact"/>
+              <w:jc w:val="left"/>
+            </w:pPr>
+            <w:hyperlink r:id="rId28">
+              <w:r>
+                <w:rPr>
+                  <w:rStyle w:val="Hyperlink"/>
+                </w:rPr>
+                <w:t xml:space="preserve">Linear regression</w:t>
+              </w:r>
+            </w:hyperlink>
+          </w:p>
+        </w:tc>
+        <w:tc>
+          <w:tcPr/>
+          <w:p>
+            <w:pPr>
+              <w:pStyle w:val="Compact"/>
+              <w:jc w:val="left"/>
+            </w:pPr>
+            <w:r>
+              <w:t xml:space="preserve">Discussion: p-values</w:t>
+            </w:r>
+          </w:p>
+        </w:tc>
+        <w:tc>
+          <w:tcPr/>
+          <w:p>
+            <w:pPr>
+              <w:pStyle w:val="Compact"/>
+              <w:jc w:val="left"/>
+            </w:pPr>
+            <w:r>
+              <w:t xml:space="preserve">p-value readings (see WebCampus)</w:t>
+            </w:r>
+          </w:p>
+        </w:tc>
+      </w:tr>
+      <w:tr>
+        <w:tc>
+          <w:tcPr/>
+          <w:p>
+            <w:pPr>
+              <w:pStyle w:val="Compact"/>
+              <w:jc w:val="left"/>
+            </w:pPr>
+            <w:r>
+              <w:t xml:space="preserve">Week 9: Oct. 21</w:t>
             </w:r>
           </w:p>
         </w:tc>
@@ -209,244 +600,8 @@
                 <w:iCs/>
                 <w:i/>
               </w:rPr>
-              <w:t xml:space="preserve">No Class (labor day)</w:t>
-            </w:r>
-          </w:p>
-        </w:tc>
-        <w:tc>
-          <w:tcPr/>
-          <w:p>
-            <w:pPr>
-              <w:pStyle w:val="Compact"/>
-              <w:jc w:val="left"/>
-            </w:pPr>
-            <w:hyperlink r:id="rId22">
-              <w:r>
-                <w:rPr>
-                  <w:rStyle w:val="Hyperlink"/>
-                </w:rPr>
-                <w:t xml:space="preserve">Exercise 1: functions and summary stats</w:t>
-              </w:r>
-            </w:hyperlink>
-          </w:p>
-        </w:tc>
-        <w:tc>
-          <w:tcPr/>
-          <w:p>
-            <w:pPr>
-              <w:pStyle w:val="Compact"/>
-            </w:pPr>
-          </w:p>
-        </w:tc>
-      </w:tr>
-      <w:tr>
-        <w:tc>
-          <w:tcPr/>
-          <w:p>
-            <w:pPr>
-              <w:pStyle w:val="Compact"/>
-              <w:jc w:val="left"/>
-            </w:pPr>
-            <w:r>
-              <w:t xml:space="preserve">Sept. 12 (week 3)</w:t>
-            </w:r>
-          </w:p>
-        </w:tc>
-        <w:tc>
-          <w:tcPr/>
-          <w:p>
-            <w:pPr>
-              <w:pStyle w:val="Compact"/>
-              <w:jc w:val="left"/>
-            </w:pPr>
-            <w:hyperlink r:id="rId23">
-              <w:r>
-                <w:rPr>
-                  <w:rStyle w:val="Hyperlink"/>
-                </w:rPr>
-                <w:t xml:space="preserve">Central limit theorem (CLT) and sampling distributions</w:t>
-              </w:r>
-            </w:hyperlink>
-          </w:p>
-        </w:tc>
-        <w:tc>
-          <w:tcPr/>
-          <w:p>
-            <w:pPr>
-              <w:pStyle w:val="Compact"/>
-              <w:jc w:val="left"/>
-            </w:pPr>
-            <w:hyperlink r:id="rId23">
-              <w:r>
-                <w:rPr>
-                  <w:rStyle w:val="Hyperlink"/>
-                </w:rPr>
-                <w:t xml:space="preserve">Central limit theorem (CLT) and sampling distributions</w:t>
-              </w:r>
-            </w:hyperlink>
-          </w:p>
-        </w:tc>
-        <w:tc>
-          <w:tcPr/>
-          <w:p>
-            <w:pPr>
-              <w:pStyle w:val="Compact"/>
-              <w:jc w:val="left"/>
-            </w:pPr>
-            <w:r>
-              <w:t xml:space="preserve">Exercise 1 due 9/16</w:t>
-            </w:r>
-          </w:p>
-        </w:tc>
-      </w:tr>
-      <w:tr>
-        <w:tc>
-          <w:tcPr/>
-          <w:p>
-            <w:pPr>
-              <w:pStyle w:val="Compact"/>
-              <w:jc w:val="left"/>
-            </w:pPr>
-            <w:r>
-              <w:t xml:space="preserve">Sept. 19 (week 4)</w:t>
-            </w:r>
-          </w:p>
-        </w:tc>
-        <w:tc>
-          <w:tcPr/>
-          <w:p>
-            <w:pPr>
-              <w:pStyle w:val="Compact"/>
-              <w:jc w:val="left"/>
-            </w:pPr>
-            <w:hyperlink r:id="rId24">
-              <w:r>
-                <w:rPr>
-                  <w:rStyle w:val="Hyperlink"/>
-                </w:rPr>
-                <w:t xml:space="preserve">Taxonomy of statistics</w:t>
-              </w:r>
-            </w:hyperlink>
-          </w:p>
-        </w:tc>
-        <w:tc>
-          <w:tcPr/>
-          <w:p>
-            <w:pPr>
-              <w:pStyle w:val="Compact"/>
-              <w:jc w:val="left"/>
-            </w:pPr>
-            <w:hyperlink r:id="rId25">
-              <w:r>
-                <w:rPr>
-                  <w:rStyle w:val="Hyperlink"/>
-                </w:rPr>
-                <w:t xml:space="preserve">t-tests and z tests</w:t>
-              </w:r>
-            </w:hyperlink>
-          </w:p>
-        </w:tc>
-        <w:tc>
-          <w:tcPr/>
-          <w:p>
-            <w:pPr>
-              <w:pStyle w:val="Compact"/>
-              <w:jc w:val="left"/>
-            </w:pPr>
-            <w:r>
-              <w:t xml:space="preserve">Project proposals due 9/23</w:t>
-            </w:r>
-          </w:p>
-        </w:tc>
-      </w:tr>
-      <w:tr>
-        <w:tc>
-          <w:tcPr/>
-          <w:p>
-            <w:pPr>
-              <w:pStyle w:val="Compact"/>
-              <w:jc w:val="left"/>
-            </w:pPr>
-            <w:r>
-              <w:t xml:space="preserve">Sept. 26 (week 5)</w:t>
-            </w:r>
-          </w:p>
-        </w:tc>
-        <w:tc>
-          <w:tcPr/>
-          <w:p>
-            <w:pPr>
-              <w:pStyle w:val="Compact"/>
-              <w:jc w:val="left"/>
-            </w:pPr>
-            <w:hyperlink r:id="rId25">
-              <w:r>
-                <w:rPr>
-                  <w:rStyle w:val="Hyperlink"/>
-                </w:rPr>
-                <w:t xml:space="preserve">t-tests and z-tests</w:t>
-              </w:r>
-            </w:hyperlink>
-          </w:p>
-        </w:tc>
-        <w:tc>
-          <w:tcPr/>
-          <w:p>
-            <w:pPr>
-              <w:pStyle w:val="Compact"/>
-              <w:jc w:val="left"/>
-            </w:pPr>
-            <w:hyperlink r:id="rId26">
-              <w:r>
-                <w:rPr>
-                  <w:rStyle w:val="Hyperlink"/>
-                </w:rPr>
-                <w:t xml:space="preserve">Exercise 2: t-tests</w:t>
-              </w:r>
-            </w:hyperlink>
-          </w:p>
-        </w:tc>
-        <w:tc>
-          <w:tcPr/>
-          <w:p>
-            <w:pPr>
-              <w:pStyle w:val="Compact"/>
-              <w:jc w:val="left"/>
-            </w:pPr>
-            <w:r>
-              <w:t xml:space="preserve">Exercise 2 due 10/5</w:t>
-            </w:r>
-          </w:p>
-        </w:tc>
-      </w:tr>
-      <w:tr>
-        <w:tc>
-          <w:tcPr/>
-          <w:p>
-            <w:pPr>
-              <w:pStyle w:val="Compact"/>
-              <w:jc w:val="left"/>
-            </w:pPr>
-            <w:r>
-              <w:t xml:space="preserve">Oct. 3 (week 6)</w:t>
-            </w:r>
-          </w:p>
-        </w:tc>
-        <w:tc>
-          <w:tcPr/>
-          <w:p>
-            <w:pPr>
-              <w:pStyle w:val="Compact"/>
-              <w:jc w:val="left"/>
-            </w:pPr>
-            <w:hyperlink r:id="rId27">
-              <w:r>
-                <w:rPr>
-                  <w:rStyle w:val="Hyperlink"/>
-                </w:rPr>
-                <w:t xml:space="preserve">Chi-squared tests</w:t>
-              </w:r>
-            </w:hyperlink>
+              <w:t xml:space="preserve">No class (Brian at conference)</w:t>
+            </w:r>
           </w:p>
         </w:tc>
         <w:tc>
@@ -461,7 +616,7 @@
                 <w:iCs/>
                 <w:i/>
               </w:rPr>
-              <w:t xml:space="preserve">No class (Kevin at conference)</w:t>
+              <w:t xml:space="preserve">No class (Brian at conference)</w:t>
             </w:r>
           </w:p>
         </w:tc>
@@ -483,7 +638,7 @@
               <w:jc w:val="left"/>
             </w:pPr>
             <w:r>
-              <w:t xml:space="preserve">Oct. 10 (week 7)</w:t>
+              <w:t xml:space="preserve">Week 10: Oct. 28</w:t>
             </w:r>
           </w:p>
         </w:tc>
@@ -511,25 +666,25 @@
               <w:pStyle w:val="Compact"/>
               <w:jc w:val="left"/>
             </w:pPr>
-            <w:hyperlink r:id="rId29">
-              <w:r>
-                <w:rPr>
-                  <w:rStyle w:val="Hyperlink"/>
-                </w:rPr>
-                <w:t xml:space="preserve">Exercise 3: linear regression</w:t>
-              </w:r>
-            </w:hyperlink>
-          </w:p>
-        </w:tc>
-        <w:tc>
-          <w:tcPr/>
-          <w:p>
-            <w:pPr>
-              <w:pStyle w:val="Compact"/>
-              <w:jc w:val="left"/>
-            </w:pPr>
-            <w:r>
-              <w:t xml:space="preserve">Exercise 3 due 10/19</w:t>
+            <w:hyperlink r:id="rId30">
+              <w:r>
+                <w:rPr>
+                  <w:rStyle w:val="Hyperlink"/>
+                </w:rPr>
+                <w:t xml:space="preserve">Exercise 4: Multiple linear regression</w:t>
+              </w:r>
+            </w:hyperlink>
+          </w:p>
+        </w:tc>
+        <w:tc>
+          <w:tcPr/>
+          <w:p>
+            <w:pPr>
+              <w:pStyle w:val="Compact"/>
+              <w:jc w:val="left"/>
+            </w:pPr>
+            <w:r>
+              <w:t xml:space="preserve">Exercise 4 due 11/1</w:t>
             </w:r>
           </w:p>
         </w:tc>
@@ -543,49 +698,50 @@
               <w:jc w:val="left"/>
             </w:pPr>
             <w:r>
-              <w:t xml:space="preserve">Oct. 17 (week 8)</w:t>
-            </w:r>
-          </w:p>
-        </w:tc>
-        <w:tc>
-          <w:tcPr/>
-          <w:p>
-            <w:pPr>
-              <w:pStyle w:val="Compact"/>
-              <w:jc w:val="left"/>
-            </w:pPr>
-            <w:hyperlink r:id="rId28">
-              <w:r>
-                <w:rPr>
-                  <w:rStyle w:val="Hyperlink"/>
-                </w:rPr>
-                <w:t xml:space="preserve">Linear regression</w:t>
-              </w:r>
-            </w:hyperlink>
-          </w:p>
-        </w:tc>
-        <w:tc>
-          <w:tcPr/>
-          <w:p>
-            <w:pPr>
-              <w:pStyle w:val="Compact"/>
-              <w:jc w:val="left"/>
-            </w:pPr>
-            <w:r>
-              <w:t xml:space="preserve">Discussion: p-values</w:t>
-            </w:r>
-          </w:p>
-        </w:tc>
-        <w:tc>
-          <w:tcPr/>
-          <w:p>
-            <w:pPr>
-              <w:pStyle w:val="Compact"/>
-              <w:jc w:val="left"/>
-            </w:pPr>
-            <w:r>
-              <w:t xml:space="preserve">p-value readings (see WebCampus)</w:t>
-            </w:r>
+              <w:t xml:space="preserve">Week 11: Nov. 4</w:t>
+            </w:r>
+          </w:p>
+        </w:tc>
+        <w:tc>
+          <w:tcPr/>
+          <w:p>
+            <w:pPr>
+              <w:pStyle w:val="Compact"/>
+              <w:jc w:val="left"/>
+            </w:pPr>
+            <w:hyperlink r:id="rId31">
+              <w:r>
+                <w:rPr>
+                  <w:rStyle w:val="Hyperlink"/>
+                </w:rPr>
+                <w:t xml:space="preserve">ANOVA</w:t>
+              </w:r>
+            </w:hyperlink>
+          </w:p>
+        </w:tc>
+        <w:tc>
+          <w:tcPr/>
+          <w:p>
+            <w:pPr>
+              <w:pStyle w:val="Compact"/>
+              <w:jc w:val="left"/>
+            </w:pPr>
+            <w:hyperlink r:id="rId31">
+              <w:r>
+                <w:rPr>
+                  <w:rStyle w:val="Hyperlink"/>
+                </w:rPr>
+                <w:t xml:space="preserve">ANOVA</w:t>
+              </w:r>
+            </w:hyperlink>
+          </w:p>
+        </w:tc>
+        <w:tc>
+          <w:tcPr/>
+          <w:p>
+            <w:pPr>
+              <w:pStyle w:val="Compact"/>
+            </w:pPr>
           </w:p>
         </w:tc>
       </w:tr>
@@ -598,53 +754,53 @@
               <w:jc w:val="left"/>
             </w:pPr>
             <w:r>
-              <w:t xml:space="preserve">Oct. 24 (week 9)</w:t>
-            </w:r>
-          </w:p>
-        </w:tc>
-        <w:tc>
-          <w:tcPr/>
-          <w:p>
-            <w:pPr>
-              <w:pStyle w:val="Compact"/>
-              <w:jc w:val="left"/>
-            </w:pPr>
-            <w:hyperlink r:id="rId28">
-              <w:r>
-                <w:rPr>
-                  <w:rStyle w:val="Hyperlink"/>
-                </w:rPr>
-                <w:t xml:space="preserve">Linear regression</w:t>
-              </w:r>
-            </w:hyperlink>
-          </w:p>
-        </w:tc>
-        <w:tc>
-          <w:tcPr/>
-          <w:p>
-            <w:pPr>
-              <w:pStyle w:val="Compact"/>
-              <w:jc w:val="left"/>
-            </w:pPr>
-            <w:hyperlink r:id="rId30">
-              <w:r>
-                <w:rPr>
-                  <w:rStyle w:val="Hyperlink"/>
-                </w:rPr>
-                <w:t xml:space="preserve">Exercise 4: Multiple linear regression</w:t>
-              </w:r>
-            </w:hyperlink>
-          </w:p>
-        </w:tc>
-        <w:tc>
-          <w:tcPr/>
-          <w:p>
-            <w:pPr>
-              <w:pStyle w:val="Compact"/>
-              <w:jc w:val="left"/>
-            </w:pPr>
-            <w:r>
-              <w:t xml:space="preserve">Exercise 4 due 11/4</w:t>
+              <w:t xml:space="preserve">Week 12: Nov. 11</w:t>
+            </w:r>
+          </w:p>
+        </w:tc>
+        <w:tc>
+          <w:tcPr/>
+          <w:p>
+            <w:pPr>
+              <w:pStyle w:val="Compact"/>
+              <w:jc w:val="left"/>
+            </w:pPr>
+            <w:hyperlink r:id="rId32">
+              <w:r>
+                <w:rPr>
+                  <w:rStyle w:val="Hyperlink"/>
+                </w:rPr>
+                <w:t xml:space="preserve">GLM</w:t>
+              </w:r>
+            </w:hyperlink>
+          </w:p>
+        </w:tc>
+        <w:tc>
+          <w:tcPr/>
+          <w:p>
+            <w:pPr>
+              <w:pStyle w:val="Compact"/>
+              <w:jc w:val="left"/>
+            </w:pPr>
+            <w:hyperlink r:id="rId32">
+              <w:r>
+                <w:rPr>
+                  <w:rStyle w:val="Hyperlink"/>
+                </w:rPr>
+                <w:t xml:space="preserve">GLM</w:t>
+              </w:r>
+            </w:hyperlink>
+          </w:p>
+        </w:tc>
+        <w:tc>
+          <w:tcPr/>
+          <w:p>
+            <w:pPr>
+              <w:pStyle w:val="Compact"/>
+              <w:jc w:val="left"/>
+            </w:pPr>
+            <w:r>
+              <w:t xml:space="preserve">Draft project ms due 11/15</w:t>
             </w:r>
           </w:p>
         </w:tc>
@@ -658,42 +814,37 @@
               <w:jc w:val="left"/>
             </w:pPr>
             <w:r>
-              <w:t xml:space="preserve">Oct. 31 (week 10)</w:t>
-            </w:r>
-          </w:p>
-        </w:tc>
-        <w:tc>
-          <w:tcPr/>
-          <w:p>
-            <w:pPr>
-              <w:pStyle w:val="Compact"/>
-              <w:jc w:val="left"/>
-            </w:pPr>
-            <w:hyperlink r:id="rId31">
-              <w:r>
-                <w:rPr>
-                  <w:rStyle w:val="Hyperlink"/>
-                </w:rPr>
-                <w:t xml:space="preserve">ANOVA</w:t>
-              </w:r>
-            </w:hyperlink>
-          </w:p>
-        </w:tc>
-        <w:tc>
-          <w:tcPr/>
-          <w:p>
-            <w:pPr>
-              <w:pStyle w:val="Compact"/>
-              <w:jc w:val="left"/>
-            </w:pPr>
-            <w:hyperlink r:id="rId31">
-              <w:r>
-                <w:rPr>
-                  <w:rStyle w:val="Hyperlink"/>
-                </w:rPr>
-                <w:t xml:space="preserve">ANOVA</w:t>
-              </w:r>
-            </w:hyperlink>
+              <w:t xml:space="preserve">Week 13: Nov. 18</w:t>
+            </w:r>
+          </w:p>
+        </w:tc>
+        <w:tc>
+          <w:tcPr/>
+          <w:p>
+            <w:pPr>
+              <w:pStyle w:val="Compact"/>
+              <w:jc w:val="left"/>
+            </w:pPr>
+            <w:hyperlink r:id="rId33">
+              <w:r>
+                <w:rPr>
+                  <w:rStyle w:val="Hyperlink"/>
+                </w:rPr>
+                <w:t xml:space="preserve">GLMM</w:t>
+              </w:r>
+            </w:hyperlink>
+          </w:p>
+        </w:tc>
+        <w:tc>
+          <w:tcPr/>
+          <w:p>
+            <w:pPr>
+              <w:pStyle w:val="Compact"/>
+              <w:jc w:val="left"/>
+            </w:pPr>
+            <w:r>
+              <w:t xml:space="preserve">OPTIONAL: review roadrunner assignment (multiple linear regression)</w:t>
+            </w:r>
           </w:p>
         </w:tc>
         <w:tc>
@@ -714,8 +865,25 @@
               <w:jc w:val="left"/>
             </w:pPr>
             <w:r>
-              <w:t xml:space="preserve">Nov. 7 (week 11)</w:t>
-            </w:r>
+              <w:t xml:space="preserve">Week 14: Nov. 25</w:t>
+            </w:r>
+          </w:p>
+        </w:tc>
+        <w:tc>
+          <w:tcPr/>
+          <w:p>
+            <w:pPr>
+              <w:pStyle w:val="Compact"/>
+              <w:jc w:val="left"/>
+            </w:pPr>
+            <w:hyperlink r:id="rId33">
+              <w:r>
+                <w:rPr>
+                  <w:rStyle w:val="Hyperlink"/>
+                </w:rPr>
+                <w:t xml:space="preserve">GLMM</w:t>
+              </w:r>
+            </w:hyperlink>
           </w:p>
         </w:tc>
         <w:tc>
@@ -730,42 +898,19 @@
                 <w:iCs/>
                 <w:i/>
               </w:rPr>
-              <w:t xml:space="preserve">No class (Kevin at conference)</w:t>
-            </w:r>
-          </w:p>
-        </w:tc>
-        <w:tc>
-          <w:tcPr/>
-          <w:p>
-            <w:pPr>
-              <w:pStyle w:val="Compact"/>
-              <w:jc w:val="left"/>
-            </w:pPr>
-            <w:hyperlink r:id="rId32">
-              <w:r>
-                <w:rPr>
-                  <w:rStyle w:val="Hyperlink"/>
-                </w:rPr>
-                <w:t xml:space="preserve">Exercise 5: GLM</w:t>
-              </w:r>
-            </w:hyperlink>
-            <w:r>
-              <w:t xml:space="preserve"> </w:t>
-            </w:r>
-            <w:r>
-              <w:t xml:space="preserve">[Kevin away at conference]</w:t>
-            </w:r>
-          </w:p>
-        </w:tc>
-        <w:tc>
-          <w:tcPr/>
-          <w:p>
-            <w:pPr>
-              <w:pStyle w:val="Compact"/>
-              <w:jc w:val="left"/>
-            </w:pPr>
-            <w:r>
-              <w:t xml:space="preserve">Exercise 5 due 11/11</w:t>
+              <w:t xml:space="preserve">No class (Thanksgiving)</w:t>
+            </w:r>
+          </w:p>
+        </w:tc>
+        <w:tc>
+          <w:tcPr/>
+          <w:p>
+            <w:pPr>
+              <w:pStyle w:val="Compact"/>
+              <w:jc w:val="left"/>
+            </w:pPr>
+            <w:r>
+              <w:t xml:space="preserve">Peer reviews due 11/27</w:t>
             </w:r>
           </w:p>
         </w:tc>
@@ -779,54 +924,50 @@
               <w:jc w:val="left"/>
             </w:pPr>
             <w:r>
-              <w:t xml:space="preserve">Nov. 14 (week 12)</w:t>
-            </w:r>
-          </w:p>
-        </w:tc>
-        <w:tc>
-          <w:tcPr/>
-          <w:p>
-            <w:pPr>
-              <w:pStyle w:val="Compact"/>
-              <w:jc w:val="left"/>
-            </w:pPr>
-            <w:hyperlink r:id="rId33">
-              <w:r>
-                <w:rPr>
-                  <w:rStyle w:val="Hyperlink"/>
-                </w:rPr>
-                <w:t xml:space="preserve">GLM</w:t>
-              </w:r>
-            </w:hyperlink>
-          </w:p>
-        </w:tc>
-        <w:tc>
-          <w:tcPr/>
-          <w:p>
-            <w:pPr>
-              <w:pStyle w:val="Compact"/>
-              <w:jc w:val="left"/>
-            </w:pPr>
-            <w:hyperlink r:id="rId33">
-              <w:r>
-                <w:rPr>
-                  <w:rStyle w:val="Hyperlink"/>
-                </w:rPr>
-                <w:t xml:space="preserve">GLM</w:t>
-              </w:r>
-            </w:hyperlink>
-          </w:p>
-        </w:tc>
-        <w:tc>
-          <w:tcPr/>
-          <w:p>
-            <w:pPr>
-              <w:pStyle w:val="Compact"/>
-              <w:jc w:val="left"/>
-            </w:pPr>
-            <w:r>
-              <w:t xml:space="preserve">Draft project ms due 11/16</w:t>
-            </w:r>
+              <w:t xml:space="preserve">Week 15: Dec. 2</w:t>
+            </w:r>
+          </w:p>
+        </w:tc>
+        <w:tc>
+          <w:tcPr/>
+          <w:p>
+            <w:pPr>
+              <w:pStyle w:val="Compact"/>
+              <w:jc w:val="left"/>
+            </w:pPr>
+            <w:hyperlink r:id="rId34">
+              <w:r>
+                <w:rPr>
+                  <w:rStyle w:val="Hyperlink"/>
+                </w:rPr>
+                <w:t xml:space="preserve">Machine Learning</w:t>
+              </w:r>
+            </w:hyperlink>
+          </w:p>
+        </w:tc>
+        <w:tc>
+          <w:tcPr/>
+          <w:p>
+            <w:pPr>
+              <w:pStyle w:val="Compact"/>
+              <w:jc w:val="left"/>
+            </w:pPr>
+            <w:hyperlink r:id="rId35">
+              <w:r>
+                <w:rPr>
+                  <w:rStyle w:val="Hyperlink"/>
+                </w:rPr>
+                <w:t xml:space="preserve">Discussion: code and data sharing</w:t>
+              </w:r>
+            </w:hyperlink>
+          </w:p>
+        </w:tc>
+        <w:tc>
+          <w:tcPr/>
+          <w:p>
+            <w:pPr>
+              <w:pStyle w:val="Compact"/>
+            </w:pPr>
           </w:p>
         </w:tc>
       </w:tr>
@@ -839,83 +980,23 @@
               <w:jc w:val="left"/>
             </w:pPr>
             <w:r>
-              <w:t xml:space="preserve">Nov. 21 (week 13)</w:t>
-            </w:r>
-          </w:p>
-        </w:tc>
-        <w:tc>
-          <w:tcPr/>
-          <w:p>
-            <w:pPr>
-              <w:pStyle w:val="Compact"/>
-              <w:jc w:val="left"/>
-            </w:pPr>
-            <w:hyperlink r:id="rId34">
-              <w:r>
-                <w:rPr>
-                  <w:rStyle w:val="Hyperlink"/>
-                </w:rPr>
-                <w:t xml:space="preserve">GLMM</w:t>
-              </w:r>
-            </w:hyperlink>
-          </w:p>
-        </w:tc>
-        <w:tc>
-          <w:tcPr/>
-          <w:p>
-            <w:pPr>
-              <w:pStyle w:val="Compact"/>
-              <w:jc w:val="left"/>
-            </w:pPr>
-            <w:hyperlink r:id="rId35">
-              <w:r>
-                <w:rPr>
-                  <w:rStyle w:val="Hyperlink"/>
-                </w:rPr>
-                <w:t xml:space="preserve">Exercise 6: GLMM</w:t>
-              </w:r>
-            </w:hyperlink>
-          </w:p>
-        </w:tc>
-        <w:tc>
-          <w:tcPr/>
-          <w:p>
-            <w:pPr>
-              <w:pStyle w:val="Compact"/>
-              <w:jc w:val="left"/>
-            </w:pPr>
-            <w:r>
-              <w:t xml:space="preserve">Exercise 6 due 11/25</w:t>
-            </w:r>
-          </w:p>
-        </w:tc>
-      </w:tr>
-      <w:tr>
-        <w:tc>
-          <w:tcPr/>
-          <w:p>
-            <w:pPr>
-              <w:pStyle w:val="Compact"/>
-              <w:jc w:val="left"/>
-            </w:pPr>
-            <w:r>
-              <w:t xml:space="preserve">Nov. 28 (week 14)</w:t>
-            </w:r>
-          </w:p>
-        </w:tc>
-        <w:tc>
-          <w:tcPr/>
-          <w:p>
-            <w:pPr>
-              <w:pStyle w:val="Compact"/>
-              <w:jc w:val="left"/>
-            </w:pPr>
-            <w:hyperlink r:id="rId34">
-              <w:r>
-                <w:rPr>
-                  <w:rStyle w:val="Hyperlink"/>
-                </w:rPr>
-                <w:t xml:space="preserve">GLMM</w:t>
+              <w:t xml:space="preserve">Finals Week: Dec. 9</w:t>
+            </w:r>
+          </w:p>
+        </w:tc>
+        <w:tc>
+          <w:tcPr/>
+          <w:p>
+            <w:pPr>
+              <w:pStyle w:val="Compact"/>
+              <w:jc w:val="left"/>
+            </w:pPr>
+            <w:hyperlink r:id="rId36">
+              <w:r>
+                <w:rPr>
+                  <w:rStyle w:val="Hyperlink"/>
+                </w:rPr>
+                <w:t xml:space="preserve">Next steps- multivariate, Bayesian, etc.</w:t>
               </w:r>
             </w:hyperlink>
           </w:p>
@@ -932,125 +1013,25 @@
                 <w:iCs/>
                 <w:i/>
               </w:rPr>
-              <w:t xml:space="preserve">No class (Kevin at conference)</w:t>
-            </w:r>
-          </w:p>
-        </w:tc>
-        <w:tc>
-          <w:tcPr/>
-          <w:p>
-            <w:pPr>
-              <w:pStyle w:val="Compact"/>
-              <w:jc w:val="left"/>
-            </w:pPr>
-            <w:r>
-              <w:t xml:space="preserve">Peer reviews due 11/30</w:t>
-            </w:r>
-          </w:p>
-        </w:tc>
-      </w:tr>
-      <w:tr>
-        <w:tc>
-          <w:tcPr/>
-          <w:p>
-            <w:pPr>
-              <w:pStyle w:val="Compact"/>
-              <w:jc w:val="left"/>
-            </w:pPr>
-            <w:r>
-              <w:t xml:space="preserve">Dec. 5 (week 15)</w:t>
-            </w:r>
-          </w:p>
-        </w:tc>
-        <w:tc>
-          <w:tcPr/>
-          <w:p>
-            <w:pPr>
-              <w:pStyle w:val="Compact"/>
-              <w:jc w:val="left"/>
-            </w:pPr>
-            <w:r>
-              <w:t xml:space="preserve">Machine Learning</w:t>
-            </w:r>
-          </w:p>
-        </w:tc>
-        <w:tc>
-          <w:tcPr/>
-          <w:p>
-            <w:pPr>
-              <w:pStyle w:val="Compact"/>
-              <w:jc w:val="left"/>
-            </w:pPr>
-            <w:r>
-              <w:t xml:space="preserve">Discussion: code and data sharing</w:t>
-            </w:r>
-          </w:p>
-        </w:tc>
-        <w:tc>
-          <w:tcPr/>
-          <w:p>
-            <w:pPr>
-              <w:pStyle w:val="Compact"/>
-            </w:pPr>
-          </w:p>
-        </w:tc>
-      </w:tr>
-      <w:tr>
-        <w:tc>
-          <w:tcPr/>
-          <w:p>
-            <w:pPr>
-              <w:pStyle w:val="Compact"/>
-              <w:jc w:val="left"/>
-            </w:pPr>
-            <w:r>
-              <w:t xml:space="preserve">Dec. 12 (week 16)</w:t>
-            </w:r>
-          </w:p>
-        </w:tc>
-        <w:tc>
-          <w:tcPr/>
-          <w:p>
-            <w:pPr>
-              <w:pStyle w:val="Compact"/>
-              <w:jc w:val="left"/>
-            </w:pPr>
-            <w:r>
-              <w:t xml:space="preserve">Next steps- multivariate, Bayesian, etc.</w:t>
-            </w:r>
-          </w:p>
-        </w:tc>
-        <w:tc>
-          <w:tcPr/>
-          <w:p>
-            <w:pPr>
-              <w:pStyle w:val="Compact"/>
-              <w:jc w:val="left"/>
-            </w:pPr>
-            <w:r>
-              <w:rPr>
-                <w:iCs/>
-                <w:i/>
-              </w:rPr>
-              <w:t xml:space="preserve">no class</w:t>
-            </w:r>
-          </w:p>
-        </w:tc>
-        <w:tc>
-          <w:tcPr/>
-          <w:p>
-            <w:pPr>
-              <w:pStyle w:val="Compact"/>
-              <w:jc w:val="left"/>
-            </w:pPr>
-            <w:r>
-              <w:t xml:space="preserve">Final projects due Dec 16</w:t>
+              <w:t xml:space="preserve">No class</w:t>
+            </w:r>
+          </w:p>
+        </w:tc>
+        <w:tc>
+          <w:tcPr/>
+          <w:p>
+            <w:pPr>
+              <w:pStyle w:val="Compact"/>
+              <w:jc w:val="left"/>
+            </w:pPr>
+            <w:r>
+              <w:t xml:space="preserve">Final projects due 12/13</w:t>
             </w:r>
           </w:p>
         </w:tc>
       </w:tr>
     </w:tbl>
-    <w:bookmarkEnd w:id="36"/>
+    <w:bookmarkEnd w:id="37"/>
     <w:sectPr/>
   </w:body>
 </w:document>
@@ -1264,6 +1245,25 @@
       <w:jc w:val="center"/>
     </w:pPr>
   </w:style>
+  <w:style w:customStyle="1" w:styleId="AbstractTitle" w:type="paragraph">
+    <w:name w:val="Abstract Title"/>
+    <w:basedOn w:val="Normal"/>
+    <w:next w:val="Abstract"/>
+    <w:qFormat/>
+    <w:pPr>
+      <w:keepNext/>
+      <w:keepLines/>
+      <w:jc w:val="center"/>
+      <w:spacing w:after="0" w:before="300"/>
+    </w:pPr>
+    <w:rPr>
+      <w:sz w:val="20"/>
+      <w:szCs w:val="20"/>
+      <w:b/>
+      <w:color w:val="345A8A"/>
+      &gt;
+    </w:rPr>
+  </w:style>
   <w:style w:customStyle="1" w:styleId="Abstract" w:type="paragraph">
     <w:name w:val="Abstract"/>
     <w:basedOn w:val="Normal"/>
@@ -1272,7 +1272,7 @@
     <w:pPr>
       <w:keepNext/>
       <w:keepLines/>
-      <w:spacing w:after="300" w:before="300"/>
+      <w:spacing w:after="300" w:before="100"/>
     </w:pPr>
     <w:rPr>
       <w:sz w:val="20"/>
@@ -1494,6 +1494,18 @@
     <w:uiPriority w:val="9"/>
     <w:unhideWhenUsed/>
     <w:qFormat/>
+  </w:style>
+  <w:style w:styleId="FootnoteBlockText" w:type="paragraph">
+    <w:name w:val="Footnote Block Text"/>
+    <w:basedOn w:val="Footnote Text"/>
+    <w:next w:val="Footnote Text"/>
+    <w:uiPriority w:val="9"/>
+    <w:unhideWhenUsed/>
+    <w:qFormat/>
+    <w:pPr>
+      <w:spacing w:after="100" w:before="100"/>
+      <w:ind w:firstLine="0" w:left="480" w:right="480"/>
+    </w:pPr>
   </w:style>
   <w:style w:default="1" w:styleId="DefaultParagraphFont" w:type="character">
     <w:name w:val="Default Paragraph Font"/>
@@ -1684,7 +1696,7 @@
     <w:name w:val="ConstantTok"/>
     <w:basedOn w:val="VerbatimChar"/>
     <w:rPr>
-      <w:color w:val="000000"/>
+      <w:color w:val="8f5902"/>
       <w:shd w:val="clear" w:fill="f8f8f8"/>
     </w:rPr>
   </w:style>
@@ -1700,8 +1712,9 @@
     <w:name w:val="SpecialCharTok"/>
     <w:basedOn w:val="VerbatimChar"/>
     <w:rPr>
-      <w:color w:val="000000"/>
-      <w:shd w:val="clear" w:fill="f8f8f8"/>
+      <w:color w:val="ce5c00"/>
+      <w:shd w:val="clear" w:fill="f8f8f8"/>
+      <w:b/>
     </w:rPr>
   </w:style>
   <w:style w:type="character" w:customStyle="1" w:styleId="StringTok">
@@ -1786,8 +1799,9 @@
     <w:name w:val="FunctionTok"/>
     <w:basedOn w:val="VerbatimChar"/>
     <w:rPr>
-      <w:color w:val="000000"/>
-      <w:shd w:val="clear" w:fill="f8f8f8"/>
+      <w:color w:val="204a87"/>
+      <w:shd w:val="clear" w:fill="f8f8f8"/>
+      <w:b/>
     </w:rPr>
   </w:style>
   <w:style w:type="character" w:customStyle="1" w:styleId="VariableTok">
@@ -1843,7 +1857,7 @@
     <w:name w:val="AttributeTok"/>
     <w:basedOn w:val="VerbatimChar"/>
     <w:rPr>
-      <w:color w:val="c4a000"/>
+      <w:color w:val="204a87"/>
       <w:shd w:val="clear" w:fill="f8f8f8"/>
     </w:rPr>
   </w:style>

</xml_diff>

<commit_message>
knitting a ton of stuff
</commit_message>
<xml_diff>
--- a/schedule.docx
+++ b/schedule.docx
@@ -23,11 +23,15 @@
       <w:r>
         <w:t xml:space="preserve">710</w:t>
       </w:r>
-    </w:p>
-    <w:p>
-      <w:pPr>
-        <w:pStyle w:val="Date"/>
-      </w:pPr>
+      <w:r>
+        <w:t xml:space="preserve"> </w:t>
+      </w:r>
+      <w:r>
+        <w:t xml:space="preserve">–</w:t>
+      </w:r>
+      <w:r>
+        <w:t xml:space="preserve"> </w:t>
+      </w:r>
       <w:r>
         <w:t xml:space="preserve">Fall</w:t>
       </w:r>
@@ -38,7 +42,27 @@
         <w:t xml:space="preserve">2024</w:t>
       </w:r>
     </w:p>
-    <w:bookmarkStart w:id="37" w:name="schedule"/>
+    <w:p>
+      <w:pPr>
+        <w:pStyle w:val="Date"/>
+      </w:pPr>
+      <w:r>
+        <w:t xml:space="preserve">Last</w:t>
+      </w:r>
+      <w:r>
+        <w:t xml:space="preserve"> </w:t>
+      </w:r>
+      <w:r>
+        <w:t xml:space="preserve">compiled:</w:t>
+      </w:r>
+      <w:r>
+        <w:t xml:space="preserve"> </w:t>
+      </w:r>
+      <w:r>
+        <w:t xml:space="preserve">2024-07-29</w:t>
+      </w:r>
+    </w:p>
+    <w:bookmarkStart w:id="44" w:name="schedule"/>
     <w:p>
       <w:pPr>
         <w:pStyle w:val="Heading2"/>
@@ -64,10 +88,11 @@
         <w:tblLayout w:type="fixed"/>
       </w:tblPr>
       <w:tblGrid>
-        <w:gridCol w:w="900"/>
-        <w:gridCol w:w="2475"/>
-        <w:gridCol w:w="3060"/>
-        <w:gridCol w:w="1485"/>
+        <w:gridCol w:w="301"/>
+        <w:gridCol w:w="688"/>
+        <w:gridCol w:w="2367"/>
+        <w:gridCol w:w="2926"/>
+        <w:gridCol w:w="1635"/>
       </w:tblGrid>
       <w:tr>
         <w:trPr>
@@ -93,6 +118,18 @@
               <w:jc w:val="left"/>
             </w:pPr>
             <w:r>
+              <w:t xml:space="preserve">Dates</w:t>
+            </w:r>
+          </w:p>
+        </w:tc>
+        <w:tc>
+          <w:tcPr/>
+          <w:p>
+            <w:pPr>
+              <w:pStyle w:val="Compact"/>
+              <w:jc w:val="left"/>
+            </w:pPr>
+            <w:r>
               <w:t xml:space="preserve">Tuesday</w:t>
             </w:r>
           </w:p>
@@ -131,7 +168,19 @@
               <w:jc w:val="left"/>
             </w:pPr>
             <w:r>
-              <w:t xml:space="preserve">Week 1: Aug. 26</w:t>
+              <w:t xml:space="preserve">1</w:t>
+            </w:r>
+          </w:p>
+        </w:tc>
+        <w:tc>
+          <w:tcPr/>
+          <w:p>
+            <w:pPr>
+              <w:pStyle w:val="Compact"/>
+              <w:jc w:val="left"/>
+            </w:pPr>
+            <w:r>
+              <w:t xml:space="preserve">Aug. 27, 29</w:t>
             </w:r>
           </w:p>
         </w:tc>
@@ -147,7 +196,7 @@
                 <w:rPr>
                   <w:rStyle w:val="Hyperlink"/>
                 </w:rPr>
-                <w:t xml:space="preserve">Overview: R and statistics</w:t>
+                <w:t xml:space="preserve">Syllabus and the Purpose of Statistics</w:t>
               </w:r>
             </w:hyperlink>
           </w:p>
@@ -164,17 +213,40 @@
                 <w:rPr>
                   <w:rStyle w:val="Hyperlink"/>
                 </w:rPr>
-                <w:t xml:space="preserve">P-values, statistical tests</w:t>
-              </w:r>
-            </w:hyperlink>
-          </w:p>
-        </w:tc>
-        <w:tc>
-          <w:tcPr/>
-          <w:p>
-            <w:pPr>
-              <w:pStyle w:val="Compact"/>
-            </w:pPr>
+                <w:t xml:space="preserve">Paper Discussion and Intro to R</w:t>
+              </w:r>
+            </w:hyperlink>
+          </w:p>
+        </w:tc>
+        <w:tc>
+          <w:tcPr/>
+          <w:p>
+            <w:pPr>
+              <w:pStyle w:val="Compact"/>
+              <w:jc w:val="left"/>
+            </w:pPr>
+            <w:hyperlink r:id="rId22">
+              <w:r>
+                <w:rPr>
+                  <w:rStyle w:val="Hyperlink"/>
+                </w:rPr>
+                <w:t xml:space="preserve">Johnson (1999)</w:t>
+              </w:r>
+            </w:hyperlink>
+            <w:r>
+              <w:t xml:space="preserve">,</w:t>
+            </w:r>
+            <w:r>
+              <w:t xml:space="preserve"> </w:t>
+            </w:r>
+            <w:hyperlink r:id="rId23">
+              <w:r>
+                <w:rPr>
+                  <w:rStyle w:val="Hyperlink"/>
+                </w:rPr>
+                <w:t xml:space="preserve">Dushoff et al. (2019)</w:t>
+              </w:r>
+            </w:hyperlink>
           </w:p>
         </w:tc>
       </w:tr>
@@ -187,45 +259,66 @@
               <w:jc w:val="left"/>
             </w:pPr>
             <w:r>
-              <w:t xml:space="preserve">Week 2: Sep. 2</w:t>
-            </w:r>
-          </w:p>
-        </w:tc>
-        <w:tc>
-          <w:tcPr/>
-          <w:p>
-            <w:pPr>
-              <w:pStyle w:val="Compact"/>
-              <w:jc w:val="left"/>
-            </w:pPr>
-            <w:hyperlink r:id="rId22">
-              <w:r>
-                <w:rPr>
-                  <w:rStyle w:val="Hyperlink"/>
-                </w:rPr>
-                <w:t xml:space="preserve">Exercise 1: functions and summary stats</w:t>
-              </w:r>
-            </w:hyperlink>
-          </w:p>
-        </w:tc>
-        <w:tc>
-          <w:tcPr/>
-          <w:p>
-            <w:pPr>
-              <w:pStyle w:val="Compact"/>
-              <w:jc w:val="left"/>
-            </w:pPr>
-            <w:r>
-              <w:t xml:space="preserve">TBD</w:t>
-            </w:r>
-          </w:p>
-        </w:tc>
-        <w:tc>
-          <w:tcPr/>
-          <w:p>
-            <w:pPr>
-              <w:pStyle w:val="Compact"/>
-            </w:pPr>
+              <w:t xml:space="preserve">2</w:t>
+            </w:r>
+          </w:p>
+        </w:tc>
+        <w:tc>
+          <w:tcPr/>
+          <w:p>
+            <w:pPr>
+              <w:pStyle w:val="Compact"/>
+              <w:jc w:val="left"/>
+            </w:pPr>
+            <w:r>
+              <w:t xml:space="preserve">Sep. 3, 5</w:t>
+            </w:r>
+          </w:p>
+        </w:tc>
+        <w:tc>
+          <w:tcPr/>
+          <w:p>
+            <w:pPr>
+              <w:pStyle w:val="Compact"/>
+              <w:jc w:val="left"/>
+            </w:pPr>
+            <w:hyperlink r:id="rId24">
+              <w:r>
+                <w:rPr>
+                  <w:rStyle w:val="Hyperlink"/>
+                </w:rPr>
+                <w:t xml:space="preserve">Basic concepts</w:t>
+              </w:r>
+            </w:hyperlink>
+          </w:p>
+        </w:tc>
+        <w:tc>
+          <w:tcPr/>
+          <w:p>
+            <w:pPr>
+              <w:pStyle w:val="Compact"/>
+              <w:jc w:val="left"/>
+            </w:pPr>
+            <w:hyperlink r:id="rId25">
+              <w:r>
+                <w:rPr>
+                  <w:rStyle w:val="Hyperlink"/>
+                </w:rPr>
+                <w:t xml:space="preserve">Exercise 1: Functions and Summary Stats</w:t>
+              </w:r>
+            </w:hyperlink>
+          </w:p>
+        </w:tc>
+        <w:tc>
+          <w:tcPr/>
+          <w:p>
+            <w:pPr>
+              <w:pStyle w:val="Compact"/>
+              <w:jc w:val="left"/>
+            </w:pPr>
+            <w:r>
+              <w:t xml:space="preserve">Quiz 1 due 9/5</w:t>
+            </w:r>
           </w:p>
         </w:tc>
       </w:tr>
@@ -238,53 +331,65 @@
               <w:jc w:val="left"/>
             </w:pPr>
             <w:r>
-              <w:t xml:space="preserve">Week 3: Sep. 9</w:t>
-            </w:r>
-          </w:p>
-        </w:tc>
-        <w:tc>
-          <w:tcPr/>
-          <w:p>
-            <w:pPr>
-              <w:pStyle w:val="Compact"/>
-              <w:jc w:val="left"/>
-            </w:pPr>
-            <w:hyperlink r:id="rId23">
-              <w:r>
-                <w:rPr>
-                  <w:rStyle w:val="Hyperlink"/>
-                </w:rPr>
-                <w:t xml:space="preserve">Central limit theorem (CLT) and sampling distributions</w:t>
-              </w:r>
-            </w:hyperlink>
-          </w:p>
-        </w:tc>
-        <w:tc>
-          <w:tcPr/>
-          <w:p>
-            <w:pPr>
-              <w:pStyle w:val="Compact"/>
-              <w:jc w:val="left"/>
-            </w:pPr>
-            <w:hyperlink r:id="rId23">
-              <w:r>
-                <w:rPr>
-                  <w:rStyle w:val="Hyperlink"/>
-                </w:rPr>
-                <w:t xml:space="preserve">Central limit theorem (CLT) and sampling distributions</w:t>
-              </w:r>
-            </w:hyperlink>
-          </w:p>
-        </w:tc>
-        <w:tc>
-          <w:tcPr/>
-          <w:p>
-            <w:pPr>
-              <w:pStyle w:val="Compact"/>
-              <w:jc w:val="left"/>
-            </w:pPr>
-            <w:r>
-              <w:t xml:space="preserve">Exercise 1 due 9/13</w:t>
+              <w:t xml:space="preserve">3</w:t>
+            </w:r>
+          </w:p>
+        </w:tc>
+        <w:tc>
+          <w:tcPr/>
+          <w:p>
+            <w:pPr>
+              <w:pStyle w:val="Compact"/>
+              <w:jc w:val="left"/>
+            </w:pPr>
+            <w:r>
+              <w:t xml:space="preserve">Sep. 10, 12</w:t>
+            </w:r>
+          </w:p>
+        </w:tc>
+        <w:tc>
+          <w:tcPr/>
+          <w:p>
+            <w:pPr>
+              <w:pStyle w:val="Compact"/>
+              <w:jc w:val="left"/>
+            </w:pPr>
+            <w:hyperlink r:id="rId26">
+              <w:r>
+                <w:rPr>
+                  <w:rStyle w:val="Hyperlink"/>
+                </w:rPr>
+                <w:t xml:space="preserve">Linear Regression</w:t>
+              </w:r>
+            </w:hyperlink>
+          </w:p>
+        </w:tc>
+        <w:tc>
+          <w:tcPr/>
+          <w:p>
+            <w:pPr>
+              <w:pStyle w:val="Compact"/>
+              <w:jc w:val="left"/>
+            </w:pPr>
+            <w:hyperlink r:id="rId27">
+              <w:r>
+                <w:rPr>
+                  <w:rStyle w:val="Hyperlink"/>
+                </w:rPr>
+                <w:t xml:space="preserve">Linear Regression</w:t>
+              </w:r>
+            </w:hyperlink>
+          </w:p>
+        </w:tc>
+        <w:tc>
+          <w:tcPr/>
+          <w:p>
+            <w:pPr>
+              <w:pStyle w:val="Compact"/>
+              <w:jc w:val="left"/>
+            </w:pPr>
+            <w:r>
+              <w:t xml:space="preserve">Exercise 1 due 9/12</w:t>
             </w:r>
           </w:p>
         </w:tc>
@@ -298,53 +403,65 @@
               <w:jc w:val="left"/>
             </w:pPr>
             <w:r>
-              <w:t xml:space="preserve">Week 4: Sep. 16</w:t>
-            </w:r>
-          </w:p>
-        </w:tc>
-        <w:tc>
-          <w:tcPr/>
-          <w:p>
-            <w:pPr>
-              <w:pStyle w:val="Compact"/>
-              <w:jc w:val="left"/>
-            </w:pPr>
-            <w:hyperlink r:id="rId24">
-              <w:r>
-                <w:rPr>
-                  <w:rStyle w:val="Hyperlink"/>
-                </w:rPr>
-                <w:t xml:space="preserve">Taxonomy of statistics</w:t>
-              </w:r>
-            </w:hyperlink>
-          </w:p>
-        </w:tc>
-        <w:tc>
-          <w:tcPr/>
-          <w:p>
-            <w:pPr>
-              <w:pStyle w:val="Compact"/>
-              <w:jc w:val="left"/>
-            </w:pPr>
-            <w:hyperlink r:id="rId25">
-              <w:r>
-                <w:rPr>
-                  <w:rStyle w:val="Hyperlink"/>
-                </w:rPr>
-                <w:t xml:space="preserve">t-tests and z tests</w:t>
-              </w:r>
-            </w:hyperlink>
-          </w:p>
-        </w:tc>
-        <w:tc>
-          <w:tcPr/>
-          <w:p>
-            <w:pPr>
-              <w:pStyle w:val="Compact"/>
-              <w:jc w:val="left"/>
-            </w:pPr>
-            <w:r>
-              <w:t xml:space="preserve">Project proposals due 9/20</w:t>
+              <w:t xml:space="preserve">4</w:t>
+            </w:r>
+          </w:p>
+        </w:tc>
+        <w:tc>
+          <w:tcPr/>
+          <w:p>
+            <w:pPr>
+              <w:pStyle w:val="Compact"/>
+              <w:jc w:val="left"/>
+            </w:pPr>
+            <w:r>
+              <w:t xml:space="preserve">Sep. 17, 19</w:t>
+            </w:r>
+          </w:p>
+        </w:tc>
+        <w:tc>
+          <w:tcPr/>
+          <w:p>
+            <w:pPr>
+              <w:pStyle w:val="Compact"/>
+              <w:jc w:val="left"/>
+            </w:pPr>
+            <w:hyperlink r:id="rId28">
+              <w:r>
+                <w:rPr>
+                  <w:rStyle w:val="Hyperlink"/>
+                </w:rPr>
+                <w:t xml:space="preserve">Linear Regression</w:t>
+              </w:r>
+            </w:hyperlink>
+          </w:p>
+        </w:tc>
+        <w:tc>
+          <w:tcPr/>
+          <w:p>
+            <w:pPr>
+              <w:pStyle w:val="Compact"/>
+              <w:jc w:val="left"/>
+            </w:pPr>
+            <w:hyperlink r:id="rId29">
+              <w:r>
+                <w:rPr>
+                  <w:rStyle w:val="Hyperlink"/>
+                </w:rPr>
+                <w:t xml:space="preserve">Exercise 2: Linear Regression</w:t>
+              </w:r>
+            </w:hyperlink>
+          </w:p>
+        </w:tc>
+        <w:tc>
+          <w:tcPr/>
+          <w:p>
+            <w:pPr>
+              <w:pStyle w:val="Compact"/>
+              <w:jc w:val="left"/>
+            </w:pPr>
+            <w:r>
+              <w:t xml:space="preserve">Quiz 2 due 9/19</w:t>
             </w:r>
           </w:p>
         </w:tc>
@@ -358,53 +475,55 @@
               <w:jc w:val="left"/>
             </w:pPr>
             <w:r>
-              <w:t xml:space="preserve">Week 5: Sep. 23</w:t>
-            </w:r>
-          </w:p>
-        </w:tc>
-        <w:tc>
-          <w:tcPr/>
-          <w:p>
-            <w:pPr>
-              <w:pStyle w:val="Compact"/>
-              <w:jc w:val="left"/>
-            </w:pPr>
-            <w:hyperlink r:id="rId25">
-              <w:r>
-                <w:rPr>
-                  <w:rStyle w:val="Hyperlink"/>
-                </w:rPr>
-                <w:t xml:space="preserve">t-tests and z-tests</w:t>
-              </w:r>
-            </w:hyperlink>
-          </w:p>
-        </w:tc>
-        <w:tc>
-          <w:tcPr/>
-          <w:p>
-            <w:pPr>
-              <w:pStyle w:val="Compact"/>
-              <w:jc w:val="left"/>
-            </w:pPr>
-            <w:hyperlink r:id="rId26">
-              <w:r>
-                <w:rPr>
-                  <w:rStyle w:val="Hyperlink"/>
-                </w:rPr>
-                <w:t xml:space="preserve">Exercise 2: t-tests</w:t>
-              </w:r>
-            </w:hyperlink>
-          </w:p>
-        </w:tc>
-        <w:tc>
-          <w:tcPr/>
-          <w:p>
-            <w:pPr>
-              <w:pStyle w:val="Compact"/>
-              <w:jc w:val="left"/>
-            </w:pPr>
-            <w:r>
-              <w:t xml:space="preserve">Exercise 2 due 10/2</w:t>
+              <w:t xml:space="preserve">5</w:t>
+            </w:r>
+          </w:p>
+        </w:tc>
+        <w:tc>
+          <w:tcPr/>
+          <w:p>
+            <w:pPr>
+              <w:pStyle w:val="Compact"/>
+              <w:jc w:val="left"/>
+            </w:pPr>
+            <w:r>
+              <w:t xml:space="preserve">Sep. 24, 26</w:t>
+            </w:r>
+          </w:p>
+        </w:tc>
+        <w:tc>
+          <w:tcPr/>
+          <w:p>
+            <w:pPr>
+              <w:pStyle w:val="Compact"/>
+              <w:jc w:val="left"/>
+            </w:pPr>
+            <w:r>
+              <w:t xml:space="preserve">TBD</w:t>
+            </w:r>
+          </w:p>
+        </w:tc>
+        <w:tc>
+          <w:tcPr/>
+          <w:p>
+            <w:pPr>
+              <w:pStyle w:val="Compact"/>
+              <w:jc w:val="left"/>
+            </w:pPr>
+            <w:r>
+              <w:t xml:space="preserve">TBD</w:t>
+            </w:r>
+          </w:p>
+        </w:tc>
+        <w:tc>
+          <w:tcPr/>
+          <w:p>
+            <w:pPr>
+              <w:pStyle w:val="Compact"/>
+              <w:jc w:val="left"/>
+            </w:pPr>
+            <w:r>
+              <w:t xml:space="preserve">Exercise 2 due 9/26</w:t>
             </w:r>
           </w:p>
         </w:tc>
@@ -418,25 +537,32 @@
               <w:jc w:val="left"/>
             </w:pPr>
             <w:r>
-              <w:t xml:space="preserve">Week 6: Sep. 30</w:t>
-            </w:r>
-          </w:p>
-        </w:tc>
-        <w:tc>
-          <w:tcPr/>
-          <w:p>
-            <w:pPr>
-              <w:pStyle w:val="Compact"/>
-              <w:jc w:val="left"/>
-            </w:pPr>
-            <w:hyperlink r:id="rId27">
-              <w:r>
-                <w:rPr>
-                  <w:rStyle w:val="Hyperlink"/>
-                </w:rPr>
-                <w:t xml:space="preserve">Chi-squared tests</w:t>
-              </w:r>
-            </w:hyperlink>
+              <w:t xml:space="preserve">6</w:t>
+            </w:r>
+          </w:p>
+        </w:tc>
+        <w:tc>
+          <w:tcPr/>
+          <w:p>
+            <w:pPr>
+              <w:pStyle w:val="Compact"/>
+              <w:jc w:val="left"/>
+            </w:pPr>
+            <w:r>
+              <w:t xml:space="preserve">Sep. 31, Oct. 2</w:t>
+            </w:r>
+          </w:p>
+        </w:tc>
+        <w:tc>
+          <w:tcPr/>
+          <w:p>
+            <w:pPr>
+              <w:pStyle w:val="Compact"/>
+              <w:jc w:val="left"/>
+            </w:pPr>
+            <w:r>
+              <w:t xml:space="preserve">TBD</w:t>
+            </w:r>
           </w:p>
         </w:tc>
         <w:tc>
@@ -469,53 +595,55 @@
               <w:jc w:val="left"/>
             </w:pPr>
             <w:r>
-              <w:t xml:space="preserve">Week 7: Oct. 7</w:t>
-            </w:r>
-          </w:p>
-        </w:tc>
-        <w:tc>
-          <w:tcPr/>
-          <w:p>
-            <w:pPr>
-              <w:pStyle w:val="Compact"/>
-              <w:jc w:val="left"/>
-            </w:pPr>
-            <w:hyperlink r:id="rId28">
-              <w:r>
-                <w:rPr>
-                  <w:rStyle w:val="Hyperlink"/>
-                </w:rPr>
-                <w:t xml:space="preserve">Linear regression</w:t>
-              </w:r>
-            </w:hyperlink>
-          </w:p>
-        </w:tc>
-        <w:tc>
-          <w:tcPr/>
-          <w:p>
-            <w:pPr>
-              <w:pStyle w:val="Compact"/>
-              <w:jc w:val="left"/>
-            </w:pPr>
-            <w:hyperlink r:id="rId29">
-              <w:r>
-                <w:rPr>
-                  <w:rStyle w:val="Hyperlink"/>
-                </w:rPr>
-                <w:t xml:space="preserve">Exercise 3: linear regression</w:t>
-              </w:r>
-            </w:hyperlink>
-          </w:p>
-        </w:tc>
-        <w:tc>
-          <w:tcPr/>
-          <w:p>
-            <w:pPr>
-              <w:pStyle w:val="Compact"/>
-              <w:jc w:val="left"/>
-            </w:pPr>
-            <w:r>
-              <w:t xml:space="preserve">Exercise 3 due 10/16</w:t>
+              <w:t xml:space="preserve">7</w:t>
+            </w:r>
+          </w:p>
+        </w:tc>
+        <w:tc>
+          <w:tcPr/>
+          <w:p>
+            <w:pPr>
+              <w:pStyle w:val="Compact"/>
+              <w:jc w:val="left"/>
+            </w:pPr>
+            <w:r>
+              <w:t xml:space="preserve">Oct. 8, 10</w:t>
+            </w:r>
+          </w:p>
+        </w:tc>
+        <w:tc>
+          <w:tcPr/>
+          <w:p>
+            <w:pPr>
+              <w:pStyle w:val="Compact"/>
+              <w:jc w:val="left"/>
+            </w:pPr>
+            <w:r>
+              <w:t xml:space="preserve">TBD</w:t>
+            </w:r>
+          </w:p>
+        </w:tc>
+        <w:tc>
+          <w:tcPr/>
+          <w:p>
+            <w:pPr>
+              <w:pStyle w:val="Compact"/>
+              <w:jc w:val="left"/>
+            </w:pPr>
+            <w:r>
+              <w:t xml:space="preserve">TBD</w:t>
+            </w:r>
+          </w:p>
+        </w:tc>
+        <w:tc>
+          <w:tcPr/>
+          <w:p>
+            <w:pPr>
+              <w:pStyle w:val="Compact"/>
+              <w:jc w:val="left"/>
+            </w:pPr>
+            <w:r>
+              <w:t xml:space="preserve">TBD</w:t>
             </w:r>
           </w:p>
         </w:tc>
@@ -529,48 +657,55 @@
               <w:jc w:val="left"/>
             </w:pPr>
             <w:r>
-              <w:t xml:space="preserve">Week 8: Oct. 14</w:t>
-            </w:r>
-          </w:p>
-        </w:tc>
-        <w:tc>
-          <w:tcPr/>
-          <w:p>
-            <w:pPr>
-              <w:pStyle w:val="Compact"/>
-              <w:jc w:val="left"/>
-            </w:pPr>
-            <w:hyperlink r:id="rId28">
-              <w:r>
-                <w:rPr>
-                  <w:rStyle w:val="Hyperlink"/>
-                </w:rPr>
-                <w:t xml:space="preserve">Linear regression</w:t>
-              </w:r>
-            </w:hyperlink>
-          </w:p>
-        </w:tc>
-        <w:tc>
-          <w:tcPr/>
-          <w:p>
-            <w:pPr>
-              <w:pStyle w:val="Compact"/>
-              <w:jc w:val="left"/>
-            </w:pPr>
-            <w:r>
-              <w:t xml:space="preserve">Discussion: p-values</w:t>
-            </w:r>
-          </w:p>
-        </w:tc>
-        <w:tc>
-          <w:tcPr/>
-          <w:p>
-            <w:pPr>
-              <w:pStyle w:val="Compact"/>
-              <w:jc w:val="left"/>
-            </w:pPr>
-            <w:r>
-              <w:t xml:space="preserve">p-value readings (see WebCampus)</w:t>
+              <w:t xml:space="preserve">8</w:t>
+            </w:r>
+          </w:p>
+        </w:tc>
+        <w:tc>
+          <w:tcPr/>
+          <w:p>
+            <w:pPr>
+              <w:pStyle w:val="Compact"/>
+              <w:jc w:val="left"/>
+            </w:pPr>
+            <w:r>
+              <w:t xml:space="preserve">Oct. 15, 17</w:t>
+            </w:r>
+          </w:p>
+        </w:tc>
+        <w:tc>
+          <w:tcPr/>
+          <w:p>
+            <w:pPr>
+              <w:pStyle w:val="Compact"/>
+              <w:jc w:val="left"/>
+            </w:pPr>
+            <w:r>
+              <w:t xml:space="preserve">TBD</w:t>
+            </w:r>
+          </w:p>
+        </w:tc>
+        <w:tc>
+          <w:tcPr/>
+          <w:p>
+            <w:pPr>
+              <w:pStyle w:val="Compact"/>
+              <w:jc w:val="left"/>
+            </w:pPr>
+            <w:r>
+              <w:t xml:space="preserve">TBD</w:t>
+            </w:r>
+          </w:p>
+        </w:tc>
+        <w:tc>
+          <w:tcPr/>
+          <w:p>
+            <w:pPr>
+              <w:pStyle w:val="Compact"/>
+              <w:jc w:val="left"/>
+            </w:pPr>
+            <w:r>
+              <w:t xml:space="preserve">TBD</w:t>
             </w:r>
           </w:p>
         </w:tc>
@@ -584,7 +719,19 @@
               <w:jc w:val="left"/>
             </w:pPr>
             <w:r>
-              <w:t xml:space="preserve">Week 9: Oct. 21</w:t>
+              <w:t xml:space="preserve">9</w:t>
+            </w:r>
+          </w:p>
+        </w:tc>
+        <w:tc>
+          <w:tcPr/>
+          <w:p>
+            <w:pPr>
+              <w:pStyle w:val="Compact"/>
+              <w:jc w:val="left"/>
+            </w:pPr>
+            <w:r>
+              <w:t xml:space="preserve">Oct. 22, 24</w:t>
             </w:r>
           </w:p>
         </w:tc>
@@ -638,18 +785,30 @@
               <w:jc w:val="left"/>
             </w:pPr>
             <w:r>
-              <w:t xml:space="preserve">Week 10: Oct. 28</w:t>
-            </w:r>
-          </w:p>
-        </w:tc>
-        <w:tc>
-          <w:tcPr/>
-          <w:p>
-            <w:pPr>
-              <w:pStyle w:val="Compact"/>
-              <w:jc w:val="left"/>
-            </w:pPr>
-            <w:hyperlink r:id="rId28">
+              <w:t xml:space="preserve">10</w:t>
+            </w:r>
+          </w:p>
+        </w:tc>
+        <w:tc>
+          <w:tcPr/>
+          <w:p>
+            <w:pPr>
+              <w:pStyle w:val="Compact"/>
+              <w:jc w:val="left"/>
+            </w:pPr>
+            <w:r>
+              <w:t xml:space="preserve">Oct. 29, 31</w:t>
+            </w:r>
+          </w:p>
+        </w:tc>
+        <w:tc>
+          <w:tcPr/>
+          <w:p>
+            <w:pPr>
+              <w:pStyle w:val="Compact"/>
+              <w:jc w:val="left"/>
+            </w:pPr>
+            <w:hyperlink r:id="rId30">
               <w:r>
                 <w:rPr>
                   <w:rStyle w:val="Hyperlink"/>
@@ -666,7 +825,7 @@
               <w:pStyle w:val="Compact"/>
               <w:jc w:val="left"/>
             </w:pPr>
-            <w:hyperlink r:id="rId30">
+            <w:hyperlink r:id="rId31">
               <w:r>
                 <w:rPr>
                   <w:rStyle w:val="Hyperlink"/>
@@ -698,18 +857,30 @@
               <w:jc w:val="left"/>
             </w:pPr>
             <w:r>
-              <w:t xml:space="preserve">Week 11: Nov. 4</w:t>
-            </w:r>
-          </w:p>
-        </w:tc>
-        <w:tc>
-          <w:tcPr/>
-          <w:p>
-            <w:pPr>
-              <w:pStyle w:val="Compact"/>
-              <w:jc w:val="left"/>
-            </w:pPr>
-            <w:hyperlink r:id="rId31">
+              <w:t xml:space="preserve">11</w:t>
+            </w:r>
+          </w:p>
+        </w:tc>
+        <w:tc>
+          <w:tcPr/>
+          <w:p>
+            <w:pPr>
+              <w:pStyle w:val="Compact"/>
+              <w:jc w:val="left"/>
+            </w:pPr>
+            <w:r>
+              <w:t xml:space="preserve">Nov. 5, 7</w:t>
+            </w:r>
+          </w:p>
+        </w:tc>
+        <w:tc>
+          <w:tcPr/>
+          <w:p>
+            <w:pPr>
+              <w:pStyle w:val="Compact"/>
+              <w:jc w:val="left"/>
+            </w:pPr>
+            <w:hyperlink r:id="rId32">
               <w:r>
                 <w:rPr>
                   <w:rStyle w:val="Hyperlink"/>
@@ -726,7 +897,7 @@
               <w:pStyle w:val="Compact"/>
               <w:jc w:val="left"/>
             </w:pPr>
-            <w:hyperlink r:id="rId31">
+            <w:hyperlink r:id="rId32">
               <w:r>
                 <w:rPr>
                   <w:rStyle w:val="Hyperlink"/>
@@ -754,18 +925,30 @@
               <w:jc w:val="left"/>
             </w:pPr>
             <w:r>
-              <w:t xml:space="preserve">Week 12: Nov. 11</w:t>
-            </w:r>
-          </w:p>
-        </w:tc>
-        <w:tc>
-          <w:tcPr/>
-          <w:p>
-            <w:pPr>
-              <w:pStyle w:val="Compact"/>
-              <w:jc w:val="left"/>
-            </w:pPr>
-            <w:hyperlink r:id="rId32">
+              <w:t xml:space="preserve">12</w:t>
+            </w:r>
+          </w:p>
+        </w:tc>
+        <w:tc>
+          <w:tcPr/>
+          <w:p>
+            <w:pPr>
+              <w:pStyle w:val="Compact"/>
+              <w:jc w:val="left"/>
+            </w:pPr>
+            <w:r>
+              <w:t xml:space="preserve">Nov. 13, 15</w:t>
+            </w:r>
+          </w:p>
+        </w:tc>
+        <w:tc>
+          <w:tcPr/>
+          <w:p>
+            <w:pPr>
+              <w:pStyle w:val="Compact"/>
+              <w:jc w:val="left"/>
+            </w:pPr>
+            <w:hyperlink r:id="rId33">
               <w:r>
                 <w:rPr>
                   <w:rStyle w:val="Hyperlink"/>
@@ -782,7 +965,7 @@
               <w:pStyle w:val="Compact"/>
               <w:jc w:val="left"/>
             </w:pPr>
-            <w:hyperlink r:id="rId32">
+            <w:hyperlink r:id="rId33">
               <w:r>
                 <w:rPr>
                   <w:rStyle w:val="Hyperlink"/>
@@ -797,11 +980,7 @@
           <w:p>
             <w:pPr>
               <w:pStyle w:val="Compact"/>
-              <w:jc w:val="left"/>
-            </w:pPr>
-            <w:r>
-              <w:t xml:space="preserve">Draft project ms due 11/15</w:t>
-            </w:r>
+            </w:pPr>
           </w:p>
         </w:tc>
       </w:tr>
@@ -814,18 +993,30 @@
               <w:jc w:val="left"/>
             </w:pPr>
             <w:r>
-              <w:t xml:space="preserve">Week 13: Nov. 18</w:t>
-            </w:r>
-          </w:p>
-        </w:tc>
-        <w:tc>
-          <w:tcPr/>
-          <w:p>
-            <w:pPr>
-              <w:pStyle w:val="Compact"/>
-              <w:jc w:val="left"/>
-            </w:pPr>
-            <w:hyperlink r:id="rId33">
+              <w:t xml:space="preserve">13</w:t>
+            </w:r>
+          </w:p>
+        </w:tc>
+        <w:tc>
+          <w:tcPr/>
+          <w:p>
+            <w:pPr>
+              <w:pStyle w:val="Compact"/>
+              <w:jc w:val="left"/>
+            </w:pPr>
+            <w:r>
+              <w:t xml:space="preserve">Nov. 19, 21</w:t>
+            </w:r>
+          </w:p>
+        </w:tc>
+        <w:tc>
+          <w:tcPr/>
+          <w:p>
+            <w:pPr>
+              <w:pStyle w:val="Compact"/>
+              <w:jc w:val="left"/>
+            </w:pPr>
+            <w:hyperlink r:id="rId34">
               <w:r>
                 <w:rPr>
                   <w:rStyle w:val="Hyperlink"/>
@@ -865,18 +1056,30 @@
               <w:jc w:val="left"/>
             </w:pPr>
             <w:r>
-              <w:t xml:space="preserve">Week 14: Nov. 25</w:t>
-            </w:r>
-          </w:p>
-        </w:tc>
-        <w:tc>
-          <w:tcPr/>
-          <w:p>
-            <w:pPr>
-              <w:pStyle w:val="Compact"/>
-              <w:jc w:val="left"/>
-            </w:pPr>
-            <w:hyperlink r:id="rId33">
+              <w:t xml:space="preserve">14</w:t>
+            </w:r>
+          </w:p>
+        </w:tc>
+        <w:tc>
+          <w:tcPr/>
+          <w:p>
+            <w:pPr>
+              <w:pStyle w:val="Compact"/>
+              <w:jc w:val="left"/>
+            </w:pPr>
+            <w:r>
+              <w:t xml:space="preserve">Nov. 26, 28</w:t>
+            </w:r>
+          </w:p>
+        </w:tc>
+        <w:tc>
+          <w:tcPr/>
+          <w:p>
+            <w:pPr>
+              <w:pStyle w:val="Compact"/>
+              <w:jc w:val="left"/>
+            </w:pPr>
+            <w:hyperlink r:id="rId34">
               <w:r>
                 <w:rPr>
                   <w:rStyle w:val="Hyperlink"/>
@@ -924,18 +1127,30 @@
               <w:jc w:val="left"/>
             </w:pPr>
             <w:r>
-              <w:t xml:space="preserve">Week 15: Dec. 2</w:t>
-            </w:r>
-          </w:p>
-        </w:tc>
-        <w:tc>
-          <w:tcPr/>
-          <w:p>
-            <w:pPr>
-              <w:pStyle w:val="Compact"/>
-              <w:jc w:val="left"/>
-            </w:pPr>
-            <w:hyperlink r:id="rId34">
+              <w:t xml:space="preserve">15</w:t>
+            </w:r>
+          </w:p>
+        </w:tc>
+        <w:tc>
+          <w:tcPr/>
+          <w:p>
+            <w:pPr>
+              <w:pStyle w:val="Compact"/>
+              <w:jc w:val="left"/>
+            </w:pPr>
+            <w:r>
+              <w:t xml:space="preserve">Dec. 3, 5</w:t>
+            </w:r>
+          </w:p>
+        </w:tc>
+        <w:tc>
+          <w:tcPr/>
+          <w:p>
+            <w:pPr>
+              <w:pStyle w:val="Compact"/>
+              <w:jc w:val="left"/>
+            </w:pPr>
+            <w:hyperlink r:id="rId35">
               <w:r>
                 <w:rPr>
                   <w:rStyle w:val="Hyperlink"/>
@@ -952,7 +1167,7 @@
               <w:pStyle w:val="Compact"/>
               <w:jc w:val="left"/>
             </w:pPr>
-            <w:hyperlink r:id="rId35">
+            <w:hyperlink r:id="rId36">
               <w:r>
                 <w:rPr>
                   <w:rStyle w:val="Hyperlink"/>
@@ -980,18 +1195,30 @@
               <w:jc w:val="left"/>
             </w:pPr>
             <w:r>
-              <w:t xml:space="preserve">Finals Week: Dec. 9</w:t>
-            </w:r>
-          </w:p>
-        </w:tc>
-        <w:tc>
-          <w:tcPr/>
-          <w:p>
-            <w:pPr>
-              <w:pStyle w:val="Compact"/>
-              <w:jc w:val="left"/>
-            </w:pPr>
-            <w:hyperlink r:id="rId36">
+              <w:t xml:space="preserve">Finals</w:t>
+            </w:r>
+          </w:p>
+        </w:tc>
+        <w:tc>
+          <w:tcPr/>
+          <w:p>
+            <w:pPr>
+              <w:pStyle w:val="Compact"/>
+              <w:jc w:val="left"/>
+            </w:pPr>
+            <w:r>
+              <w:t xml:space="preserve">Dec. 10, 12</w:t>
+            </w:r>
+          </w:p>
+        </w:tc>
+        <w:tc>
+          <w:tcPr/>
+          <w:p>
+            <w:pPr>
+              <w:pStyle w:val="Compact"/>
+              <w:jc w:val="left"/>
+            </w:pPr>
+            <w:hyperlink r:id="rId37">
               <w:r>
                 <w:rPr>
                   <w:rStyle w:val="Hyperlink"/>
@@ -1022,16 +1249,342 @@
           <w:p>
             <w:pPr>
               <w:pStyle w:val="Compact"/>
-              <w:jc w:val="left"/>
-            </w:pPr>
-            <w:r>
-              <w:t xml:space="preserve">Final projects due 12/13</w:t>
-            </w:r>
+            </w:pPr>
+          </w:p>
+        </w:tc>
+      </w:tr>
+      <w:tr>
+        <w:tc>
+          <w:tcPr/>
+          <w:p>
+            <w:pPr>
+              <w:pStyle w:val="Compact"/>
+              <w:jc w:val="left"/>
+            </w:pPr>
+            <w:r>
+              <w:t xml:space="preserve">Other</w:t>
+            </w:r>
+          </w:p>
+        </w:tc>
+        <w:tc>
+          <w:tcPr/>
+          <w:p>
+            <w:pPr>
+              <w:pStyle w:val="Compact"/>
+              <w:jc w:val="left"/>
+            </w:pPr>
+            <w:r>
+              <w:t xml:space="preserve">TBD</w:t>
+            </w:r>
+          </w:p>
+        </w:tc>
+        <w:tc>
+          <w:tcPr/>
+          <w:p>
+            <w:pPr>
+              <w:pStyle w:val="Compact"/>
+              <w:jc w:val="left"/>
+            </w:pPr>
+            <w:hyperlink r:id="rId38">
+              <w:r>
+                <w:rPr>
+                  <w:rStyle w:val="Hyperlink"/>
+                </w:rPr>
+                <w:t xml:space="preserve">P-values, statistical tests</w:t>
+              </w:r>
+            </w:hyperlink>
+          </w:p>
+        </w:tc>
+        <w:tc>
+          <w:tcPr/>
+          <w:p>
+            <w:pPr>
+              <w:pStyle w:val="Compact"/>
+            </w:pPr>
+          </w:p>
+        </w:tc>
+        <w:tc>
+          <w:tcPr/>
+          <w:p>
+            <w:pPr>
+              <w:pStyle w:val="Compact"/>
+            </w:pPr>
+          </w:p>
+        </w:tc>
+      </w:tr>
+      <w:tr>
+        <w:tc>
+          <w:tcPr/>
+          <w:p>
+            <w:pPr>
+              <w:pStyle w:val="Compact"/>
+              <w:jc w:val="left"/>
+            </w:pPr>
+            <w:r>
+              <w:t xml:space="preserve">Other</w:t>
+            </w:r>
+          </w:p>
+        </w:tc>
+        <w:tc>
+          <w:tcPr/>
+          <w:p>
+            <w:pPr>
+              <w:pStyle w:val="Compact"/>
+              <w:jc w:val="left"/>
+            </w:pPr>
+            <w:r>
+              <w:t xml:space="preserve">TBD</w:t>
+            </w:r>
+          </w:p>
+        </w:tc>
+        <w:tc>
+          <w:tcPr/>
+          <w:p>
+            <w:pPr>
+              <w:pStyle w:val="Compact"/>
+              <w:jc w:val="left"/>
+            </w:pPr>
+            <w:hyperlink r:id="rId39">
+              <w:r>
+                <w:rPr>
+                  <w:rStyle w:val="Hyperlink"/>
+                </w:rPr>
+                <w:t xml:space="preserve">Central limit theorem (CLT) and sampling distributions</w:t>
+              </w:r>
+            </w:hyperlink>
+          </w:p>
+        </w:tc>
+        <w:tc>
+          <w:tcPr/>
+          <w:p>
+            <w:pPr>
+              <w:pStyle w:val="Compact"/>
+              <w:jc w:val="left"/>
+            </w:pPr>
+            <w:hyperlink r:id="rId39">
+              <w:r>
+                <w:rPr>
+                  <w:rStyle w:val="Hyperlink"/>
+                </w:rPr>
+                <w:t xml:space="preserve">Central limit theorem (CLT) and sampling distributions</w:t>
+              </w:r>
+            </w:hyperlink>
+          </w:p>
+        </w:tc>
+        <w:tc>
+          <w:tcPr/>
+          <w:p>
+            <w:pPr>
+              <w:pStyle w:val="Compact"/>
+              <w:jc w:val="left"/>
+            </w:pPr>
+            <w:r>
+              <w:t xml:space="preserve">Exercise 1 due 9/13</w:t>
+            </w:r>
+          </w:p>
+        </w:tc>
+      </w:tr>
+      <w:tr>
+        <w:tc>
+          <w:tcPr/>
+          <w:p>
+            <w:pPr>
+              <w:pStyle w:val="Compact"/>
+              <w:jc w:val="left"/>
+            </w:pPr>
+            <w:r>
+              <w:t xml:space="preserve">Other</w:t>
+            </w:r>
+          </w:p>
+        </w:tc>
+        <w:tc>
+          <w:tcPr/>
+          <w:p>
+            <w:pPr>
+              <w:pStyle w:val="Compact"/>
+              <w:jc w:val="left"/>
+            </w:pPr>
+            <w:r>
+              <w:t xml:space="preserve">TBD</w:t>
+            </w:r>
+          </w:p>
+        </w:tc>
+        <w:tc>
+          <w:tcPr/>
+          <w:p>
+            <w:pPr>
+              <w:pStyle w:val="Compact"/>
+              <w:jc w:val="left"/>
+            </w:pPr>
+            <w:hyperlink r:id="rId40">
+              <w:r>
+                <w:rPr>
+                  <w:rStyle w:val="Hyperlink"/>
+                </w:rPr>
+                <w:t xml:space="preserve">Taxonomy of statistics</w:t>
+              </w:r>
+            </w:hyperlink>
+          </w:p>
+        </w:tc>
+        <w:tc>
+          <w:tcPr/>
+          <w:p>
+            <w:pPr>
+              <w:pStyle w:val="Compact"/>
+              <w:jc w:val="left"/>
+            </w:pPr>
+            <w:hyperlink r:id="rId41">
+              <w:r>
+                <w:rPr>
+                  <w:rStyle w:val="Hyperlink"/>
+                </w:rPr>
+                <w:t xml:space="preserve">t-tests and z tests</w:t>
+              </w:r>
+            </w:hyperlink>
+          </w:p>
+        </w:tc>
+        <w:tc>
+          <w:tcPr/>
+          <w:p>
+            <w:pPr>
+              <w:pStyle w:val="Compact"/>
+            </w:pPr>
+          </w:p>
+        </w:tc>
+      </w:tr>
+      <w:tr>
+        <w:tc>
+          <w:tcPr/>
+          <w:p>
+            <w:pPr>
+              <w:pStyle w:val="Compact"/>
+              <w:jc w:val="left"/>
+            </w:pPr>
+            <w:r>
+              <w:t xml:space="preserve">Other</w:t>
+            </w:r>
+          </w:p>
+        </w:tc>
+        <w:tc>
+          <w:tcPr/>
+          <w:p>
+            <w:pPr>
+              <w:pStyle w:val="Compact"/>
+              <w:jc w:val="left"/>
+            </w:pPr>
+            <w:r>
+              <w:t xml:space="preserve">TBD</w:t>
+            </w:r>
+          </w:p>
+        </w:tc>
+        <w:tc>
+          <w:tcPr/>
+          <w:p>
+            <w:pPr>
+              <w:pStyle w:val="Compact"/>
+              <w:jc w:val="left"/>
+            </w:pPr>
+            <w:hyperlink r:id="rId41">
+              <w:r>
+                <w:rPr>
+                  <w:rStyle w:val="Hyperlink"/>
+                </w:rPr>
+                <w:t xml:space="preserve">t-tests and z-tests</w:t>
+              </w:r>
+            </w:hyperlink>
+          </w:p>
+        </w:tc>
+        <w:tc>
+          <w:tcPr/>
+          <w:p>
+            <w:pPr>
+              <w:pStyle w:val="Compact"/>
+              <w:jc w:val="left"/>
+            </w:pPr>
+            <w:hyperlink r:id="rId42">
+              <w:r>
+                <w:rPr>
+                  <w:rStyle w:val="Hyperlink"/>
+                </w:rPr>
+                <w:t xml:space="preserve">Exercise 2: t-tests</w:t>
+              </w:r>
+            </w:hyperlink>
+          </w:p>
+        </w:tc>
+        <w:tc>
+          <w:tcPr/>
+          <w:p>
+            <w:pPr>
+              <w:pStyle w:val="Compact"/>
+            </w:pPr>
+          </w:p>
+        </w:tc>
+      </w:tr>
+      <w:tr>
+        <w:tc>
+          <w:tcPr/>
+          <w:p>
+            <w:pPr>
+              <w:pStyle w:val="Compact"/>
+              <w:jc w:val="left"/>
+            </w:pPr>
+            <w:r>
+              <w:t xml:space="preserve">Other</w:t>
+            </w:r>
+          </w:p>
+        </w:tc>
+        <w:tc>
+          <w:tcPr/>
+          <w:p>
+            <w:pPr>
+              <w:pStyle w:val="Compact"/>
+              <w:jc w:val="left"/>
+            </w:pPr>
+            <w:r>
+              <w:t xml:space="preserve">TBD</w:t>
+            </w:r>
+          </w:p>
+        </w:tc>
+        <w:tc>
+          <w:tcPr/>
+          <w:p>
+            <w:pPr>
+              <w:pStyle w:val="Compact"/>
+              <w:jc w:val="left"/>
+            </w:pPr>
+            <w:hyperlink r:id="rId43">
+              <w:r>
+                <w:rPr>
+                  <w:rStyle w:val="Hyperlink"/>
+                </w:rPr>
+                <w:t xml:space="preserve">Chi-squared tests</w:t>
+              </w:r>
+            </w:hyperlink>
+          </w:p>
+        </w:tc>
+        <w:tc>
+          <w:tcPr/>
+          <w:p>
+            <w:pPr>
+              <w:pStyle w:val="Compact"/>
+              <w:jc w:val="left"/>
+            </w:pPr>
+            <w:r>
+              <w:t xml:space="preserve">TBD</w:t>
+            </w:r>
+          </w:p>
+        </w:tc>
+        <w:tc>
+          <w:tcPr/>
+          <w:p>
+            <w:pPr>
+              <w:pStyle w:val="Compact"/>
+            </w:pPr>
           </w:p>
         </w:tc>
       </w:tr>
     </w:tbl>
-    <w:bookmarkEnd w:id="37"/>
+    <w:bookmarkEnd w:id="44"/>
     <w:sectPr/>
   </w:body>
 </w:document>

</xml_diff>

<commit_message>
reknitting PDFs for lectures
</commit_message>
<xml_diff>
--- a/schedule.docx
+++ b/schedule.docx
@@ -59,10 +59,10 @@
         <w:t xml:space="preserve"> </w:t>
       </w:r>
       <w:r>
-        <w:t xml:space="preserve">2024-07-29</w:t>
+        <w:t xml:space="preserve">2024-08-19</w:t>
       </w:r>
     </w:p>
-    <w:bookmarkStart w:id="44" w:name="schedule"/>
+    <w:bookmarkStart w:id="46" w:name="schedule"/>
     <w:p>
       <w:pPr>
         <w:pStyle w:val="Heading2"/>
@@ -88,11 +88,11 @@
         <w:tblLayout w:type="fixed"/>
       </w:tblPr>
       <w:tblGrid>
-        <w:gridCol w:w="301"/>
-        <w:gridCol w:w="688"/>
-        <w:gridCol w:w="2367"/>
-        <w:gridCol w:w="2926"/>
-        <w:gridCol w:w="1635"/>
+        <w:gridCol w:w="350"/>
+        <w:gridCol w:w="802"/>
+        <w:gridCol w:w="2255"/>
+        <w:gridCol w:w="2055"/>
+        <w:gridCol w:w="2456"/>
       </w:tblGrid>
       <w:tr>
         <w:trPr>
@@ -142,7 +142,7 @@
               <w:jc w:val="left"/>
             </w:pPr>
             <w:r>
-              <w:t xml:space="preserve">Thursday (R mini-lab)</w:t>
+              <w:t xml:space="preserve">Thursday</w:t>
             </w:r>
           </w:p>
         </w:tc>
@@ -287,7 +287,7 @@
                 <w:rPr>
                   <w:rStyle w:val="Hyperlink"/>
                 </w:rPr>
-                <w:t xml:space="preserve">Basic concepts</w:t>
+                <w:t xml:space="preserve">Basic Concepts</w:t>
               </w:r>
             </w:hyperlink>
           </w:p>
@@ -317,7 +317,7 @@
               <w:jc w:val="left"/>
             </w:pPr>
             <w:r>
-              <w:t xml:space="preserve">Quiz 1 due 9/5</w:t>
+              <w:t xml:space="preserve">Quiz 1 - due 9/5</w:t>
             </w:r>
           </w:p>
         </w:tc>
@@ -376,7 +376,7 @@
                 <w:rPr>
                   <w:rStyle w:val="Hyperlink"/>
                 </w:rPr>
-                <w:t xml:space="preserve">Linear Regression</w:t>
+                <w:t xml:space="preserve">Linear Regression - results</w:t>
               </w:r>
             </w:hyperlink>
           </w:p>
@@ -389,7 +389,7 @@
               <w:jc w:val="left"/>
             </w:pPr>
             <w:r>
-              <w:t xml:space="preserve">Exercise 1 due 9/12</w:t>
+              <w:t xml:space="preserve">Exercise 1 - due 9/12</w:t>
             </w:r>
           </w:p>
         </w:tc>
@@ -431,7 +431,7 @@
                 <w:rPr>
                   <w:rStyle w:val="Hyperlink"/>
                 </w:rPr>
-                <w:t xml:space="preserve">Linear Regression</w:t>
+                <w:t xml:space="preserve">Exercise 2: Linear Regression, pt. 1</w:t>
               </w:r>
             </w:hyperlink>
           </w:p>
@@ -448,7 +448,7 @@
                 <w:rPr>
                   <w:rStyle w:val="Hyperlink"/>
                 </w:rPr>
-                <w:t xml:space="preserve">Exercise 2: Linear Regression</w:t>
+                <w:t xml:space="preserve">Linear Regression - assumptions</w:t>
               </w:r>
             </w:hyperlink>
           </w:p>
@@ -461,7 +461,7 @@
               <w:jc w:val="left"/>
             </w:pPr>
             <w:r>
-              <w:t xml:space="preserve">Quiz 2 due 9/19</w:t>
+              <w:t xml:space="preserve">Quiz 1 - due 9/19</w:t>
             </w:r>
           </w:p>
         </w:tc>
@@ -488,316 +488,6 @@
             </w:pPr>
             <w:r>
               <w:t xml:space="preserve">Sep. 24, 26</w:t>
-            </w:r>
-          </w:p>
-        </w:tc>
-        <w:tc>
-          <w:tcPr/>
-          <w:p>
-            <w:pPr>
-              <w:pStyle w:val="Compact"/>
-              <w:jc w:val="left"/>
-            </w:pPr>
-            <w:r>
-              <w:t xml:space="preserve">TBD</w:t>
-            </w:r>
-          </w:p>
-        </w:tc>
-        <w:tc>
-          <w:tcPr/>
-          <w:p>
-            <w:pPr>
-              <w:pStyle w:val="Compact"/>
-              <w:jc w:val="left"/>
-            </w:pPr>
-            <w:r>
-              <w:t xml:space="preserve">TBD</w:t>
-            </w:r>
-          </w:p>
-        </w:tc>
-        <w:tc>
-          <w:tcPr/>
-          <w:p>
-            <w:pPr>
-              <w:pStyle w:val="Compact"/>
-              <w:jc w:val="left"/>
-            </w:pPr>
-            <w:r>
-              <w:t xml:space="preserve">Exercise 2 due 9/26</w:t>
-            </w:r>
-          </w:p>
-        </w:tc>
-      </w:tr>
-      <w:tr>
-        <w:tc>
-          <w:tcPr/>
-          <w:p>
-            <w:pPr>
-              <w:pStyle w:val="Compact"/>
-              <w:jc w:val="left"/>
-            </w:pPr>
-            <w:r>
-              <w:t xml:space="preserve">6</w:t>
-            </w:r>
-          </w:p>
-        </w:tc>
-        <w:tc>
-          <w:tcPr/>
-          <w:p>
-            <w:pPr>
-              <w:pStyle w:val="Compact"/>
-              <w:jc w:val="left"/>
-            </w:pPr>
-            <w:r>
-              <w:t xml:space="preserve">Sep. 31, Oct. 2</w:t>
-            </w:r>
-          </w:p>
-        </w:tc>
-        <w:tc>
-          <w:tcPr/>
-          <w:p>
-            <w:pPr>
-              <w:pStyle w:val="Compact"/>
-              <w:jc w:val="left"/>
-            </w:pPr>
-            <w:r>
-              <w:t xml:space="preserve">TBD</w:t>
-            </w:r>
-          </w:p>
-        </w:tc>
-        <w:tc>
-          <w:tcPr/>
-          <w:p>
-            <w:pPr>
-              <w:pStyle w:val="Compact"/>
-              <w:jc w:val="left"/>
-            </w:pPr>
-            <w:r>
-              <w:t xml:space="preserve">TBD</w:t>
-            </w:r>
-          </w:p>
-        </w:tc>
-        <w:tc>
-          <w:tcPr/>
-          <w:p>
-            <w:pPr>
-              <w:pStyle w:val="Compact"/>
-            </w:pPr>
-          </w:p>
-        </w:tc>
-      </w:tr>
-      <w:tr>
-        <w:tc>
-          <w:tcPr/>
-          <w:p>
-            <w:pPr>
-              <w:pStyle w:val="Compact"/>
-              <w:jc w:val="left"/>
-            </w:pPr>
-            <w:r>
-              <w:t xml:space="preserve">7</w:t>
-            </w:r>
-          </w:p>
-        </w:tc>
-        <w:tc>
-          <w:tcPr/>
-          <w:p>
-            <w:pPr>
-              <w:pStyle w:val="Compact"/>
-              <w:jc w:val="left"/>
-            </w:pPr>
-            <w:r>
-              <w:t xml:space="preserve">Oct. 8, 10</w:t>
-            </w:r>
-          </w:p>
-        </w:tc>
-        <w:tc>
-          <w:tcPr/>
-          <w:p>
-            <w:pPr>
-              <w:pStyle w:val="Compact"/>
-              <w:jc w:val="left"/>
-            </w:pPr>
-            <w:r>
-              <w:t xml:space="preserve">TBD</w:t>
-            </w:r>
-          </w:p>
-        </w:tc>
-        <w:tc>
-          <w:tcPr/>
-          <w:p>
-            <w:pPr>
-              <w:pStyle w:val="Compact"/>
-              <w:jc w:val="left"/>
-            </w:pPr>
-            <w:r>
-              <w:t xml:space="preserve">TBD</w:t>
-            </w:r>
-          </w:p>
-        </w:tc>
-        <w:tc>
-          <w:tcPr/>
-          <w:p>
-            <w:pPr>
-              <w:pStyle w:val="Compact"/>
-              <w:jc w:val="left"/>
-            </w:pPr>
-            <w:r>
-              <w:t xml:space="preserve">TBD</w:t>
-            </w:r>
-          </w:p>
-        </w:tc>
-      </w:tr>
-      <w:tr>
-        <w:tc>
-          <w:tcPr/>
-          <w:p>
-            <w:pPr>
-              <w:pStyle w:val="Compact"/>
-              <w:jc w:val="left"/>
-            </w:pPr>
-            <w:r>
-              <w:t xml:space="preserve">8</w:t>
-            </w:r>
-          </w:p>
-        </w:tc>
-        <w:tc>
-          <w:tcPr/>
-          <w:p>
-            <w:pPr>
-              <w:pStyle w:val="Compact"/>
-              <w:jc w:val="left"/>
-            </w:pPr>
-            <w:r>
-              <w:t xml:space="preserve">Oct. 15, 17</w:t>
-            </w:r>
-          </w:p>
-        </w:tc>
-        <w:tc>
-          <w:tcPr/>
-          <w:p>
-            <w:pPr>
-              <w:pStyle w:val="Compact"/>
-              <w:jc w:val="left"/>
-            </w:pPr>
-            <w:r>
-              <w:t xml:space="preserve">TBD</w:t>
-            </w:r>
-          </w:p>
-        </w:tc>
-        <w:tc>
-          <w:tcPr/>
-          <w:p>
-            <w:pPr>
-              <w:pStyle w:val="Compact"/>
-              <w:jc w:val="left"/>
-            </w:pPr>
-            <w:r>
-              <w:t xml:space="preserve">TBD</w:t>
-            </w:r>
-          </w:p>
-        </w:tc>
-        <w:tc>
-          <w:tcPr/>
-          <w:p>
-            <w:pPr>
-              <w:pStyle w:val="Compact"/>
-              <w:jc w:val="left"/>
-            </w:pPr>
-            <w:r>
-              <w:t xml:space="preserve">TBD</w:t>
-            </w:r>
-          </w:p>
-        </w:tc>
-      </w:tr>
-      <w:tr>
-        <w:tc>
-          <w:tcPr/>
-          <w:p>
-            <w:pPr>
-              <w:pStyle w:val="Compact"/>
-              <w:jc w:val="left"/>
-            </w:pPr>
-            <w:r>
-              <w:t xml:space="preserve">9</w:t>
-            </w:r>
-          </w:p>
-        </w:tc>
-        <w:tc>
-          <w:tcPr/>
-          <w:p>
-            <w:pPr>
-              <w:pStyle w:val="Compact"/>
-              <w:jc w:val="left"/>
-            </w:pPr>
-            <w:r>
-              <w:t xml:space="preserve">Oct. 22, 24</w:t>
-            </w:r>
-          </w:p>
-        </w:tc>
-        <w:tc>
-          <w:tcPr/>
-          <w:p>
-            <w:pPr>
-              <w:pStyle w:val="Compact"/>
-              <w:jc w:val="left"/>
-            </w:pPr>
-            <w:r>
-              <w:rPr>
-                <w:iCs/>
-                <w:i/>
-              </w:rPr>
-              <w:t xml:space="preserve">No class (Brian at conference)</w:t>
-            </w:r>
-          </w:p>
-        </w:tc>
-        <w:tc>
-          <w:tcPr/>
-          <w:p>
-            <w:pPr>
-              <w:pStyle w:val="Compact"/>
-              <w:jc w:val="left"/>
-            </w:pPr>
-            <w:r>
-              <w:rPr>
-                <w:iCs/>
-                <w:i/>
-              </w:rPr>
-              <w:t xml:space="preserve">No class (Brian at conference)</w:t>
-            </w:r>
-          </w:p>
-        </w:tc>
-        <w:tc>
-          <w:tcPr/>
-          <w:p>
-            <w:pPr>
-              <w:pStyle w:val="Compact"/>
-            </w:pPr>
-          </w:p>
-        </w:tc>
-      </w:tr>
-      <w:tr>
-        <w:tc>
-          <w:tcPr/>
-          <w:p>
-            <w:pPr>
-              <w:pStyle w:val="Compact"/>
-              <w:jc w:val="left"/>
-            </w:pPr>
-            <w:r>
-              <w:t xml:space="preserve">10</w:t>
-            </w:r>
-          </w:p>
-        </w:tc>
-        <w:tc>
-          <w:tcPr/>
-          <w:p>
-            <w:pPr>
-              <w:pStyle w:val="Compact"/>
-              <w:jc w:val="left"/>
-            </w:pPr>
-            <w:r>
-              <w:t xml:space="preserve">Oct. 29, 31</w:t>
             </w:r>
           </w:p>
         </w:tc>
@@ -813,7 +503,7 @@
                 <w:rPr>
                   <w:rStyle w:val="Hyperlink"/>
                 </w:rPr>
-                <w:t xml:space="preserve">Linear regression</w:t>
+                <w:t xml:space="preserve">Linear Regression - predictions</w:t>
               </w:r>
             </w:hyperlink>
           </w:p>
@@ -830,7 +520,7 @@
                 <w:rPr>
                   <w:rStyle w:val="Hyperlink"/>
                 </w:rPr>
-                <w:t xml:space="preserve">Exercise 4: Multiple linear regression</w:t>
+                <w:t xml:space="preserve">Exercise 3: Linear Regression, pt. 2</w:t>
               </w:r>
             </w:hyperlink>
           </w:p>
@@ -843,7 +533,7 @@
               <w:jc w:val="left"/>
             </w:pPr>
             <w:r>
-              <w:t xml:space="preserve">Exercise 4 due 11/1</w:t>
+              <w:t xml:space="preserve">Exercise 2 and Quiz 3 - due 9/26</w:t>
             </w:r>
           </w:p>
         </w:tc>
@@ -857,19 +547,19 @@
               <w:jc w:val="left"/>
             </w:pPr>
             <w:r>
-              <w:t xml:space="preserve">11</w:t>
-            </w:r>
-          </w:p>
-        </w:tc>
-        <w:tc>
-          <w:tcPr/>
-          <w:p>
-            <w:pPr>
-              <w:pStyle w:val="Compact"/>
-              <w:jc w:val="left"/>
-            </w:pPr>
-            <w:r>
-              <w:t xml:space="preserve">Nov. 5, 7</w:t>
+              <w:t xml:space="preserve">6</w:t>
+            </w:r>
+          </w:p>
+        </w:tc>
+        <w:tc>
+          <w:tcPr/>
+          <w:p>
+            <w:pPr>
+              <w:pStyle w:val="Compact"/>
+              <w:jc w:val="left"/>
+            </w:pPr>
+            <w:r>
+              <w:t xml:space="preserve">Sep. 31, Oct. 2</w:t>
             </w:r>
           </w:p>
         </w:tc>
@@ -885,60 +575,9 @@
                 <w:rPr>
                   <w:rStyle w:val="Hyperlink"/>
                 </w:rPr>
-                <w:t xml:space="preserve">ANOVA</w:t>
+                <w:t xml:space="preserve">Analysis of Categorical Data</w:t>
               </w:r>
             </w:hyperlink>
-          </w:p>
-        </w:tc>
-        <w:tc>
-          <w:tcPr/>
-          <w:p>
-            <w:pPr>
-              <w:pStyle w:val="Compact"/>
-              <w:jc w:val="left"/>
-            </w:pPr>
-            <w:hyperlink r:id="rId32">
-              <w:r>
-                <w:rPr>
-                  <w:rStyle w:val="Hyperlink"/>
-                </w:rPr>
-                <w:t xml:space="preserve">ANOVA</w:t>
-              </w:r>
-            </w:hyperlink>
-          </w:p>
-        </w:tc>
-        <w:tc>
-          <w:tcPr/>
-          <w:p>
-            <w:pPr>
-              <w:pStyle w:val="Compact"/>
-            </w:pPr>
-          </w:p>
-        </w:tc>
-      </w:tr>
-      <w:tr>
-        <w:tc>
-          <w:tcPr/>
-          <w:p>
-            <w:pPr>
-              <w:pStyle w:val="Compact"/>
-              <w:jc w:val="left"/>
-            </w:pPr>
-            <w:r>
-              <w:t xml:space="preserve">12</w:t>
-            </w:r>
-          </w:p>
-        </w:tc>
-        <w:tc>
-          <w:tcPr/>
-          <w:p>
-            <w:pPr>
-              <w:pStyle w:val="Compact"/>
-              <w:jc w:val="left"/>
-            </w:pPr>
-            <w:r>
-              <w:t xml:space="preserve">Nov. 13, 15</w:t>
-            </w:r>
           </w:p>
         </w:tc>
         <w:tc>
@@ -953,7 +592,7 @@
                 <w:rPr>
                   <w:rStyle w:val="Hyperlink"/>
                 </w:rPr>
-                <w:t xml:space="preserve">GLM</w:t>
+                <w:t xml:space="preserve">Analysis of Categorical Data - cont.</w:t>
               </w:r>
             </w:hyperlink>
           </w:p>
@@ -965,22 +604,9 @@
               <w:pStyle w:val="Compact"/>
               <w:jc w:val="left"/>
             </w:pPr>
-            <w:hyperlink r:id="rId33">
-              <w:r>
-                <w:rPr>
-                  <w:rStyle w:val="Hyperlink"/>
-                </w:rPr>
-                <w:t xml:space="preserve">GLM</w:t>
-              </w:r>
-            </w:hyperlink>
-          </w:p>
-        </w:tc>
-        <w:tc>
-          <w:tcPr/>
-          <w:p>
-            <w:pPr>
-              <w:pStyle w:val="Compact"/>
-            </w:pPr>
+            <w:r>
+              <w:t xml:space="preserve">Exercise 3 - due 10/2</w:t>
+            </w:r>
           </w:p>
         </w:tc>
       </w:tr>
@@ -993,19 +619,19 @@
               <w:jc w:val="left"/>
             </w:pPr>
             <w:r>
-              <w:t xml:space="preserve">13</w:t>
-            </w:r>
-          </w:p>
-        </w:tc>
-        <w:tc>
-          <w:tcPr/>
-          <w:p>
-            <w:pPr>
-              <w:pStyle w:val="Compact"/>
-              <w:jc w:val="left"/>
-            </w:pPr>
-            <w:r>
-              <w:t xml:space="preserve">Nov. 19, 21</w:t>
+              <w:t xml:space="preserve">7</w:t>
+            </w:r>
+          </w:p>
+        </w:tc>
+        <w:tc>
+          <w:tcPr/>
+          <w:p>
+            <w:pPr>
+              <w:pStyle w:val="Compact"/>
+              <w:jc w:val="left"/>
+            </w:pPr>
+            <w:r>
+              <w:t xml:space="preserve">Oct. 8, 10</w:t>
             </w:r>
           </w:p>
         </w:tc>
@@ -1021,7 +647,7 @@
                 <w:rPr>
                   <w:rStyle w:val="Hyperlink"/>
                 </w:rPr>
-                <w:t xml:space="preserve">GLMM</w:t>
+                <w:t xml:space="preserve">Analysis of Categorical Data - posthoc tests</w:t>
               </w:r>
             </w:hyperlink>
           </w:p>
@@ -1033,60 +659,434 @@
               <w:pStyle w:val="Compact"/>
               <w:jc w:val="left"/>
             </w:pPr>
-            <w:r>
-              <w:t xml:space="preserve">OPTIONAL: review roadrunner assignment (multiple linear regression)</w:t>
-            </w:r>
-          </w:p>
-        </w:tc>
-        <w:tc>
-          <w:tcPr/>
-          <w:p>
-            <w:pPr>
-              <w:pStyle w:val="Compact"/>
-            </w:pPr>
-          </w:p>
-        </w:tc>
-      </w:tr>
-      <w:tr>
-        <w:tc>
-          <w:tcPr/>
-          <w:p>
-            <w:pPr>
-              <w:pStyle w:val="Compact"/>
-              <w:jc w:val="left"/>
-            </w:pPr>
-            <w:r>
-              <w:t xml:space="preserve">14</w:t>
-            </w:r>
-          </w:p>
-        </w:tc>
-        <w:tc>
-          <w:tcPr/>
-          <w:p>
-            <w:pPr>
-              <w:pStyle w:val="Compact"/>
-              <w:jc w:val="left"/>
-            </w:pPr>
-            <w:r>
-              <w:t xml:space="preserve">Nov. 26, 28</w:t>
-            </w:r>
-          </w:p>
-        </w:tc>
-        <w:tc>
-          <w:tcPr/>
-          <w:p>
-            <w:pPr>
-              <w:pStyle w:val="Compact"/>
-              <w:jc w:val="left"/>
-            </w:pPr>
-            <w:hyperlink r:id="rId34">
+            <w:hyperlink r:id="rId35">
               <w:r>
                 <w:rPr>
                   <w:rStyle w:val="Hyperlink"/>
                 </w:rPr>
-                <w:t xml:space="preserve">GLMM</w:t>
+                <w:t xml:space="preserve">Exercise 4: Analysis of Categorical Data</w:t>
               </w:r>
             </w:hyperlink>
+          </w:p>
+        </w:tc>
+        <w:tc>
+          <w:tcPr/>
+          <w:p>
+            <w:pPr>
+              <w:pStyle w:val="Compact"/>
+              <w:jc w:val="left"/>
+            </w:pPr>
+            <w:hyperlink r:id="rId36">
+              <w:r>
+                <w:rPr>
+                  <w:rStyle w:val="Hyperlink"/>
+                </w:rPr>
+                <w:t xml:space="preserve">Ruxton &amp; Beauchamp (2008)</w:t>
+              </w:r>
+            </w:hyperlink>
+            <w:r>
+              <w:t xml:space="preserve"> </w:t>
+            </w:r>
+            <w:r>
+              <w:t xml:space="preserve">- 10/8, Quiz 4 - 10/10</w:t>
+            </w:r>
+          </w:p>
+        </w:tc>
+      </w:tr>
+      <w:tr>
+        <w:tc>
+          <w:tcPr/>
+          <w:p>
+            <w:pPr>
+              <w:pStyle w:val="Compact"/>
+              <w:jc w:val="left"/>
+            </w:pPr>
+            <w:r>
+              <w:t xml:space="preserve">8</w:t>
+            </w:r>
+          </w:p>
+        </w:tc>
+        <w:tc>
+          <w:tcPr/>
+          <w:p>
+            <w:pPr>
+              <w:pStyle w:val="Compact"/>
+              <w:jc w:val="left"/>
+            </w:pPr>
+            <w:r>
+              <w:t xml:space="preserve">Oct. 15, 17</w:t>
+            </w:r>
+          </w:p>
+        </w:tc>
+        <w:tc>
+          <w:tcPr/>
+          <w:p>
+            <w:pPr>
+              <w:pStyle w:val="Compact"/>
+              <w:jc w:val="left"/>
+            </w:pPr>
+            <w:hyperlink r:id="rId37">
+              <w:r>
+                <w:rPr>
+                  <w:rStyle w:val="Hyperlink"/>
+                </w:rPr>
+                <w:t xml:space="preserve">Analysis of Continuous or Categorical X?</w:t>
+              </w:r>
+            </w:hyperlink>
+          </w:p>
+        </w:tc>
+        <w:tc>
+          <w:tcPr/>
+          <w:p>
+            <w:pPr>
+              <w:pStyle w:val="Compact"/>
+              <w:jc w:val="left"/>
+            </w:pPr>
+            <w:hyperlink r:id="rId38">
+              <w:r>
+                <w:rPr>
+                  <w:rStyle w:val="Hyperlink"/>
+                </w:rPr>
+                <w:t xml:space="preserve">Multi-variable Modeling</w:t>
+              </w:r>
+            </w:hyperlink>
+          </w:p>
+        </w:tc>
+        <w:tc>
+          <w:tcPr/>
+          <w:p>
+            <w:pPr>
+              <w:pStyle w:val="Compact"/>
+              <w:jc w:val="left"/>
+            </w:pPr>
+            <w:hyperlink r:id="rId39">
+              <w:r>
+                <w:rPr>
+                  <w:rStyle w:val="Hyperlink"/>
+                </w:rPr>
+                <w:t xml:space="preserve">Cottingham et al. (2005)</w:t>
+              </w:r>
+            </w:hyperlink>
+            <w:r>
+              <w:t xml:space="preserve"> </w:t>
+            </w:r>
+            <w:r>
+              <w:t xml:space="preserve">- 10/15, Quiz 5 - 10/17</w:t>
+            </w:r>
+          </w:p>
+        </w:tc>
+      </w:tr>
+      <w:tr>
+        <w:tc>
+          <w:tcPr/>
+          <w:p>
+            <w:pPr>
+              <w:pStyle w:val="Compact"/>
+              <w:jc w:val="left"/>
+            </w:pPr>
+            <w:r>
+              <w:t xml:space="preserve">9</w:t>
+            </w:r>
+          </w:p>
+        </w:tc>
+        <w:tc>
+          <w:tcPr/>
+          <w:p>
+            <w:pPr>
+              <w:pStyle w:val="Compact"/>
+              <w:jc w:val="left"/>
+            </w:pPr>
+            <w:r>
+              <w:t xml:space="preserve">Oct. 22, 24</w:t>
+            </w:r>
+          </w:p>
+        </w:tc>
+        <w:tc>
+          <w:tcPr/>
+          <w:p>
+            <w:pPr>
+              <w:pStyle w:val="Compact"/>
+              <w:jc w:val="left"/>
+            </w:pPr>
+            <w:r>
+              <w:rPr>
+                <w:iCs/>
+                <w:i/>
+              </w:rPr>
+              <w:t xml:space="preserve">No class</w:t>
+            </w:r>
+          </w:p>
+        </w:tc>
+        <w:tc>
+          <w:tcPr/>
+          <w:p>
+            <w:pPr>
+              <w:pStyle w:val="Compact"/>
+              <w:jc w:val="left"/>
+            </w:pPr>
+            <w:r>
+              <w:rPr>
+                <w:iCs/>
+                <w:i/>
+              </w:rPr>
+              <w:t xml:space="preserve">No class</w:t>
+            </w:r>
+          </w:p>
+        </w:tc>
+        <w:tc>
+          <w:tcPr/>
+          <w:p>
+            <w:pPr>
+              <w:pStyle w:val="Compact"/>
+              <w:jc w:val="left"/>
+            </w:pPr>
+            <w:r>
+              <w:t xml:space="preserve">Brian at conference</w:t>
+            </w:r>
+          </w:p>
+        </w:tc>
+      </w:tr>
+      <w:tr>
+        <w:tc>
+          <w:tcPr/>
+          <w:p>
+            <w:pPr>
+              <w:pStyle w:val="Compact"/>
+              <w:jc w:val="left"/>
+            </w:pPr>
+            <w:r>
+              <w:t xml:space="preserve">10</w:t>
+            </w:r>
+          </w:p>
+        </w:tc>
+        <w:tc>
+          <w:tcPr/>
+          <w:p>
+            <w:pPr>
+              <w:pStyle w:val="Compact"/>
+              <w:jc w:val="left"/>
+            </w:pPr>
+            <w:r>
+              <w:t xml:space="preserve">Oct. 29, 31</w:t>
+            </w:r>
+          </w:p>
+        </w:tc>
+        <w:tc>
+          <w:tcPr/>
+          <w:p>
+            <w:pPr>
+              <w:pStyle w:val="Compact"/>
+              <w:jc w:val="left"/>
+            </w:pPr>
+            <w:hyperlink r:id="rId40">
+              <w:r>
+                <w:rPr>
+                  <w:rStyle w:val="Hyperlink"/>
+                </w:rPr>
+                <w:t xml:space="preserve">Multi-variable Modeling - Collinearity</w:t>
+              </w:r>
+            </w:hyperlink>
+          </w:p>
+        </w:tc>
+        <w:tc>
+          <w:tcPr/>
+          <w:p>
+            <w:pPr>
+              <w:pStyle w:val="Compact"/>
+              <w:jc w:val="left"/>
+            </w:pPr>
+            <w:hyperlink r:id="rId41">
+              <w:r>
+                <w:rPr>
+                  <w:rStyle w:val="Hyperlink"/>
+                </w:rPr>
+                <w:t xml:space="preserve">Multi-variable Modeling - Interactions</w:t>
+              </w:r>
+            </w:hyperlink>
+          </w:p>
+        </w:tc>
+        <w:tc>
+          <w:tcPr/>
+          <w:p>
+            <w:pPr>
+              <w:pStyle w:val="Compact"/>
+              <w:jc w:val="left"/>
+            </w:pPr>
+            <w:r>
+              <w:t xml:space="preserve">TBD</w:t>
+            </w:r>
+          </w:p>
+        </w:tc>
+      </w:tr>
+      <w:tr>
+        <w:tc>
+          <w:tcPr/>
+          <w:p>
+            <w:pPr>
+              <w:pStyle w:val="Compact"/>
+              <w:jc w:val="left"/>
+            </w:pPr>
+            <w:r>
+              <w:t xml:space="preserve">11</w:t>
+            </w:r>
+          </w:p>
+        </w:tc>
+        <w:tc>
+          <w:tcPr/>
+          <w:p>
+            <w:pPr>
+              <w:pStyle w:val="Compact"/>
+              <w:jc w:val="left"/>
+            </w:pPr>
+            <w:r>
+              <w:t xml:space="preserve">Nov. 5, 7</w:t>
+            </w:r>
+          </w:p>
+        </w:tc>
+        <w:tc>
+          <w:tcPr/>
+          <w:p>
+            <w:pPr>
+              <w:pStyle w:val="Compact"/>
+              <w:jc w:val="left"/>
+            </w:pPr>
+            <w:hyperlink r:id="rId42">
+              <w:r>
+                <w:rPr>
+                  <w:rStyle w:val="Hyperlink"/>
+                </w:rPr>
+                <w:t xml:space="preserve">Exercise 5: Multi-variable Analysis</w:t>
+              </w:r>
+            </w:hyperlink>
+          </w:p>
+        </w:tc>
+        <w:tc>
+          <w:tcPr/>
+          <w:p>
+            <w:pPr>
+              <w:pStyle w:val="Compact"/>
+              <w:jc w:val="left"/>
+            </w:pPr>
+            <w:r>
+              <w:t xml:space="preserve">TBD</w:t>
+            </w:r>
+          </w:p>
+        </w:tc>
+        <w:tc>
+          <w:tcPr/>
+          <w:p>
+            <w:pPr>
+              <w:pStyle w:val="Compact"/>
+              <w:jc w:val="left"/>
+            </w:pPr>
+            <w:r>
+              <w:t xml:space="preserve">TBD</w:t>
+            </w:r>
+          </w:p>
+        </w:tc>
+      </w:tr>
+      <w:tr>
+        <w:tc>
+          <w:tcPr/>
+          <w:p>
+            <w:pPr>
+              <w:pStyle w:val="Compact"/>
+              <w:jc w:val="left"/>
+            </w:pPr>
+            <w:r>
+              <w:t xml:space="preserve">12</w:t>
+            </w:r>
+          </w:p>
+        </w:tc>
+        <w:tc>
+          <w:tcPr/>
+          <w:p>
+            <w:pPr>
+              <w:pStyle w:val="Compact"/>
+              <w:jc w:val="left"/>
+            </w:pPr>
+            <w:r>
+              <w:t xml:space="preserve">Nov. 13, 15</w:t>
+            </w:r>
+          </w:p>
+        </w:tc>
+        <w:tc>
+          <w:tcPr/>
+          <w:p>
+            <w:pPr>
+              <w:pStyle w:val="Compact"/>
+              <w:jc w:val="left"/>
+            </w:pPr>
+            <w:r>
+              <w:t xml:space="preserve">TBD</w:t>
+            </w:r>
+          </w:p>
+        </w:tc>
+        <w:tc>
+          <w:tcPr/>
+          <w:p>
+            <w:pPr>
+              <w:pStyle w:val="Compact"/>
+              <w:jc w:val="left"/>
+            </w:pPr>
+            <w:hyperlink r:id="rId43">
+              <w:r>
+                <w:rPr>
+                  <w:rStyle w:val="Hyperlink"/>
+                </w:rPr>
+                <w:t xml:space="preserve">Exercise 6: TBD</w:t>
+              </w:r>
+            </w:hyperlink>
+          </w:p>
+        </w:tc>
+        <w:tc>
+          <w:tcPr/>
+          <w:p>
+            <w:pPr>
+              <w:pStyle w:val="Compact"/>
+              <w:jc w:val="left"/>
+            </w:pPr>
+            <w:r>
+              <w:t xml:space="preserve">TBD</w:t>
+            </w:r>
+          </w:p>
+        </w:tc>
+      </w:tr>
+      <w:tr>
+        <w:tc>
+          <w:tcPr/>
+          <w:p>
+            <w:pPr>
+              <w:pStyle w:val="Compact"/>
+              <w:jc w:val="left"/>
+            </w:pPr>
+            <w:r>
+              <w:t xml:space="preserve">13</w:t>
+            </w:r>
+          </w:p>
+        </w:tc>
+        <w:tc>
+          <w:tcPr/>
+          <w:p>
+            <w:pPr>
+              <w:pStyle w:val="Compact"/>
+              <w:jc w:val="left"/>
+            </w:pPr>
+            <w:r>
+              <w:t xml:space="preserve">Nov. 19, 21</w:t>
+            </w:r>
+          </w:p>
+        </w:tc>
+        <w:tc>
+          <w:tcPr/>
+          <w:p>
+            <w:pPr>
+              <w:pStyle w:val="Compact"/>
+              <w:jc w:val="left"/>
+            </w:pPr>
+            <w:r>
+              <w:t xml:space="preserve">TBD</w:t>
+            </w:r>
           </w:p>
         </w:tc>
         <w:tc>
@@ -1110,11 +1110,7 @@
           <w:p>
             <w:pPr>
               <w:pStyle w:val="Compact"/>
-              <w:jc w:val="left"/>
-            </w:pPr>
-            <w:r>
-              <w:t xml:space="preserve">Peer reviews due 11/27</w:t>
-            </w:r>
+            </w:pPr>
           </w:p>
         </w:tc>
       </w:tr>
@@ -1127,35 +1123,47 @@
               <w:jc w:val="left"/>
             </w:pPr>
             <w:r>
-              <w:t xml:space="preserve">15</w:t>
-            </w:r>
-          </w:p>
-        </w:tc>
-        <w:tc>
-          <w:tcPr/>
-          <w:p>
-            <w:pPr>
-              <w:pStyle w:val="Compact"/>
-              <w:jc w:val="left"/>
-            </w:pPr>
-            <w:r>
-              <w:t xml:space="preserve">Dec. 3, 5</w:t>
-            </w:r>
-          </w:p>
-        </w:tc>
-        <w:tc>
-          <w:tcPr/>
-          <w:p>
-            <w:pPr>
-              <w:pStyle w:val="Compact"/>
-              <w:jc w:val="left"/>
-            </w:pPr>
-            <w:hyperlink r:id="rId35">
+              <w:t xml:space="preserve">14</w:t>
+            </w:r>
+          </w:p>
+        </w:tc>
+        <w:tc>
+          <w:tcPr/>
+          <w:p>
+            <w:pPr>
+              <w:pStyle w:val="Compact"/>
+              <w:jc w:val="left"/>
+            </w:pPr>
+            <w:r>
+              <w:t xml:space="preserve">Nov. 26, 28</w:t>
+            </w:r>
+          </w:p>
+        </w:tc>
+        <w:tc>
+          <w:tcPr/>
+          <w:p>
+            <w:pPr>
+              <w:pStyle w:val="Compact"/>
+              <w:jc w:val="left"/>
+            </w:pPr>
+            <w:r>
+              <w:t xml:space="preserve">TBD</w:t>
+            </w:r>
+          </w:p>
+        </w:tc>
+        <w:tc>
+          <w:tcPr/>
+          <w:p>
+            <w:pPr>
+              <w:pStyle w:val="Compact"/>
+              <w:jc w:val="left"/>
+            </w:pPr>
+            <w:hyperlink r:id="rId44">
               <w:r>
                 <w:rPr>
                   <w:rStyle w:val="Hyperlink"/>
                 </w:rPr>
-                <w:t xml:space="preserve">Machine Learning</w:t>
+                <w:t xml:space="preserve">Exercise 7: TBD</w:t>
               </w:r>
             </w:hyperlink>
           </w:p>
@@ -1167,7 +1175,57 @@
               <w:pStyle w:val="Compact"/>
               <w:jc w:val="left"/>
             </w:pPr>
-            <w:hyperlink r:id="rId36">
+            <w:r>
+              <w:t xml:space="preserve">TBD</w:t>
+            </w:r>
+          </w:p>
+        </w:tc>
+      </w:tr>
+      <w:tr>
+        <w:tc>
+          <w:tcPr/>
+          <w:p>
+            <w:pPr>
+              <w:pStyle w:val="Compact"/>
+              <w:jc w:val="left"/>
+            </w:pPr>
+            <w:r>
+              <w:t xml:space="preserve">15</w:t>
+            </w:r>
+          </w:p>
+        </w:tc>
+        <w:tc>
+          <w:tcPr/>
+          <w:p>
+            <w:pPr>
+              <w:pStyle w:val="Compact"/>
+              <w:jc w:val="left"/>
+            </w:pPr>
+            <w:r>
+              <w:t xml:space="preserve">Dec. 3, 5</w:t>
+            </w:r>
+          </w:p>
+        </w:tc>
+        <w:tc>
+          <w:tcPr/>
+          <w:p>
+            <w:pPr>
+              <w:pStyle w:val="Compact"/>
+              <w:jc w:val="left"/>
+            </w:pPr>
+            <w:r>
+              <w:t xml:space="preserve">TBD</w:t>
+            </w:r>
+          </w:p>
+        </w:tc>
+        <w:tc>
+          <w:tcPr/>
+          <w:p>
+            <w:pPr>
+              <w:pStyle w:val="Compact"/>
+              <w:jc w:val="left"/>
+            </w:pPr>
+            <w:hyperlink r:id="rId45">
               <w:r>
                 <w:rPr>
                   <w:rStyle w:val="Hyperlink"/>
@@ -1218,23 +1276,6 @@
               <w:pStyle w:val="Compact"/>
               <w:jc w:val="left"/>
             </w:pPr>
-            <w:hyperlink r:id="rId37">
-              <w:r>
-                <w:rPr>
-                  <w:rStyle w:val="Hyperlink"/>
-                </w:rPr>
-                <w:t xml:space="preserve">Next steps- multivariate, Bayesian, etc.</w:t>
-              </w:r>
-            </w:hyperlink>
-          </w:p>
-        </w:tc>
-        <w:tc>
-          <w:tcPr/>
-          <w:p>
-            <w:pPr>
-              <w:pStyle w:val="Compact"/>
-              <w:jc w:val="left"/>
-            </w:pPr>
             <w:r>
               <w:rPr>
                 <w:iCs/>
@@ -1249,342 +1290,32 @@
           <w:p>
             <w:pPr>
               <w:pStyle w:val="Compact"/>
-            </w:pPr>
-          </w:p>
-        </w:tc>
-      </w:tr>
-      <w:tr>
-        <w:tc>
-          <w:tcPr/>
-          <w:p>
-            <w:pPr>
-              <w:pStyle w:val="Compact"/>
-              <w:jc w:val="left"/>
-            </w:pPr>
-            <w:r>
-              <w:t xml:space="preserve">Other</w:t>
-            </w:r>
-          </w:p>
-        </w:tc>
-        <w:tc>
-          <w:tcPr/>
-          <w:p>
-            <w:pPr>
-              <w:pStyle w:val="Compact"/>
-              <w:jc w:val="left"/>
-            </w:pPr>
-            <w:r>
-              <w:t xml:space="preserve">TBD</w:t>
-            </w:r>
-          </w:p>
-        </w:tc>
-        <w:tc>
-          <w:tcPr/>
-          <w:p>
-            <w:pPr>
-              <w:pStyle w:val="Compact"/>
-              <w:jc w:val="left"/>
-            </w:pPr>
-            <w:hyperlink r:id="rId38">
-              <w:r>
-                <w:rPr>
-                  <w:rStyle w:val="Hyperlink"/>
-                </w:rPr>
-                <w:t xml:space="preserve">P-values, statistical tests</w:t>
-              </w:r>
-            </w:hyperlink>
-          </w:p>
-        </w:tc>
-        <w:tc>
-          <w:tcPr/>
-          <w:p>
-            <w:pPr>
-              <w:pStyle w:val="Compact"/>
-            </w:pPr>
-          </w:p>
-        </w:tc>
-        <w:tc>
-          <w:tcPr/>
-          <w:p>
-            <w:pPr>
-              <w:pStyle w:val="Compact"/>
-            </w:pPr>
-          </w:p>
-        </w:tc>
-      </w:tr>
-      <w:tr>
-        <w:tc>
-          <w:tcPr/>
-          <w:p>
-            <w:pPr>
-              <w:pStyle w:val="Compact"/>
-              <w:jc w:val="left"/>
-            </w:pPr>
-            <w:r>
-              <w:t xml:space="preserve">Other</w:t>
-            </w:r>
-          </w:p>
-        </w:tc>
-        <w:tc>
-          <w:tcPr/>
-          <w:p>
-            <w:pPr>
-              <w:pStyle w:val="Compact"/>
-              <w:jc w:val="left"/>
-            </w:pPr>
-            <w:r>
-              <w:t xml:space="preserve">TBD</w:t>
-            </w:r>
-          </w:p>
-        </w:tc>
-        <w:tc>
-          <w:tcPr/>
-          <w:p>
-            <w:pPr>
-              <w:pStyle w:val="Compact"/>
-              <w:jc w:val="left"/>
-            </w:pPr>
-            <w:hyperlink r:id="rId39">
-              <w:r>
-                <w:rPr>
-                  <w:rStyle w:val="Hyperlink"/>
-                </w:rPr>
-                <w:t xml:space="preserve">Central limit theorem (CLT) and sampling distributions</w:t>
-              </w:r>
-            </w:hyperlink>
-          </w:p>
-        </w:tc>
-        <w:tc>
-          <w:tcPr/>
-          <w:p>
-            <w:pPr>
-              <w:pStyle w:val="Compact"/>
-              <w:jc w:val="left"/>
-            </w:pPr>
-            <w:hyperlink r:id="rId39">
-              <w:r>
-                <w:rPr>
-                  <w:rStyle w:val="Hyperlink"/>
-                </w:rPr>
-                <w:t xml:space="preserve">Central limit theorem (CLT) and sampling distributions</w:t>
-              </w:r>
-            </w:hyperlink>
-          </w:p>
-        </w:tc>
-        <w:tc>
-          <w:tcPr/>
-          <w:p>
-            <w:pPr>
-              <w:pStyle w:val="Compact"/>
-              <w:jc w:val="left"/>
-            </w:pPr>
-            <w:r>
-              <w:t xml:space="preserve">Exercise 1 due 9/13</w:t>
-            </w:r>
-          </w:p>
-        </w:tc>
-      </w:tr>
-      <w:tr>
-        <w:tc>
-          <w:tcPr/>
-          <w:p>
-            <w:pPr>
-              <w:pStyle w:val="Compact"/>
-              <w:jc w:val="left"/>
-            </w:pPr>
-            <w:r>
-              <w:t xml:space="preserve">Other</w:t>
-            </w:r>
-          </w:p>
-        </w:tc>
-        <w:tc>
-          <w:tcPr/>
-          <w:p>
-            <w:pPr>
-              <w:pStyle w:val="Compact"/>
-              <w:jc w:val="left"/>
-            </w:pPr>
-            <w:r>
-              <w:t xml:space="preserve">TBD</w:t>
-            </w:r>
-          </w:p>
-        </w:tc>
-        <w:tc>
-          <w:tcPr/>
-          <w:p>
-            <w:pPr>
-              <w:pStyle w:val="Compact"/>
-              <w:jc w:val="left"/>
-            </w:pPr>
-            <w:hyperlink r:id="rId40">
-              <w:r>
-                <w:rPr>
-                  <w:rStyle w:val="Hyperlink"/>
-                </w:rPr>
-                <w:t xml:space="preserve">Taxonomy of statistics</w:t>
-              </w:r>
-            </w:hyperlink>
-          </w:p>
-        </w:tc>
-        <w:tc>
-          <w:tcPr/>
-          <w:p>
-            <w:pPr>
-              <w:pStyle w:val="Compact"/>
-              <w:jc w:val="left"/>
-            </w:pPr>
-            <w:hyperlink r:id="rId41">
-              <w:r>
-                <w:rPr>
-                  <w:rStyle w:val="Hyperlink"/>
-                </w:rPr>
-                <w:t xml:space="preserve">t-tests and z tests</w:t>
-              </w:r>
-            </w:hyperlink>
-          </w:p>
-        </w:tc>
-        <w:tc>
-          <w:tcPr/>
-          <w:p>
-            <w:pPr>
-              <w:pStyle w:val="Compact"/>
-            </w:pPr>
-          </w:p>
-        </w:tc>
-      </w:tr>
-      <w:tr>
-        <w:tc>
-          <w:tcPr/>
-          <w:p>
-            <w:pPr>
-              <w:pStyle w:val="Compact"/>
-              <w:jc w:val="left"/>
-            </w:pPr>
-            <w:r>
-              <w:t xml:space="preserve">Other</w:t>
-            </w:r>
-          </w:p>
-        </w:tc>
-        <w:tc>
-          <w:tcPr/>
-          <w:p>
-            <w:pPr>
-              <w:pStyle w:val="Compact"/>
-              <w:jc w:val="left"/>
-            </w:pPr>
-            <w:r>
-              <w:t xml:space="preserve">TBD</w:t>
-            </w:r>
-          </w:p>
-        </w:tc>
-        <w:tc>
-          <w:tcPr/>
-          <w:p>
-            <w:pPr>
-              <w:pStyle w:val="Compact"/>
-              <w:jc w:val="left"/>
-            </w:pPr>
-            <w:hyperlink r:id="rId41">
-              <w:r>
-                <w:rPr>
-                  <w:rStyle w:val="Hyperlink"/>
-                </w:rPr>
-                <w:t xml:space="preserve">t-tests and z-tests</w:t>
-              </w:r>
-            </w:hyperlink>
-          </w:p>
-        </w:tc>
-        <w:tc>
-          <w:tcPr/>
-          <w:p>
-            <w:pPr>
-              <w:pStyle w:val="Compact"/>
-              <w:jc w:val="left"/>
-            </w:pPr>
-            <w:hyperlink r:id="rId42">
-              <w:r>
-                <w:rPr>
-                  <w:rStyle w:val="Hyperlink"/>
-                </w:rPr>
-                <w:t xml:space="preserve">Exercise 2: t-tests</w:t>
-              </w:r>
-            </w:hyperlink>
-          </w:p>
-        </w:tc>
-        <w:tc>
-          <w:tcPr/>
-          <w:p>
-            <w:pPr>
-              <w:pStyle w:val="Compact"/>
-            </w:pPr>
-          </w:p>
-        </w:tc>
-      </w:tr>
-      <w:tr>
-        <w:tc>
-          <w:tcPr/>
-          <w:p>
-            <w:pPr>
-              <w:pStyle w:val="Compact"/>
-              <w:jc w:val="left"/>
-            </w:pPr>
-            <w:r>
-              <w:t xml:space="preserve">Other</w:t>
-            </w:r>
-          </w:p>
-        </w:tc>
-        <w:tc>
-          <w:tcPr/>
-          <w:p>
-            <w:pPr>
-              <w:pStyle w:val="Compact"/>
-              <w:jc w:val="left"/>
-            </w:pPr>
-            <w:r>
-              <w:t xml:space="preserve">TBD</w:t>
-            </w:r>
-          </w:p>
-        </w:tc>
-        <w:tc>
-          <w:tcPr/>
-          <w:p>
-            <w:pPr>
-              <w:pStyle w:val="Compact"/>
-              <w:jc w:val="left"/>
-            </w:pPr>
-            <w:hyperlink r:id="rId43">
-              <w:r>
-                <w:rPr>
-                  <w:rStyle w:val="Hyperlink"/>
-                </w:rPr>
-                <w:t xml:space="preserve">Chi-squared tests</w:t>
-              </w:r>
-            </w:hyperlink>
-          </w:p>
-        </w:tc>
-        <w:tc>
-          <w:tcPr/>
-          <w:p>
-            <w:pPr>
-              <w:pStyle w:val="Compact"/>
-              <w:jc w:val="left"/>
-            </w:pPr>
-            <w:r>
-              <w:t xml:space="preserve">TBD</w:t>
-            </w:r>
-          </w:p>
-        </w:tc>
-        <w:tc>
-          <w:tcPr/>
-          <w:p>
-            <w:pPr>
-              <w:pStyle w:val="Compact"/>
-            </w:pPr>
+              <w:jc w:val="left"/>
+            </w:pPr>
+            <w:r>
+              <w:rPr>
+                <w:iCs/>
+                <w:i/>
+              </w:rPr>
+              <w:t xml:space="preserve">No class</w:t>
+            </w:r>
+          </w:p>
+        </w:tc>
+        <w:tc>
+          <w:tcPr/>
+          <w:p>
+            <w:pPr>
+              <w:pStyle w:val="Compact"/>
+              <w:jc w:val="left"/>
+            </w:pPr>
+            <w:r>
+              <w:t xml:space="preserve">Good luck on your exams!</w:t>
+            </w:r>
           </w:p>
         </w:tc>
       </w:tr>
     </w:tbl>
-    <w:bookmarkEnd w:id="44"/>
+    <w:bookmarkEnd w:id="46"/>
     <w:sectPr/>
   </w:body>
 </w:document>

</xml_diff>

<commit_message>
- lecture 19 - exercise 7 - created space for it - reknitting schedule
</commit_message>
<xml_diff>
--- a/schedule.docx
+++ b/schedule.docx
@@ -59,10 +59,10 @@
         <w:t xml:space="preserve"> </w:t>
       </w:r>
       <w:r>
-        <w:t xml:space="preserve">2024-09-04</w:t>
+        <w:t xml:space="preserve">2024-09-30</w:t>
       </w:r>
     </w:p>
-    <w:bookmarkStart w:id="48" w:name="schedule"/>
+    <w:bookmarkStart w:id="79" w:name="schedule"/>
     <w:p>
       <w:pPr>
         <w:pStyle w:val="Heading2"/>
@@ -88,11 +88,11 @@
         <w:tblLayout w:type="fixed"/>
       </w:tblPr>
       <w:tblGrid>
-        <w:gridCol w:w="306"/>
-        <w:gridCol w:w="656"/>
-        <w:gridCol w:w="1969"/>
-        <w:gridCol w:w="1794"/>
-        <w:gridCol w:w="3194"/>
+        <w:gridCol w:w="220"/>
+        <w:gridCol w:w="471"/>
+        <w:gridCol w:w="2545"/>
+        <w:gridCol w:w="2325"/>
+        <w:gridCol w:w="2357"/>
       </w:tblGrid>
       <w:tr>
         <w:trPr>
@@ -191,14 +191,32 @@
               <w:pStyle w:val="Compact"/>
               <w:jc w:val="left"/>
             </w:pPr>
+            <w:r>
+              <w:t xml:space="preserve">Syllabus and the Purpose of Statistics</w:t>
+            </w:r>
+          </w:p>
+        </w:tc>
+        <w:tc>
+          <w:tcPr/>
+          <w:p>
+            <w:pPr>
+              <w:pStyle w:val="Compact"/>
+              <w:jc w:val="left"/>
+            </w:pPr>
+            <w:r>
+              <w:t xml:space="preserve">Paper Discussion and Intro to R (</w:t>
+            </w:r>
             <w:hyperlink r:id="rId20">
               <w:r>
                 <w:rPr>
                   <w:rStyle w:val="Hyperlink"/>
                 </w:rPr>
-                <w:t xml:space="preserve">Syllabus and the Purpose of Statistics</w:t>
-              </w:r>
-            </w:hyperlink>
+                <w:t xml:space="preserve">Code</w:t>
+              </w:r>
+            </w:hyperlink>
+            <w:r>
+              <w:t xml:space="preserve">)</w:t>
+            </w:r>
           </w:p>
         </w:tc>
         <w:tc>
@@ -213,38 +231,21 @@
                 <w:rPr>
                   <w:rStyle w:val="Hyperlink"/>
                 </w:rPr>
-                <w:t xml:space="preserve">Paper Discussion and Intro to R</w:t>
-              </w:r>
-            </w:hyperlink>
-          </w:p>
-        </w:tc>
-        <w:tc>
-          <w:tcPr/>
-          <w:p>
-            <w:pPr>
-              <w:pStyle w:val="Compact"/>
-              <w:jc w:val="left"/>
-            </w:pPr>
+                <w:t xml:space="preserve">Reading</w:t>
+              </w:r>
+            </w:hyperlink>
+            <w:r>
+              <w:t xml:space="preserve">,</w:t>
+            </w:r>
+            <w:r>
+              <w:t xml:space="preserve"> </w:t>
+            </w:r>
             <w:hyperlink r:id="rId22">
               <w:r>
                 <w:rPr>
                   <w:rStyle w:val="Hyperlink"/>
                 </w:rPr>
-                <w:t xml:space="preserve">Johnson (1999)</w:t>
-              </w:r>
-            </w:hyperlink>
-            <w:r>
-              <w:t xml:space="preserve">,</w:t>
-            </w:r>
-            <w:r>
-              <w:t xml:space="preserve"> </w:t>
-            </w:r>
-            <w:hyperlink r:id="rId23">
-              <w:r>
-                <w:rPr>
-                  <w:rStyle w:val="Hyperlink"/>
-                </w:rPr>
-                <w:t xml:space="preserve">Dushoff et al. (2019)</w:t>
+                <w:t xml:space="preserve">Reading</w:t>
               </w:r>
             </w:hyperlink>
             <w:r>
@@ -288,42 +289,68 @@
               <w:pStyle w:val="Compact"/>
               <w:jc w:val="left"/>
             </w:pPr>
+            <w:r>
+              <w:t xml:space="preserve">Linear Regression (</w:t>
+            </w:r>
+            <w:hyperlink r:id="rId23">
+              <w:r>
+                <w:rPr>
+                  <w:rStyle w:val="Hyperlink"/>
+                </w:rPr>
+                <w:t xml:space="preserve">Code</w:t>
+              </w:r>
+            </w:hyperlink>
+            <w:r>
+              <w:t xml:space="preserve">,</w:t>
+            </w:r>
+            <w:r>
+              <w:t xml:space="preserve"> </w:t>
+            </w:r>
             <w:hyperlink r:id="rId24">
               <w:r>
                 <w:rPr>
                   <w:rStyle w:val="Hyperlink"/>
                 </w:rPr>
-                <w:t xml:space="preserve">Basic Concepts</w:t>
-              </w:r>
-            </w:hyperlink>
-          </w:p>
-        </w:tc>
-        <w:tc>
-          <w:tcPr/>
-          <w:p>
-            <w:pPr>
-              <w:pStyle w:val="Compact"/>
-              <w:jc w:val="left"/>
-            </w:pPr>
+                <w:t xml:space="preserve">Data</w:t>
+              </w:r>
+            </w:hyperlink>
+            <w:r>
+              <w:t xml:space="preserve">)</w:t>
+            </w:r>
+          </w:p>
+        </w:tc>
+        <w:tc>
+          <w:tcPr/>
+          <w:p>
+            <w:pPr>
+              <w:pStyle w:val="Compact"/>
+              <w:jc w:val="left"/>
+            </w:pPr>
+            <w:r>
+              <w:t xml:space="preserve">Linear Regression - results (</w:t>
+            </w:r>
             <w:hyperlink r:id="rId25">
               <w:r>
                 <w:rPr>
                   <w:rStyle w:val="Hyperlink"/>
                 </w:rPr>
-                <w:t xml:space="preserve">Exercise 1: Functions and Summary Stats</w:t>
-              </w:r>
-            </w:hyperlink>
-          </w:p>
-        </w:tc>
-        <w:tc>
-          <w:tcPr/>
-          <w:p>
-            <w:pPr>
-              <w:pStyle w:val="Compact"/>
-              <w:jc w:val="left"/>
-            </w:pPr>
-            <w:r>
-              <w:t xml:space="preserve">Quiz 1 - due Sep. 4</w:t>
+                <w:t xml:space="preserve">Code</w:t>
+              </w:r>
+            </w:hyperlink>
+            <w:r>
+              <w:t xml:space="preserve">)</w:t>
+            </w:r>
+          </w:p>
+        </w:tc>
+        <w:tc>
+          <w:tcPr/>
+          <w:p>
+            <w:pPr>
+              <w:pStyle w:val="Compact"/>
+              <w:jc w:val="left"/>
+            </w:pPr>
+            <w:r>
+              <w:t xml:space="preserve">Quiz 1 - due Sep. 2</w:t>
             </w:r>
           </w:p>
         </w:tc>
@@ -360,43 +387,136 @@
               <w:pStyle w:val="Compact"/>
               <w:jc w:val="left"/>
             </w:pPr>
+            <w:r>
+              <w:t xml:space="preserve">Exercise 1: Linear Regression, pt. 1 (</w:t>
+            </w:r>
             <w:hyperlink r:id="rId26">
               <w:r>
                 <w:rPr>
                   <w:rStyle w:val="Hyperlink"/>
                 </w:rPr>
-                <w:t xml:space="preserve">Linear Regression</w:t>
-              </w:r>
-            </w:hyperlink>
-          </w:p>
-        </w:tc>
-        <w:tc>
-          <w:tcPr/>
-          <w:p>
-            <w:pPr>
-              <w:pStyle w:val="Compact"/>
-              <w:jc w:val="left"/>
-            </w:pPr>
+                <w:t xml:space="preserve">Link</w:t>
+              </w:r>
+            </w:hyperlink>
+            <w:r>
+              <w:t xml:space="preserve">)</w:t>
+            </w:r>
+          </w:p>
+        </w:tc>
+        <w:tc>
+          <w:tcPr/>
+          <w:p>
+            <w:pPr>
+              <w:pStyle w:val="Compact"/>
+              <w:jc w:val="left"/>
+            </w:pPr>
+            <w:r>
+              <w:t xml:space="preserve">Linear Regression - assumptions (</w:t>
+            </w:r>
             <w:hyperlink r:id="rId27">
               <w:r>
                 <w:rPr>
                   <w:rStyle w:val="Hyperlink"/>
                 </w:rPr>
-                <w:t xml:space="preserve">Linear Regression - results</w:t>
-              </w:r>
-            </w:hyperlink>
-          </w:p>
-        </w:tc>
-        <w:tc>
-          <w:tcPr/>
-          <w:p>
-            <w:pPr>
-              <w:pStyle w:val="Compact"/>
-              <w:jc w:val="left"/>
-            </w:pPr>
-            <w:r>
-              <w:t xml:space="preserve">Exercise 1 - due Sep. 11</w:t>
-            </w:r>
+                <w:t xml:space="preserve">Code</w:t>
+              </w:r>
+            </w:hyperlink>
+            <w:r>
+              <w:t xml:space="preserve">,</w:t>
+            </w:r>
+            <w:r>
+              <w:t xml:space="preserve"> </w:t>
+            </w:r>
+            <w:hyperlink r:id="rId28">
+              <w:r>
+                <w:rPr>
+                  <w:rStyle w:val="Hyperlink"/>
+                </w:rPr>
+                <w:t xml:space="preserve">Data1</w:t>
+              </w:r>
+            </w:hyperlink>
+            <w:r>
+              <w:t xml:space="preserve">,</w:t>
+            </w:r>
+            <w:r>
+              <w:t xml:space="preserve"> </w:t>
+            </w:r>
+            <w:hyperlink r:id="rId29">
+              <w:r>
+                <w:rPr>
+                  <w:rStyle w:val="Hyperlink"/>
+                </w:rPr>
+                <w:t xml:space="preserve">Data2</w:t>
+              </w:r>
+            </w:hyperlink>
+            <w:r>
+              <w:t xml:space="preserve">,</w:t>
+            </w:r>
+            <w:r>
+              <w:t xml:space="preserve"> </w:t>
+            </w:r>
+            <w:hyperlink r:id="rId30">
+              <w:r>
+                <w:rPr>
+                  <w:rStyle w:val="Hyperlink"/>
+                </w:rPr>
+                <w:t xml:space="preserve">Data3</w:t>
+              </w:r>
+            </w:hyperlink>
+            <w:r>
+              <w:t xml:space="preserve">,</w:t>
+            </w:r>
+            <w:r>
+              <w:t xml:space="preserve"> </w:t>
+            </w:r>
+            <w:hyperlink r:id="rId31">
+              <w:r>
+                <w:rPr>
+                  <w:rStyle w:val="Hyperlink"/>
+                </w:rPr>
+                <w:t xml:space="preserve">Data4</w:t>
+              </w:r>
+            </w:hyperlink>
+            <w:r>
+              <w:t xml:space="preserve">,</w:t>
+            </w:r>
+            <w:r>
+              <w:t xml:space="preserve"> </w:t>
+            </w:r>
+            <w:hyperlink r:id="rId32">
+              <w:r>
+                <w:rPr>
+                  <w:rStyle w:val="Hyperlink"/>
+                </w:rPr>
+                <w:t xml:space="preserve">Data5</w:t>
+              </w:r>
+            </w:hyperlink>
+            <w:r>
+              <w:t xml:space="preserve">)</w:t>
+            </w:r>
+          </w:p>
+        </w:tc>
+        <w:tc>
+          <w:tcPr/>
+          <w:p>
+            <w:pPr>
+              <w:pStyle w:val="Compact"/>
+              <w:jc w:val="left"/>
+            </w:pPr>
+            <w:r>
+              <w:t xml:space="preserve">Quiz 2 - due Sep. 11;</w:t>
+            </w:r>
+            <w:r>
+              <w:t xml:space="preserve"> </w:t>
+            </w:r>
+            <w:hyperlink r:id="rId33">
+              <w:r>
+                <w:rPr>
+                  <w:rStyle w:val="Hyperlink"/>
+                </w:rPr>
+                <w:t xml:space="preserve">Reading</w:t>
+              </w:r>
+            </w:hyperlink>
           </w:p>
         </w:tc>
       </w:tr>
@@ -432,42 +552,68 @@
               <w:pStyle w:val="Compact"/>
               <w:jc w:val="left"/>
             </w:pPr>
-            <w:hyperlink r:id="rId28">
-              <w:r>
-                <w:rPr>
-                  <w:rStyle w:val="Hyperlink"/>
-                </w:rPr>
-                <w:t xml:space="preserve">Exercise 2: Linear Regression, pt. 1</w:t>
-              </w:r>
-            </w:hyperlink>
-          </w:p>
-        </w:tc>
-        <w:tc>
-          <w:tcPr/>
-          <w:p>
-            <w:pPr>
-              <w:pStyle w:val="Compact"/>
-              <w:jc w:val="left"/>
-            </w:pPr>
-            <w:hyperlink r:id="rId29">
-              <w:r>
-                <w:rPr>
-                  <w:rStyle w:val="Hyperlink"/>
-                </w:rPr>
-                <w:t xml:space="preserve">Linear Regression - assumptions</w:t>
-              </w:r>
-            </w:hyperlink>
-          </w:p>
-        </w:tc>
-        <w:tc>
-          <w:tcPr/>
-          <w:p>
-            <w:pPr>
-              <w:pStyle w:val="Compact"/>
-              <w:jc w:val="left"/>
-            </w:pPr>
-            <w:r>
-              <w:t xml:space="preserve">Quiz 2 - due Sep. 18</w:t>
+            <w:r>
+              <w:t xml:space="preserve">Linear Regression - predictions (</w:t>
+            </w:r>
+            <w:hyperlink r:id="rId34">
+              <w:r>
+                <w:rPr>
+                  <w:rStyle w:val="Hyperlink"/>
+                </w:rPr>
+                <w:t xml:space="preserve">Code</w:t>
+              </w:r>
+            </w:hyperlink>
+            <w:r>
+              <w:t xml:space="preserve">,</w:t>
+            </w:r>
+            <w:r>
+              <w:t xml:space="preserve"> </w:t>
+            </w:r>
+            <w:hyperlink r:id="rId35">
+              <w:r>
+                <w:rPr>
+                  <w:rStyle w:val="Hyperlink"/>
+                </w:rPr>
+                <w:t xml:space="preserve">Data</w:t>
+              </w:r>
+            </w:hyperlink>
+            <w:r>
+              <w:t xml:space="preserve">)</w:t>
+            </w:r>
+          </w:p>
+        </w:tc>
+        <w:tc>
+          <w:tcPr/>
+          <w:p>
+            <w:pPr>
+              <w:pStyle w:val="Compact"/>
+              <w:jc w:val="left"/>
+            </w:pPr>
+            <w:r>
+              <w:t xml:space="preserve">Exercise 2: Linear Regression, pt. 2 (</w:t>
+            </w:r>
+            <w:hyperlink r:id="rId36">
+              <w:r>
+                <w:rPr>
+                  <w:rStyle w:val="Hyperlink"/>
+                </w:rPr>
+                <w:t xml:space="preserve">Link</w:t>
+              </w:r>
+            </w:hyperlink>
+            <w:r>
+              <w:t xml:space="preserve">)</w:t>
+            </w:r>
+          </w:p>
+        </w:tc>
+        <w:tc>
+          <w:tcPr/>
+          <w:p>
+            <w:pPr>
+              <w:pStyle w:val="Compact"/>
+              <w:jc w:val="left"/>
+            </w:pPr>
+            <w:r>
+              <w:t xml:space="preserve">Exercise 1 - due Sep. 16</w:t>
             </w:r>
           </w:p>
         </w:tc>
@@ -504,42 +650,82 @@
               <w:pStyle w:val="Compact"/>
               <w:jc w:val="left"/>
             </w:pPr>
-            <w:hyperlink r:id="rId30">
-              <w:r>
-                <w:rPr>
-                  <w:rStyle w:val="Hyperlink"/>
-                </w:rPr>
-                <w:t xml:space="preserve">Linear Regression - predictions</w:t>
-              </w:r>
-            </w:hyperlink>
-          </w:p>
-        </w:tc>
-        <w:tc>
-          <w:tcPr/>
-          <w:p>
-            <w:pPr>
-              <w:pStyle w:val="Compact"/>
-              <w:jc w:val="left"/>
-            </w:pPr>
-            <w:hyperlink r:id="rId31">
-              <w:r>
-                <w:rPr>
-                  <w:rStyle w:val="Hyperlink"/>
-                </w:rPr>
-                <w:t xml:space="preserve">Exercise 3: Linear Regression, pt. 2</w:t>
-              </w:r>
-            </w:hyperlink>
-          </w:p>
-        </w:tc>
-        <w:tc>
-          <w:tcPr/>
-          <w:p>
-            <w:pPr>
-              <w:pStyle w:val="Compact"/>
-              <w:jc w:val="left"/>
-            </w:pPr>
-            <w:r>
-              <w:t xml:space="preserve">Exercise 2 and Quiz 3 - due Sep. 25</w:t>
+            <w:r>
+              <w:t xml:space="preserve">Analysis of Categorical Data (</w:t>
+            </w:r>
+            <w:hyperlink r:id="rId37">
+              <w:r>
+                <w:rPr>
+                  <w:rStyle w:val="Hyperlink"/>
+                </w:rPr>
+                <w:t xml:space="preserve">Code</w:t>
+              </w:r>
+            </w:hyperlink>
+            <w:r>
+              <w:t xml:space="preserve">,</w:t>
+            </w:r>
+            <w:r>
+              <w:t xml:space="preserve"> </w:t>
+            </w:r>
+            <w:hyperlink r:id="rId38">
+              <w:r>
+                <w:rPr>
+                  <w:rStyle w:val="Hyperlink"/>
+                </w:rPr>
+                <w:t xml:space="preserve">Data</w:t>
+              </w:r>
+            </w:hyperlink>
+            <w:r>
+              <w:t xml:space="preserve">)</w:t>
+            </w:r>
+          </w:p>
+        </w:tc>
+        <w:tc>
+          <w:tcPr/>
+          <w:p>
+            <w:pPr>
+              <w:pStyle w:val="Compact"/>
+              <w:jc w:val="left"/>
+            </w:pPr>
+            <w:r>
+              <w:t xml:space="preserve">Analysis of Categorical Data - cont. (</w:t>
+            </w:r>
+            <w:hyperlink r:id="rId39">
+              <w:r>
+                <w:rPr>
+                  <w:rStyle w:val="Hyperlink"/>
+                </w:rPr>
+                <w:t xml:space="preserve">Code</w:t>
+              </w:r>
+            </w:hyperlink>
+            <w:r>
+              <w:t xml:space="preserve">,</w:t>
+            </w:r>
+            <w:r>
+              <w:t xml:space="preserve"> </w:t>
+            </w:r>
+            <w:hyperlink r:id="rId40">
+              <w:r>
+                <w:rPr>
+                  <w:rStyle w:val="Hyperlink"/>
+                </w:rPr>
+                <w:t xml:space="preserve">Data</w:t>
+              </w:r>
+            </w:hyperlink>
+            <w:r>
+              <w:t xml:space="preserve">)</w:t>
+            </w:r>
+          </w:p>
+        </w:tc>
+        <w:tc>
+          <w:tcPr/>
+          <w:p>
+            <w:pPr>
+              <w:pStyle w:val="Compact"/>
+              <w:jc w:val="left"/>
+            </w:pPr>
+            <w:r>
+              <w:t xml:space="preserve">Quiz 3 - due Sep. 23; Exercise 2 - due Sep 25</w:t>
             </w:r>
           </w:p>
         </w:tc>
@@ -576,42 +762,79 @@
               <w:pStyle w:val="Compact"/>
               <w:jc w:val="left"/>
             </w:pPr>
-            <w:hyperlink r:id="rId32">
-              <w:r>
-                <w:rPr>
-                  <w:rStyle w:val="Hyperlink"/>
-                </w:rPr>
-                <w:t xml:space="preserve">Analysis of Categorical Data</w:t>
-              </w:r>
-            </w:hyperlink>
-          </w:p>
-        </w:tc>
-        <w:tc>
-          <w:tcPr/>
-          <w:p>
-            <w:pPr>
-              <w:pStyle w:val="Compact"/>
-              <w:jc w:val="left"/>
-            </w:pPr>
-            <w:hyperlink r:id="rId33">
-              <w:r>
-                <w:rPr>
-                  <w:rStyle w:val="Hyperlink"/>
-                </w:rPr>
-                <w:t xml:space="preserve">Analysis of Categorical Data - cont.</w:t>
-              </w:r>
-            </w:hyperlink>
-          </w:p>
-        </w:tc>
-        <w:tc>
-          <w:tcPr/>
-          <w:p>
-            <w:pPr>
-              <w:pStyle w:val="Compact"/>
-              <w:jc w:val="left"/>
-            </w:pPr>
-            <w:r>
-              <w:t xml:space="preserve">Exercise 3 - due Oct. 2</w:t>
+            <w:r>
+              <w:t xml:space="preserve">Analysis of Categorical Data - posthoc tests (</w:t>
+            </w:r>
+            <w:hyperlink r:id="rId41">
+              <w:r>
+                <w:rPr>
+                  <w:rStyle w:val="Hyperlink"/>
+                </w:rPr>
+                <w:t xml:space="preserve">Code</w:t>
+              </w:r>
+            </w:hyperlink>
+            <w:r>
+              <w:t xml:space="preserve">,</w:t>
+            </w:r>
+            <w:r>
+              <w:t xml:space="preserve"> </w:t>
+            </w:r>
+            <w:hyperlink r:id="rId42">
+              <w:r>
+                <w:rPr>
+                  <w:rStyle w:val="Hyperlink"/>
+                </w:rPr>
+                <w:t xml:space="preserve">Data</w:t>
+              </w:r>
+            </w:hyperlink>
+            <w:r>
+              <w:t xml:space="preserve">)</w:t>
+            </w:r>
+          </w:p>
+        </w:tc>
+        <w:tc>
+          <w:tcPr/>
+          <w:p>
+            <w:pPr>
+              <w:pStyle w:val="Compact"/>
+              <w:jc w:val="left"/>
+            </w:pPr>
+            <w:r>
+              <w:t xml:space="preserve">Exercise 3: Analysis of Categorical Data (</w:t>
+            </w:r>
+            <w:hyperlink r:id="rId43">
+              <w:r>
+                <w:rPr>
+                  <w:rStyle w:val="Hyperlink"/>
+                </w:rPr>
+                <w:t xml:space="preserve">Link</w:t>
+              </w:r>
+            </w:hyperlink>
+            <w:r>
+              <w:t xml:space="preserve">)</w:t>
+            </w:r>
+          </w:p>
+        </w:tc>
+        <w:tc>
+          <w:tcPr/>
+          <w:p>
+            <w:pPr>
+              <w:pStyle w:val="Compact"/>
+              <w:jc w:val="left"/>
+            </w:pPr>
+            <w:hyperlink r:id="rId44">
+              <w:r>
+                <w:rPr>
+                  <w:rStyle w:val="Hyperlink"/>
+                </w:rPr>
+                <w:t xml:space="preserve">Reading</w:t>
+              </w:r>
+            </w:hyperlink>
+            <w:r>
+              <w:t xml:space="preserve"> </w:t>
+            </w:r>
+            <w:r>
+              <w:t xml:space="preserve">- read before Oct. 1</w:t>
             </w:r>
           </w:p>
         </w:tc>
@@ -648,53 +871,127 @@
               <w:pStyle w:val="Compact"/>
               <w:jc w:val="left"/>
             </w:pPr>
-            <w:hyperlink r:id="rId34">
-              <w:r>
-                <w:rPr>
-                  <w:rStyle w:val="Hyperlink"/>
-                </w:rPr>
-                <w:t xml:space="preserve">Analysis of Categorical Data - posthoc tests</w:t>
-              </w:r>
-            </w:hyperlink>
-          </w:p>
-        </w:tc>
-        <w:tc>
-          <w:tcPr/>
-          <w:p>
-            <w:pPr>
-              <w:pStyle w:val="Compact"/>
-              <w:jc w:val="left"/>
-            </w:pPr>
-            <w:hyperlink r:id="rId35">
-              <w:r>
-                <w:rPr>
-                  <w:rStyle w:val="Hyperlink"/>
-                </w:rPr>
-                <w:t xml:space="preserve">Exercise 4: Analysis of Categorical Data</w:t>
-              </w:r>
-            </w:hyperlink>
-          </w:p>
-        </w:tc>
-        <w:tc>
-          <w:tcPr/>
-          <w:p>
-            <w:pPr>
-              <w:pStyle w:val="Compact"/>
-              <w:jc w:val="left"/>
-            </w:pPr>
-            <w:hyperlink r:id="rId36">
-              <w:r>
-                <w:rPr>
-                  <w:rStyle w:val="Hyperlink"/>
-                </w:rPr>
-                <w:t xml:space="preserve">Ruxton &amp; Beauchamp (2008)</w:t>
-              </w:r>
-            </w:hyperlink>
-            <w:r>
-              <w:t xml:space="preserve"> </w:t>
-            </w:r>
-            <w:r>
-              <w:t xml:space="preserve">- read before Oct. 8, Quiz 4 - due Oct. 9</w:t>
+            <w:r>
+              <w:t xml:space="preserve">Analysis of X as Continuous or Categorical (</w:t>
+            </w:r>
+            <w:hyperlink r:id="rId45">
+              <w:r>
+                <w:rPr>
+                  <w:rStyle w:val="Hyperlink"/>
+                </w:rPr>
+                <w:t xml:space="preserve">Code</w:t>
+              </w:r>
+            </w:hyperlink>
+            <w:r>
+              <w:t xml:space="preserve">,</w:t>
+            </w:r>
+            <w:r>
+              <w:t xml:space="preserve"> </w:t>
+            </w:r>
+            <w:hyperlink r:id="rId46">
+              <w:r>
+                <w:rPr>
+                  <w:rStyle w:val="Hyperlink"/>
+                </w:rPr>
+                <w:t xml:space="preserve">Data1</w:t>
+              </w:r>
+            </w:hyperlink>
+            <w:r>
+              <w:t xml:space="preserve">,</w:t>
+            </w:r>
+            <w:r>
+              <w:t xml:space="preserve"> </w:t>
+            </w:r>
+            <w:hyperlink r:id="rId47">
+              <w:r>
+                <w:rPr>
+                  <w:rStyle w:val="Hyperlink"/>
+                </w:rPr>
+                <w:t xml:space="preserve">Data2</w:t>
+              </w:r>
+            </w:hyperlink>
+            <w:r>
+              <w:t xml:space="preserve">)</w:t>
+            </w:r>
+          </w:p>
+        </w:tc>
+        <w:tc>
+          <w:tcPr/>
+          <w:p>
+            <w:pPr>
+              <w:pStyle w:val="Compact"/>
+              <w:jc w:val="left"/>
+            </w:pPr>
+            <w:r>
+              <w:t xml:space="preserve">Multi-variable Modeling (</w:t>
+            </w:r>
+            <w:hyperlink r:id="rId48">
+              <w:r>
+                <w:rPr>
+                  <w:rStyle w:val="Hyperlink"/>
+                </w:rPr>
+                <w:t xml:space="preserve">Code</w:t>
+              </w:r>
+            </w:hyperlink>
+            <w:r>
+              <w:t xml:space="preserve">,</w:t>
+            </w:r>
+            <w:r>
+              <w:t xml:space="preserve"> </w:t>
+            </w:r>
+            <w:hyperlink r:id="rId49">
+              <w:r>
+                <w:rPr>
+                  <w:rStyle w:val="Hyperlink"/>
+                </w:rPr>
+                <w:t xml:space="preserve">Data1</w:t>
+              </w:r>
+            </w:hyperlink>
+            <w:r>
+              <w:t xml:space="preserve">,</w:t>
+            </w:r>
+            <w:r>
+              <w:t xml:space="preserve"> </w:t>
+            </w:r>
+            <w:hyperlink r:id="rId50">
+              <w:r>
+                <w:rPr>
+                  <w:rStyle w:val="Hyperlink"/>
+                </w:rPr>
+                <w:t xml:space="preserve">Data2</w:t>
+              </w:r>
+            </w:hyperlink>
+            <w:r>
+              <w:t xml:space="preserve">)</w:t>
+            </w:r>
+          </w:p>
+        </w:tc>
+        <w:tc>
+          <w:tcPr/>
+          <w:p>
+            <w:pPr>
+              <w:pStyle w:val="Compact"/>
+              <w:jc w:val="left"/>
+            </w:pPr>
+            <w:r>
+              <w:t xml:space="preserve">Quiz 4 - due Oct. 7;</w:t>
+            </w:r>
+            <w:r>
+              <w:t xml:space="preserve"> </w:t>
+            </w:r>
+            <w:hyperlink r:id="rId51">
+              <w:r>
+                <w:rPr>
+                  <w:rStyle w:val="Hyperlink"/>
+                </w:rPr>
+                <w:t xml:space="preserve">Reading</w:t>
+              </w:r>
+            </w:hyperlink>
+            <w:r>
+              <w:t xml:space="preserve"> </w:t>
+            </w:r>
+            <w:r>
+              <w:t xml:space="preserve">- read before Oct. 8; Exercise 3 - due Oct. 9</w:t>
             </w:r>
           </w:p>
         </w:tc>
@@ -731,53 +1028,68 @@
               <w:pStyle w:val="Compact"/>
               <w:jc w:val="left"/>
             </w:pPr>
-            <w:hyperlink r:id="rId37">
-              <w:r>
-                <w:rPr>
-                  <w:rStyle w:val="Hyperlink"/>
-                </w:rPr>
-                <w:t xml:space="preserve">Analysis of Continuous or Categorical X?</w:t>
-              </w:r>
-            </w:hyperlink>
-          </w:p>
-        </w:tc>
-        <w:tc>
-          <w:tcPr/>
-          <w:p>
-            <w:pPr>
-              <w:pStyle w:val="Compact"/>
-              <w:jc w:val="left"/>
-            </w:pPr>
-            <w:hyperlink r:id="rId38">
-              <w:r>
-                <w:rPr>
-                  <w:rStyle w:val="Hyperlink"/>
-                </w:rPr>
-                <w:t xml:space="preserve">Multi-variable Modeling</w:t>
-              </w:r>
-            </w:hyperlink>
-          </w:p>
-        </w:tc>
-        <w:tc>
-          <w:tcPr/>
-          <w:p>
-            <w:pPr>
-              <w:pStyle w:val="Compact"/>
-              <w:jc w:val="left"/>
-            </w:pPr>
-            <w:hyperlink r:id="rId39">
-              <w:r>
-                <w:rPr>
-                  <w:rStyle w:val="Hyperlink"/>
-                </w:rPr>
-                <w:t xml:space="preserve">Cottingham et al. (2005)</w:t>
-              </w:r>
-            </w:hyperlink>
-            <w:r>
-              <w:t xml:space="preserve"> </w:t>
-            </w:r>
-            <w:r>
-              <w:t xml:space="preserve">- read before Oct. 15, Exercise 4 - due Oct. 16</w:t>
+            <w:r>
+              <w:t xml:space="preserve">Multi-variable Modeling - Collinearity (</w:t>
+            </w:r>
+            <w:hyperlink r:id="rId52">
+              <w:r>
+                <w:rPr>
+                  <w:rStyle w:val="Hyperlink"/>
+                </w:rPr>
+                <w:t xml:space="preserve">Code</w:t>
+              </w:r>
+            </w:hyperlink>
+            <w:r>
+              <w:t xml:space="preserve">,</w:t>
+            </w:r>
+            <w:r>
+              <w:t xml:space="preserve"> </w:t>
+            </w:r>
+            <w:hyperlink r:id="rId53">
+              <w:r>
+                <w:rPr>
+                  <w:rStyle w:val="Hyperlink"/>
+                </w:rPr>
+                <w:t xml:space="preserve">Data</w:t>
+              </w:r>
+            </w:hyperlink>
+            <w:r>
+              <w:t xml:space="preserve">)</w:t>
+            </w:r>
+          </w:p>
+        </w:tc>
+        <w:tc>
+          <w:tcPr/>
+          <w:p>
+            <w:pPr>
+              <w:pStyle w:val="Compact"/>
+              <w:jc w:val="left"/>
+            </w:pPr>
+            <w:r>
+              <w:t xml:space="preserve">Exercise 4: Collinearity (</w:t>
+            </w:r>
+            <w:hyperlink r:id="rId54">
+              <w:r>
+                <w:rPr>
+                  <w:rStyle w:val="Hyperlink"/>
+                </w:rPr>
+                <w:t xml:space="preserve">Link</w:t>
+              </w:r>
+            </w:hyperlink>
+            <w:r>
+              <w:t xml:space="preserve">)</w:t>
+            </w:r>
+          </w:p>
+        </w:tc>
+        <w:tc>
+          <w:tcPr/>
+          <w:p>
+            <w:pPr>
+              <w:pStyle w:val="Compact"/>
+              <w:jc w:val="left"/>
+            </w:pPr>
+            <w:r>
+              <w:t xml:space="preserve">NA</w:t>
             </w:r>
           </w:p>
         </w:tc>
@@ -847,7 +1159,7 @@
               <w:jc w:val="left"/>
             </w:pPr>
             <w:r>
-              <w:t xml:space="preserve">Brian at conference</w:t>
+              <w:t xml:space="preserve">Brian at conference; Exercise 4 - due Oct. 23; Quiz 5 - due Oct. 24</w:t>
             </w:r>
           </w:p>
         </w:tc>
@@ -884,42 +1196,124 @@
               <w:pStyle w:val="Compact"/>
               <w:jc w:val="left"/>
             </w:pPr>
-            <w:hyperlink r:id="rId40">
-              <w:r>
-                <w:rPr>
-                  <w:rStyle w:val="Hyperlink"/>
-                </w:rPr>
-                <w:t xml:space="preserve">Multi-variable Modeling - Collinearity</w:t>
-              </w:r>
-            </w:hyperlink>
-          </w:p>
-        </w:tc>
-        <w:tc>
-          <w:tcPr/>
-          <w:p>
-            <w:pPr>
-              <w:pStyle w:val="Compact"/>
-              <w:jc w:val="left"/>
-            </w:pPr>
-            <w:hyperlink r:id="rId41">
-              <w:r>
-                <w:rPr>
-                  <w:rStyle w:val="Hyperlink"/>
-                </w:rPr>
-                <w:t xml:space="preserve">Exercise 5: Collinearity</w:t>
-              </w:r>
-            </w:hyperlink>
-          </w:p>
-        </w:tc>
-        <w:tc>
-          <w:tcPr/>
-          <w:p>
-            <w:pPr>
-              <w:pStyle w:val="Compact"/>
-              <w:jc w:val="left"/>
-            </w:pPr>
-            <w:r>
-              <w:t xml:space="preserve">Quiz 5 - due Oct. 30</w:t>
+            <w:r>
+              <w:t xml:space="preserve">Multi-variable Modeling - Interactions (</w:t>
+            </w:r>
+            <w:hyperlink r:id="rId55">
+              <w:r>
+                <w:rPr>
+                  <w:rStyle w:val="Hyperlink"/>
+                </w:rPr>
+                <w:t xml:space="preserve">Code</w:t>
+              </w:r>
+            </w:hyperlink>
+            <w:r>
+              <w:t xml:space="preserve">,</w:t>
+            </w:r>
+            <w:r>
+              <w:t xml:space="preserve"> </w:t>
+            </w:r>
+            <w:hyperlink r:id="rId56">
+              <w:r>
+                <w:rPr>
+                  <w:rStyle w:val="Hyperlink"/>
+                </w:rPr>
+                <w:t xml:space="preserve">Data1</w:t>
+              </w:r>
+            </w:hyperlink>
+            <w:r>
+              <w:t xml:space="preserve">,</w:t>
+            </w:r>
+            <w:r>
+              <w:t xml:space="preserve"> </w:t>
+            </w:r>
+            <w:hyperlink r:id="rId57">
+              <w:r>
+                <w:rPr>
+                  <w:rStyle w:val="Hyperlink"/>
+                </w:rPr>
+                <w:t xml:space="preserve">Data2</w:t>
+              </w:r>
+            </w:hyperlink>
+            <w:r>
+              <w:t xml:space="preserve">,</w:t>
+            </w:r>
+            <w:r>
+              <w:t xml:space="preserve"> </w:t>
+            </w:r>
+            <w:hyperlink r:id="rId58">
+              <w:r>
+                <w:rPr>
+                  <w:rStyle w:val="Hyperlink"/>
+                </w:rPr>
+                <w:t xml:space="preserve">Data3</w:t>
+              </w:r>
+            </w:hyperlink>
+            <w:r>
+              <w:t xml:space="preserve">,</w:t>
+            </w:r>
+            <w:r>
+              <w:t xml:space="preserve"> </w:t>
+            </w:r>
+            <w:hyperlink r:id="rId59">
+              <w:r>
+                <w:rPr>
+                  <w:rStyle w:val="Hyperlink"/>
+                </w:rPr>
+                <w:t xml:space="preserve">Data4</w:t>
+              </w:r>
+            </w:hyperlink>
+            <w:r>
+              <w:t xml:space="preserve">,</w:t>
+            </w:r>
+            <w:r>
+              <w:t xml:space="preserve"> </w:t>
+            </w:r>
+            <w:hyperlink r:id="rId60">
+              <w:r>
+                <w:rPr>
+                  <w:rStyle w:val="Hyperlink"/>
+                </w:rPr>
+                <w:t xml:space="preserve">Data5</w:t>
+              </w:r>
+            </w:hyperlink>
+            <w:r>
+              <w:t xml:space="preserve">)</w:t>
+            </w:r>
+          </w:p>
+        </w:tc>
+        <w:tc>
+          <w:tcPr/>
+          <w:p>
+            <w:pPr>
+              <w:pStyle w:val="Compact"/>
+              <w:jc w:val="left"/>
+            </w:pPr>
+            <w:r>
+              <w:t xml:space="preserve">Multi-variable Modeling - Interactions (continued)</w:t>
+            </w:r>
+          </w:p>
+        </w:tc>
+        <w:tc>
+          <w:tcPr/>
+          <w:p>
+            <w:pPr>
+              <w:pStyle w:val="Compact"/>
+              <w:jc w:val="left"/>
+            </w:pPr>
+            <w:hyperlink r:id="rId61">
+              <w:r>
+                <w:rPr>
+                  <w:rStyle w:val="Hyperlink"/>
+                </w:rPr>
+                <w:t xml:space="preserve">Reading</w:t>
+              </w:r>
+            </w:hyperlink>
+            <w:r>
+              <w:t xml:space="preserve"> </w:t>
+            </w:r>
+            <w:r>
+              <w:t xml:space="preserve">- read before Oct. 31</w:t>
             </w:r>
           </w:p>
         </w:tc>
@@ -956,42 +1350,82 @@
               <w:pStyle w:val="Compact"/>
               <w:jc w:val="left"/>
             </w:pPr>
-            <w:hyperlink r:id="rId42">
-              <w:r>
-                <w:rPr>
-                  <w:rStyle w:val="Hyperlink"/>
-                </w:rPr>
-                <w:t xml:space="preserve">Multi-variable Modeling - Interactions</w:t>
-              </w:r>
-            </w:hyperlink>
-          </w:p>
-        </w:tc>
-        <w:tc>
-          <w:tcPr/>
-          <w:p>
-            <w:pPr>
-              <w:pStyle w:val="Compact"/>
-              <w:jc w:val="left"/>
-            </w:pPr>
-            <w:hyperlink r:id="rId43">
-              <w:r>
-                <w:rPr>
-                  <w:rStyle w:val="Hyperlink"/>
-                </w:rPr>
-                <w:t xml:space="preserve">Exercise 6: Interactions</w:t>
-              </w:r>
-            </w:hyperlink>
-          </w:p>
-        </w:tc>
-        <w:tc>
-          <w:tcPr/>
-          <w:p>
-            <w:pPr>
-              <w:pStyle w:val="Compact"/>
-              <w:jc w:val="left"/>
-            </w:pPr>
-            <w:r>
-              <w:t xml:space="preserve">Exercise 5 - due Nov. 6</w:t>
+            <w:r>
+              <w:t xml:space="preserve">Exercise 5: Interactions (</w:t>
+            </w:r>
+            <w:hyperlink r:id="rId62">
+              <w:r>
+                <w:rPr>
+                  <w:rStyle w:val="Hyperlink"/>
+                </w:rPr>
+                <w:t xml:space="preserve">Link</w:t>
+              </w:r>
+            </w:hyperlink>
+            <w:r>
+              <w:t xml:space="preserve">)</w:t>
+            </w:r>
+          </w:p>
+        </w:tc>
+        <w:tc>
+          <w:tcPr/>
+          <w:p>
+            <w:pPr>
+              <w:pStyle w:val="Compact"/>
+              <w:jc w:val="left"/>
+            </w:pPr>
+            <w:r>
+              <w:t xml:space="preserve">Random-effect Models (</w:t>
+            </w:r>
+            <w:hyperlink r:id="rId63">
+              <w:r>
+                <w:rPr>
+                  <w:rStyle w:val="Hyperlink"/>
+                </w:rPr>
+                <w:t xml:space="preserve">Code</w:t>
+              </w:r>
+            </w:hyperlink>
+            <w:r>
+              <w:t xml:space="preserve">,</w:t>
+            </w:r>
+            <w:r>
+              <w:t xml:space="preserve"> </w:t>
+            </w:r>
+            <w:hyperlink r:id="rId64">
+              <w:r>
+                <w:rPr>
+                  <w:rStyle w:val="Hyperlink"/>
+                </w:rPr>
+                <w:t xml:space="preserve">Data1</w:t>
+              </w:r>
+            </w:hyperlink>
+            <w:r>
+              <w:t xml:space="preserve">,</w:t>
+            </w:r>
+            <w:r>
+              <w:t xml:space="preserve"> </w:t>
+            </w:r>
+            <w:hyperlink r:id="rId65">
+              <w:r>
+                <w:rPr>
+                  <w:rStyle w:val="Hyperlink"/>
+                </w:rPr>
+                <w:t xml:space="preserve">Data2</w:t>
+              </w:r>
+            </w:hyperlink>
+            <w:r>
+              <w:t xml:space="preserve">)</w:t>
+            </w:r>
+          </w:p>
+        </w:tc>
+        <w:tc>
+          <w:tcPr/>
+          <w:p>
+            <w:pPr>
+              <w:pStyle w:val="Compact"/>
+              <w:jc w:val="left"/>
+            </w:pPr>
+            <w:r>
+              <w:t xml:space="preserve">Quiz 6 - due Nov. 6</w:t>
             </w:r>
           </w:p>
         </w:tc>
@@ -1029,36 +1463,95 @@
               <w:jc w:val="left"/>
             </w:pPr>
             <w:r>
-              <w:t xml:space="preserve">TBD</w:t>
-            </w:r>
-          </w:p>
-        </w:tc>
-        <w:tc>
-          <w:tcPr/>
-          <w:p>
-            <w:pPr>
-              <w:pStyle w:val="Compact"/>
-              <w:jc w:val="left"/>
-            </w:pPr>
-            <w:hyperlink r:id="rId44">
-              <w:r>
-                <w:rPr>
-                  <w:rStyle w:val="Hyperlink"/>
-                </w:rPr>
-                <w:t xml:space="preserve">Exercise 7: TBD</w:t>
-              </w:r>
-            </w:hyperlink>
-          </w:p>
-        </w:tc>
-        <w:tc>
-          <w:tcPr/>
-          <w:p>
-            <w:pPr>
-              <w:pStyle w:val="Compact"/>
-              <w:jc w:val="left"/>
-            </w:pPr>
-            <w:r>
-              <w:t xml:space="preserve">Exercise 6 - due Nov. 13</w:t>
+              <w:t xml:space="preserve">Mixed-effect Models (</w:t>
+            </w:r>
+            <w:hyperlink r:id="rId66">
+              <w:r>
+                <w:rPr>
+                  <w:rStyle w:val="Hyperlink"/>
+                </w:rPr>
+                <w:t xml:space="preserve">Code</w:t>
+              </w:r>
+            </w:hyperlink>
+            <w:r>
+              <w:t xml:space="preserve">,</w:t>
+            </w:r>
+            <w:r>
+              <w:t xml:space="preserve"> </w:t>
+            </w:r>
+            <w:hyperlink r:id="rId67">
+              <w:r>
+                <w:rPr>
+                  <w:rStyle w:val="Hyperlink"/>
+                </w:rPr>
+                <w:t xml:space="preserve">Data1</w:t>
+              </w:r>
+            </w:hyperlink>
+            <w:r>
+              <w:t xml:space="preserve">,</w:t>
+            </w:r>
+            <w:r>
+              <w:t xml:space="preserve"> </w:t>
+            </w:r>
+            <w:hyperlink r:id="rId68">
+              <w:r>
+                <w:rPr>
+                  <w:rStyle w:val="Hyperlink"/>
+                </w:rPr>
+                <w:t xml:space="preserve">Data2</w:t>
+              </w:r>
+            </w:hyperlink>
+            <w:r>
+              <w:t xml:space="preserve">)</w:t>
+            </w:r>
+          </w:p>
+        </w:tc>
+        <w:tc>
+          <w:tcPr/>
+          <w:p>
+            <w:pPr>
+              <w:pStyle w:val="Compact"/>
+              <w:jc w:val="left"/>
+            </w:pPr>
+            <w:r>
+              <w:t xml:space="preserve">Repeated Measures (</w:t>
+            </w:r>
+            <w:hyperlink r:id="rId69">
+              <w:r>
+                <w:rPr>
+                  <w:rStyle w:val="Hyperlink"/>
+                </w:rPr>
+                <w:t xml:space="preserve">Code</w:t>
+              </w:r>
+            </w:hyperlink>
+            <w:r>
+              <w:t xml:space="preserve">,</w:t>
+            </w:r>
+            <w:r>
+              <w:t xml:space="preserve"> </w:t>
+            </w:r>
+            <w:hyperlink r:id="rId70">
+              <w:r>
+                <w:rPr>
+                  <w:rStyle w:val="Hyperlink"/>
+                </w:rPr>
+                <w:t xml:space="preserve">Data</w:t>
+              </w:r>
+            </w:hyperlink>
+            <w:r>
+              <w:t xml:space="preserve">)</w:t>
+            </w:r>
+          </w:p>
+        </w:tc>
+        <w:tc>
+          <w:tcPr/>
+          <w:p>
+            <w:pPr>
+              <w:pStyle w:val="Compact"/>
+              <w:jc w:val="left"/>
+            </w:pPr>
+            <w:r>
+              <w:t xml:space="preserve">Exercise 5 - due Nov. 11</w:t>
             </w:r>
           </w:p>
         </w:tc>
@@ -1096,7 +1589,18 @@
               <w:jc w:val="left"/>
             </w:pPr>
             <w:r>
-              <w:t xml:space="preserve">TBD</w:t>
+              <w:t xml:space="preserve">Exercise 6: Mixed-effect Models (</w:t>
+            </w:r>
+            <w:hyperlink r:id="rId71">
+              <w:r>
+                <w:rPr>
+                  <w:rStyle w:val="Hyperlink"/>
+                </w:rPr>
+                <w:t xml:space="preserve">Link</w:t>
+              </w:r>
+            </w:hyperlink>
+            <w:r>
+              <w:t xml:space="preserve">)</w:t>
             </w:r>
           </w:p>
         </w:tc>
@@ -1124,7 +1628,7 @@
               <w:jc w:val="left"/>
             </w:pPr>
             <w:r>
-              <w:t xml:space="preserve">Exercise 7 - due Nov. 20</w:t>
+              <w:t xml:space="preserve">None</w:t>
             </w:r>
           </w:p>
         </w:tc>
@@ -1162,36 +1666,95 @@
               <w:jc w:val="left"/>
             </w:pPr>
             <w:r>
-              <w:t xml:space="preserve">TBD</w:t>
-            </w:r>
-          </w:p>
-        </w:tc>
-        <w:tc>
-          <w:tcPr/>
-          <w:p>
-            <w:pPr>
-              <w:pStyle w:val="Compact"/>
-              <w:jc w:val="left"/>
-            </w:pPr>
-            <w:hyperlink r:id="rId45">
-              <w:r>
-                <w:rPr>
-                  <w:rStyle w:val="Hyperlink"/>
-                </w:rPr>
-                <w:t xml:space="preserve">Exercise 8: TBD</w:t>
-              </w:r>
-            </w:hyperlink>
-          </w:p>
-        </w:tc>
-        <w:tc>
-          <w:tcPr/>
-          <w:p>
-            <w:pPr>
-              <w:pStyle w:val="Compact"/>
-              <w:jc w:val="left"/>
-            </w:pPr>
-            <w:r>
-              <w:t xml:space="preserve">TBD</w:t>
+              <w:t xml:space="preserve">Nested Designs (</w:t>
+            </w:r>
+            <w:hyperlink r:id="rId72">
+              <w:r>
+                <w:rPr>
+                  <w:rStyle w:val="Hyperlink"/>
+                </w:rPr>
+                <w:t xml:space="preserve">Code</w:t>
+              </w:r>
+            </w:hyperlink>
+            <w:r>
+              <w:t xml:space="preserve">,</w:t>
+            </w:r>
+            <w:r>
+              <w:t xml:space="preserve"> </w:t>
+            </w:r>
+            <w:hyperlink r:id="rId73">
+              <w:r>
+                <w:rPr>
+                  <w:rStyle w:val="Hyperlink"/>
+                </w:rPr>
+                <w:t xml:space="preserve">Data1</w:t>
+              </w:r>
+            </w:hyperlink>
+            <w:r>
+              <w:t xml:space="preserve">,</w:t>
+            </w:r>
+            <w:r>
+              <w:t xml:space="preserve"> </w:t>
+            </w:r>
+            <w:hyperlink r:id="rId74">
+              <w:r>
+                <w:rPr>
+                  <w:rStyle w:val="Hyperlink"/>
+                </w:rPr>
+                <w:t xml:space="preserve">Data2</w:t>
+              </w:r>
+            </w:hyperlink>
+            <w:r>
+              <w:t xml:space="preserve">)</w:t>
+            </w:r>
+          </w:p>
+        </w:tc>
+        <w:tc>
+          <w:tcPr/>
+          <w:p>
+            <w:pPr>
+              <w:pStyle w:val="Compact"/>
+              <w:jc w:val="left"/>
+            </w:pPr>
+            <w:r>
+              <w:t xml:space="preserve">Pseudoreplication (</w:t>
+            </w:r>
+            <w:hyperlink r:id="rId75">
+              <w:r>
+                <w:rPr>
+                  <w:rStyle w:val="Hyperlink"/>
+                </w:rPr>
+                <w:t xml:space="preserve">Code</w:t>
+              </w:r>
+            </w:hyperlink>
+            <w:r>
+              <w:t xml:space="preserve">,</w:t>
+            </w:r>
+            <w:r>
+              <w:t xml:space="preserve"> </w:t>
+            </w:r>
+            <w:hyperlink r:id="rId76">
+              <w:r>
+                <w:rPr>
+                  <w:rStyle w:val="Hyperlink"/>
+                </w:rPr>
+                <w:t xml:space="preserve">Data</w:t>
+              </w:r>
+            </w:hyperlink>
+            <w:r>
+              <w:t xml:space="preserve">)</w:t>
+            </w:r>
+          </w:p>
+        </w:tc>
+        <w:tc>
+          <w:tcPr/>
+          <w:p>
+            <w:pPr>
+              <w:pStyle w:val="Compact"/>
+              <w:jc w:val="left"/>
+            </w:pPr>
+            <w:r>
+              <w:t xml:space="preserve">Quiz 7 - due Nov. 25; Exercise 6 - due Nov. 27</w:t>
             </w:r>
           </w:p>
         </w:tc>
@@ -1228,42 +1791,60 @@
               <w:pStyle w:val="Compact"/>
               <w:jc w:val="left"/>
             </w:pPr>
-            <w:hyperlink r:id="rId46">
-              <w:r>
-                <w:rPr>
-                  <w:rStyle w:val="Hyperlink"/>
-                </w:rPr>
-                <w:t xml:space="preserve">Discussion: code and data sharing</w:t>
-              </w:r>
-            </w:hyperlink>
-          </w:p>
-        </w:tc>
-        <w:tc>
-          <w:tcPr/>
-          <w:p>
-            <w:pPr>
-              <w:pStyle w:val="Compact"/>
-              <w:jc w:val="left"/>
-            </w:pPr>
-            <w:hyperlink r:id="rId47">
-              <w:r>
-                <w:rPr>
-                  <w:rStyle w:val="Hyperlink"/>
-                </w:rPr>
-                <w:t xml:space="preserve">Artificial Intelligence</w:t>
-              </w:r>
-            </w:hyperlink>
-          </w:p>
-        </w:tc>
-        <w:tc>
-          <w:tcPr/>
-          <w:p>
-            <w:pPr>
-              <w:pStyle w:val="Compact"/>
-              <w:jc w:val="left"/>
-            </w:pPr>
-            <w:r>
-              <w:t xml:space="preserve">Exercise 8 - due Dec. 4</w:t>
+            <w:r>
+              <w:t xml:space="preserve">Exercise 7: Nested Designs (</w:t>
+            </w:r>
+            <w:hyperlink r:id="rId77">
+              <w:r>
+                <w:rPr>
+                  <w:rStyle w:val="Hyperlink"/>
+                </w:rPr>
+                <w:t xml:space="preserve">Link</w:t>
+              </w:r>
+            </w:hyperlink>
+            <w:r>
+              <w:t xml:space="preserve">)</w:t>
+            </w:r>
+          </w:p>
+        </w:tc>
+        <w:tc>
+          <w:tcPr/>
+          <w:p>
+            <w:pPr>
+              <w:pStyle w:val="Compact"/>
+              <w:jc w:val="left"/>
+            </w:pPr>
+            <w:r>
+              <w:t xml:space="preserve">Synthesis and Next Steps</w:t>
+            </w:r>
+          </w:p>
+        </w:tc>
+        <w:tc>
+          <w:tcPr/>
+          <w:p>
+            <w:pPr>
+              <w:pStyle w:val="Compact"/>
+              <w:jc w:val="left"/>
+            </w:pPr>
+            <w:r>
+              <w:t xml:space="preserve">Quiz 8 - due Dec. 4;</w:t>
+            </w:r>
+            <w:r>
+              <w:t xml:space="preserve"> </w:t>
+            </w:r>
+            <w:hyperlink r:id="rId78">
+              <w:r>
+                <w:rPr>
+                  <w:rStyle w:val="Hyperlink"/>
+                </w:rPr>
+                <w:t xml:space="preserve">Reading</w:t>
+              </w:r>
+            </w:hyperlink>
+            <w:r>
+              <w:t xml:space="preserve"> </w:t>
+            </w:r>
+            <w:r>
+              <w:t xml:space="preserve">- before last class</w:t>
             </w:r>
           </w:p>
         </w:tc>
@@ -1333,13 +1914,13 @@
               <w:jc w:val="left"/>
             </w:pPr>
             <w:r>
-              <w:t xml:space="preserve">Good luck on your exams!</w:t>
+              <w:t xml:space="preserve">Exercise 7 - due Dec. 9. Good luck on your exams!</w:t>
             </w:r>
           </w:p>
         </w:tc>
       </w:tr>
     </w:tbl>
-    <w:bookmarkEnd w:id="48"/>
+    <w:bookmarkEnd w:id="79"/>
     <w:sectPr/>
   </w:body>
 </w:document>

</xml_diff>